<commit_message>
added basic git lab
</commit_message>
<xml_diff>
--- a/tech-day-may/LabGuide/MayTechDayAS3LabGuide.docx
+++ b/tech-day-may/LabGuide/MayTechDayAS3LabGuide.docx
@@ -51,7 +51,7 @@
           <w:r>
             <w:fldChar w:fldCharType="separate"/>
           </w:r>
-          <w:hyperlink w:anchor="_Toc7005850" w:history="1">
+          <w:hyperlink w:anchor="_Toc7389534" w:history="1">
             <w:r>
               <w:rPr>
                 <w:rStyle w:val="Hyperlink"/>
@@ -78,7 +78,7 @@
                 <w:noProof/>
                 <w:webHidden/>
               </w:rPr>
-              <w:instrText xml:space="preserve"> PAGEREF _Toc7005850 \h </w:instrText>
+              <w:instrText xml:space="preserve"> PAGEREF _Toc7389534 \h </w:instrText>
             </w:r>
             <w:r>
               <w:rPr>
@@ -119,7 +119,7 @@
               <w:noProof/>
             </w:rPr>
           </w:pPr>
-          <w:hyperlink w:anchor="_Toc7005851" w:history="1">
+          <w:hyperlink w:anchor="_Toc7389535" w:history="1">
             <w:r>
               <w:rPr>
                 <w:rStyle w:val="Hyperlink"/>
@@ -146,7 +146,7 @@
                 <w:noProof/>
                 <w:webHidden/>
               </w:rPr>
-              <w:instrText xml:space="preserve"> PAGEREF _Toc7005851 \h </w:instrText>
+              <w:instrText xml:space="preserve"> PAGEREF _Toc7389535 \h </w:instrText>
             </w:r>
             <w:r>
               <w:rPr>
@@ -187,7 +187,7 @@
               <w:noProof/>
             </w:rPr>
           </w:pPr>
-          <w:hyperlink w:anchor="_Toc7005852" w:history="1">
+          <w:hyperlink w:anchor="_Toc7389536" w:history="1">
             <w:r>
               <w:rPr>
                 <w:rStyle w:val="Hyperlink"/>
@@ -214,7 +214,7 @@
                 <w:noProof/>
                 <w:webHidden/>
               </w:rPr>
-              <w:instrText xml:space="preserve"> PAGEREF _Toc7005852 \h </w:instrText>
+              <w:instrText xml:space="preserve"> PAGEREF _Toc7389536 \h </w:instrText>
             </w:r>
             <w:r>
               <w:rPr>
@@ -255,7 +255,7 @@
               <w:noProof/>
             </w:rPr>
           </w:pPr>
-          <w:hyperlink w:anchor="_Toc7005853" w:history="1">
+          <w:hyperlink w:anchor="_Toc7389537" w:history="1">
             <w:r>
               <w:rPr>
                 <w:rStyle w:val="Hyperlink"/>
@@ -282,7 +282,7 @@
                 <w:noProof/>
                 <w:webHidden/>
               </w:rPr>
-              <w:instrText xml:space="preserve"> PAGEREF _Toc7005853 \h </w:instrText>
+              <w:instrText xml:space="preserve"> PAGEREF _Toc7389537 \h </w:instrText>
             </w:r>
             <w:r>
               <w:rPr>
@@ -302,7 +302,7 @@
                 <w:noProof/>
                 <w:webHidden/>
               </w:rPr>
-              <w:t>3</w:t>
+              <w:t>4</w:t>
             </w:r>
             <w:r>
               <w:rPr>
@@ -323,7 +323,7 @@
               <w:noProof/>
             </w:rPr>
           </w:pPr>
-          <w:hyperlink w:anchor="_Toc7005854" w:history="1">
+          <w:hyperlink w:anchor="_Toc7389538" w:history="1">
             <w:r>
               <w:rPr>
                 <w:rStyle w:val="Hyperlink"/>
@@ -350,7 +350,7 @@
                 <w:noProof/>
                 <w:webHidden/>
               </w:rPr>
-              <w:instrText xml:space="preserve"> PAGEREF _Toc7005854 \h </w:instrText>
+              <w:instrText xml:space="preserve"> PAGEREF _Toc7389538 \h </w:instrText>
             </w:r>
             <w:r>
               <w:rPr>
@@ -370,7 +370,7 @@
                 <w:noProof/>
                 <w:webHidden/>
               </w:rPr>
-              <w:t>3</w:t>
+              <w:t>4</w:t>
             </w:r>
             <w:r>
               <w:rPr>
@@ -399,7 +399,7 @@
       <w:pPr>
         <w:pStyle w:val="Heading2"/>
       </w:pPr>
-      <w:bookmarkStart w:id="0" w:name="_Toc7005850"/>
+      <w:bookmarkStart w:id="0" w:name="_Toc7389534"/>
       <w:r>
         <w:t xml:space="preserve">Lab 1 </w:t>
       </w:r>
@@ -629,6 +629,20 @@
     <w:p>
       <w:pPr>
         <w:pStyle w:val="ListParagraph"/>
+        <w:rPr>
+          <w:b/>
+        </w:rPr>
+      </w:pPr>
+      <w:r>
+        <w:rPr>
+          <w:b/>
+        </w:rPr>
+        <w:t>[NOTE – postman should already be setup]</w:t>
+      </w:r>
+    </w:p>
+    <w:p>
+      <w:pPr>
+        <w:pStyle w:val="ListParagraph"/>
         <w:numPr>
           <w:ilvl w:val="0"/>
           <w:numId w:val="9"/>
@@ -729,6 +743,7 @@
         </w:numPr>
       </w:pPr>
       <w:r>
+        <w:lastRenderedPageBreak/>
         <w:t>HTTPs Offload</w:t>
       </w:r>
     </w:p>
@@ -741,7 +756,6 @@
         </w:numPr>
       </w:pPr>
       <w:r>
-        <w:lastRenderedPageBreak/>
         <w:t>HTTPs Bridging</w:t>
       </w:r>
     </w:p>
@@ -1034,7 +1048,7 @@
       <w:pPr>
         <w:pStyle w:val="Heading2"/>
       </w:pPr>
-      <w:bookmarkStart w:id="1" w:name="_Toc7005851"/>
+      <w:bookmarkStart w:id="1" w:name="_Toc7389535"/>
       <w:r>
         <w:t xml:space="preserve">Lab </w:t>
       </w:r>
@@ -1132,7 +1146,14 @@
         <w:rPr>
           <w:rFonts w:eastAsiaTheme="minorHAnsi"/>
         </w:rPr>
-        <w:t>-certs, profiles etc. This data can be leveraged to analyze the existing environment to understand the existing applications (specially in large environments). Also, since its JSON it can be programmatically leveraged.</w:t>
+        <w:t xml:space="preserve">-certs, profiles etc. This data can be leveraged to </w:t>
+      </w:r>
+      <w:r>
+        <w:rPr>
+          <w:rFonts w:eastAsiaTheme="minorHAnsi"/>
+        </w:rPr>
+        <w:lastRenderedPageBreak/>
+        <w:t>analyze the existing environment to understand the existing applications (specially in large environments). Also, since its JSON it can be programmatically leveraged.</w:t>
       </w:r>
     </w:p>
     <w:p>
@@ -1266,7 +1287,6 @@
         </w:rPr>
         <w:t xml:space="preserve"> inventory/hosts </w:t>
       </w:r>
-      <w:proofErr w:type="gramStart"/>
       <w:r>
         <w:rPr>
           <w:rFonts w:eastAsiaTheme="minorHAnsi"/>
@@ -1285,9 +1305,8 @@
         <w:rPr>
           <w:rFonts w:eastAsiaTheme="minorHAnsi"/>
         </w:rPr>
-        <w:t xml:space="preserve"> )</w:t>
-      </w:r>
-      <w:proofErr w:type="gramEnd"/>
+        <w:t>)</w:t>
+      </w:r>
     </w:p>
     <w:p>
       <w:pPr>
@@ -1314,19 +1333,29 @@
         <w:t>host_vars</w:t>
       </w:r>
       <w:proofErr w:type="spellEnd"/>
-      <w:proofErr w:type="gramStart"/>
       <w:r>
         <w:rPr>
           <w:rFonts w:eastAsiaTheme="minorHAnsi"/>
         </w:rPr>
-        <w:t>),what</w:t>
-      </w:r>
-      <w:proofErr w:type="gramEnd"/>
+        <w:t>),</w:t>
+      </w:r>
       <w:r>
         <w:rPr>
           <w:rFonts w:eastAsiaTheme="minorHAnsi"/>
         </w:rPr>
-        <w:t xml:space="preserve"> is it obtaining ?</w:t>
+        <w:t xml:space="preserve"> </w:t>
+      </w:r>
+      <w:r>
+        <w:rPr>
+          <w:rFonts w:eastAsiaTheme="minorHAnsi"/>
+        </w:rPr>
+        <w:t xml:space="preserve">what is it </w:t>
+      </w:r>
+      <w:r>
+        <w:rPr>
+          <w:rFonts w:eastAsiaTheme="minorHAnsi"/>
+        </w:rPr>
+        <w:t>obtaining?</w:t>
       </w:r>
     </w:p>
     <w:p>
@@ -1371,7 +1400,7 @@
       <w:pPr>
         <w:pStyle w:val="Heading2"/>
       </w:pPr>
-      <w:bookmarkStart w:id="2" w:name="_Toc7005852"/>
+      <w:bookmarkStart w:id="2" w:name="_Toc7389536"/>
       <w:r>
         <w:t>Lab 3 (GIT)</w:t>
       </w:r>
@@ -1388,10 +1417,64 @@
       <w:r>
         <w:t>GIT concepts by experimenting with GIT bash and GIT GUI</w:t>
       </w:r>
+      <w:r>
+        <w:t xml:space="preserve"> (you can use any </w:t>
+      </w:r>
+      <w:r>
+        <w:t>GUI of your choice)</w:t>
+      </w:r>
+    </w:p>
+    <w:p>
+      <w:r>
+        <w:t xml:space="preserve">Basic git bash steps - </w:t>
+      </w:r>
+      <w:hyperlink r:id="rId12" w:history="1">
+        <w:r>
+          <w:rPr>
+            <w:rStyle w:val="Hyperlink"/>
+          </w:rPr>
+          <w:t>https://confluence.atlassian.com/bitbucketserver/basic-git-commands-776639767.html</w:t>
+        </w:r>
+      </w:hyperlink>
+    </w:p>
+    <w:p>
+      <w:r>
+        <w:t xml:space="preserve">Note – you can right click and open ‘git bash’ and ‘git </w:t>
+      </w:r>
+      <w:proofErr w:type="spellStart"/>
+      <w:r>
+        <w:t>gui</w:t>
+      </w:r>
+      <w:proofErr w:type="spellEnd"/>
+      <w:r>
+        <w:t>’ in the ‘</w:t>
+      </w:r>
+      <w:proofErr w:type="spellStart"/>
+      <w:r>
+        <w:t>gittest</w:t>
+      </w:r>
+      <w:proofErr w:type="spellEnd"/>
+      <w:r>
+        <w:t>’ folder.</w:t>
+      </w:r>
     </w:p>
     <w:p>
       <w:r>
         <w:t>Lab steps</w:t>
+      </w:r>
+    </w:p>
+    <w:p>
+      <w:r>
+        <w:t>[basic</w:t>
+      </w:r>
+      <w:r>
+        <w:t xml:space="preserve"> lab</w:t>
+      </w:r>
+      <w:r>
+        <w:t>]</w:t>
+      </w:r>
+      <w:r>
+        <w:t xml:space="preserve"> – refer to commands in the link above</w:t>
       </w:r>
     </w:p>
     <w:p>
@@ -1425,6 +1508,25 @@
       <w:r>
         <w:t>Add your public key to your account</w:t>
       </w:r>
+      <w:r>
+        <w:t xml:space="preserve"> (~/.</w:t>
+      </w:r>
+      <w:proofErr w:type="spellStart"/>
+      <w:r>
+        <w:t>ssh</w:t>
+      </w:r>
+      <w:proofErr w:type="spellEnd"/>
+      <w:r>
+        <w:t xml:space="preserve">/id_rsa.pub). If it is not present, create it by using </w:t>
+      </w:r>
+      <w:proofErr w:type="spellStart"/>
+      <w:r>
+        <w:t>ssh</w:t>
+      </w:r>
+      <w:proofErr w:type="spellEnd"/>
+      <w:r>
+        <w:t>-keygen</w:t>
+      </w:r>
     </w:p>
     <w:p>
       <w:pPr>
@@ -1454,6 +1556,9 @@
       <w:r>
         <w:t xml:space="preserve"> using git bash</w:t>
       </w:r>
+      <w:r>
+        <w:t>. Notice what happens in the folder after you initialize the repository.</w:t>
+      </w:r>
     </w:p>
     <w:p>
       <w:pPr>
@@ -1466,6 +1571,9 @@
       <w:r>
         <w:t>Set name and email globally using git config</w:t>
       </w:r>
+      <w:r>
+        <w:t>. This will be used to just as an identifier when committing to the repository.</w:t>
+      </w:r>
     </w:p>
     <w:p>
       <w:pPr>
@@ -1482,6 +1590,48 @@
     <w:p>
       <w:pPr>
         <w:pStyle w:val="ListParagraph"/>
+      </w:pPr>
+      <w:r>
+        <w:drawing>
+          <wp:inline distT="0" distB="0" distL="0" distR="0" wp14:anchorId="1F4BF342" wp14:editId="72545E0A">
+            <wp:extent cx="5943600" cy="1382395"/>
+            <wp:effectExtent l="0" t="0" r="0" b="8255"/>
+            <wp:docPr id="5" name="Picture 5"/>
+            <wp:cNvGraphicFramePr>
+              <a:graphicFrameLocks xmlns:a="http://schemas.openxmlformats.org/drawingml/2006/main" noChangeAspect="1"/>
+            </wp:cNvGraphicFramePr>
+            <a:graphic xmlns:a="http://schemas.openxmlformats.org/drawingml/2006/main">
+              <a:graphicData uri="http://schemas.openxmlformats.org/drawingml/2006/picture">
+                <pic:pic xmlns:pic="http://schemas.openxmlformats.org/drawingml/2006/picture">
+                  <pic:nvPicPr>
+                    <pic:cNvPr id="1" name=""/>
+                    <pic:cNvPicPr/>
+                  </pic:nvPicPr>
+                  <pic:blipFill>
+                    <a:blip r:embed="rId13"/>
+                    <a:stretch>
+                      <a:fillRect/>
+                    </a:stretch>
+                  </pic:blipFill>
+                  <pic:spPr>
+                    <a:xfrm>
+                      <a:off x="0" y="0"/>
+                      <a:ext cx="5943600" cy="1382395"/>
+                    </a:xfrm>
+                    <a:prstGeom prst="rect">
+                      <a:avLst/>
+                    </a:prstGeom>
+                  </pic:spPr>
+                </pic:pic>
+              </a:graphicData>
+            </a:graphic>
+          </wp:inline>
+        </w:drawing>
+      </w:r>
+    </w:p>
+    <w:p>
+      <w:pPr>
+        <w:pStyle w:val="ListParagraph"/>
         <w:numPr>
           <w:ilvl w:val="0"/>
           <w:numId w:val="14"/>
@@ -1506,6 +1656,65 @@
     <w:p>
       <w:pPr>
         <w:pStyle w:val="ListParagraph"/>
+      </w:pPr>
+      <w:r>
+        <w:rPr>
+          <w:noProof/>
+        </w:rPr>
+        <w:lastRenderedPageBreak/>
+        <w:drawing>
+          <wp:inline distT="0" distB="0" distL="0" distR="0" wp14:anchorId="5CB93817" wp14:editId="6B7220D9">
+            <wp:extent cx="5943600" cy="1143635"/>
+            <wp:effectExtent l="0" t="0" r="0" b="0"/>
+            <wp:docPr id="6" name="Picture 6" descr="https://i.gyazo.com/2bf7721e8e315815987c1ab74866c647.png"/>
+            <wp:cNvGraphicFramePr>
+              <a:graphicFrameLocks xmlns:a="http://schemas.openxmlformats.org/drawingml/2006/main" noChangeAspect="1"/>
+            </wp:cNvGraphicFramePr>
+            <a:graphic xmlns:a="http://schemas.openxmlformats.org/drawingml/2006/main">
+              <a:graphicData uri="http://schemas.openxmlformats.org/drawingml/2006/picture">
+                <pic:pic xmlns:pic="http://schemas.openxmlformats.org/drawingml/2006/picture">
+                  <pic:nvPicPr>
+                    <pic:cNvPr id="0" name="Picture 1" descr="https://i.gyazo.com/2bf7721e8e315815987c1ab74866c647.png"/>
+                    <pic:cNvPicPr>
+                      <a:picLocks noChangeAspect="1" noChangeArrowheads="1"/>
+                    </pic:cNvPicPr>
+                  </pic:nvPicPr>
+                  <pic:blipFill>
+                    <a:blip r:embed="rId14">
+                      <a:extLst>
+                        <a:ext uri="{28A0092B-C50C-407E-A947-70E740481C1C}">
+                          <a14:useLocalDpi xmlns:a14="http://schemas.microsoft.com/office/drawing/2010/main" val="0"/>
+                        </a:ext>
+                      </a:extLst>
+                    </a:blip>
+                    <a:srcRect/>
+                    <a:stretch>
+                      <a:fillRect/>
+                    </a:stretch>
+                  </pic:blipFill>
+                  <pic:spPr bwMode="auto">
+                    <a:xfrm>
+                      <a:off x="0" y="0"/>
+                      <a:ext cx="5943600" cy="1143635"/>
+                    </a:xfrm>
+                    <a:prstGeom prst="rect">
+                      <a:avLst/>
+                    </a:prstGeom>
+                    <a:noFill/>
+                    <a:ln>
+                      <a:noFill/>
+                    </a:ln>
+                  </pic:spPr>
+                </pic:pic>
+              </a:graphicData>
+            </a:graphic>
+          </wp:inline>
+        </w:drawing>
+      </w:r>
+    </w:p>
+    <w:p>
+      <w:pPr>
+        <w:pStyle w:val="ListParagraph"/>
         <w:numPr>
           <w:ilvl w:val="0"/>
           <w:numId w:val="14"/>
@@ -1524,7 +1733,65 @@
         </w:numPr>
       </w:pPr>
       <w:r>
-        <w:t>Create a repo in bitbucket</w:t>
+        <w:t>Check status</w:t>
+      </w:r>
+    </w:p>
+    <w:p>
+      <w:pPr>
+        <w:pStyle w:val="ListParagraph"/>
+      </w:pPr>
+      <w:r>
+        <w:rPr>
+          <w:noProof/>
+        </w:rPr>
+        <w:drawing>
+          <wp:inline distT="0" distB="0" distL="0" distR="0" wp14:anchorId="687C2D9B" wp14:editId="2B43346E">
+            <wp:extent cx="5943600" cy="445770"/>
+            <wp:effectExtent l="0" t="0" r="0" b="0"/>
+            <wp:docPr id="7" name="Picture 7" descr="https://i.gyazo.com/5eae04eef4aac5e1ea4b725e80e21827.png"/>
+            <wp:cNvGraphicFramePr>
+              <a:graphicFrameLocks xmlns:a="http://schemas.openxmlformats.org/drawingml/2006/main" noChangeAspect="1"/>
+            </wp:cNvGraphicFramePr>
+            <a:graphic xmlns:a="http://schemas.openxmlformats.org/drawingml/2006/main">
+              <a:graphicData uri="http://schemas.openxmlformats.org/drawingml/2006/picture">
+                <pic:pic xmlns:pic="http://schemas.openxmlformats.org/drawingml/2006/picture">
+                  <pic:nvPicPr>
+                    <pic:cNvPr id="0" name="Picture 3" descr="https://i.gyazo.com/5eae04eef4aac5e1ea4b725e80e21827.png"/>
+                    <pic:cNvPicPr>
+                      <a:picLocks noChangeAspect="1" noChangeArrowheads="1"/>
+                    </pic:cNvPicPr>
+                  </pic:nvPicPr>
+                  <pic:blipFill>
+                    <a:blip r:embed="rId15">
+                      <a:extLst>
+                        <a:ext uri="{28A0092B-C50C-407E-A947-70E740481C1C}">
+                          <a14:useLocalDpi xmlns:a14="http://schemas.microsoft.com/office/drawing/2010/main" val="0"/>
+                        </a:ext>
+                      </a:extLst>
+                    </a:blip>
+                    <a:srcRect/>
+                    <a:stretch>
+                      <a:fillRect/>
+                    </a:stretch>
+                  </pic:blipFill>
+                  <pic:spPr bwMode="auto">
+                    <a:xfrm>
+                      <a:off x="0" y="0"/>
+                      <a:ext cx="5943600" cy="445770"/>
+                    </a:xfrm>
+                    <a:prstGeom prst="rect">
+                      <a:avLst/>
+                    </a:prstGeom>
+                    <a:noFill/>
+                    <a:ln>
+                      <a:noFill/>
+                    </a:ln>
+                  </pic:spPr>
+                </pic:pic>
+              </a:graphicData>
+            </a:graphic>
+          </wp:inline>
+        </w:drawing>
       </w:r>
     </w:p>
     <w:p>
@@ -1536,8 +1803,16 @@
         </w:numPr>
       </w:pPr>
       <w:r>
-        <w:t>Add the repo created as a remote</w:t>
-      </w:r>
+        <w:t>Create a repo in bitbucket</w:t>
+      </w:r>
+      <w:r>
+        <w:t>/</w:t>
+      </w:r>
+      <w:proofErr w:type="spellStart"/>
+      <w:r>
+        <w:t>github</w:t>
+      </w:r>
+      <w:proofErr w:type="spellEnd"/>
     </w:p>
     <w:p>
       <w:pPr>
@@ -1548,21 +1823,361 @@
         </w:numPr>
       </w:pPr>
       <w:r>
+        <w:t>Add the repo created as a remote</w:t>
+      </w:r>
+      <w:r>
+        <w:t xml:space="preserve"> in your local repository</w:t>
+      </w:r>
+    </w:p>
+    <w:p>
+      <w:pPr>
+        <w:pStyle w:val="ListParagraph"/>
+        <w:numPr>
+          <w:ilvl w:val="0"/>
+          <w:numId w:val="14"/>
+        </w:numPr>
+      </w:pPr>
+      <w:r>
+        <w:t xml:space="preserve">Check the remote </w:t>
+      </w:r>
+      <w:r>
+        <w:t>got added</w:t>
+      </w:r>
+    </w:p>
+    <w:p>
+      <w:pPr>
+        <w:pStyle w:val="ListParagraph"/>
+      </w:pPr>
+      <w:r>
+        <w:rPr>
+          <w:noProof/>
+        </w:rPr>
+        <w:drawing>
+          <wp:inline distT="0" distB="0" distL="0" distR="0" wp14:anchorId="03E8E149" wp14:editId="51E2E54E">
+            <wp:extent cx="5943600" cy="365125"/>
+            <wp:effectExtent l="0" t="0" r="0" b="0"/>
+            <wp:docPr id="8" name="Picture 8" descr="https://i.gyazo.com/ce9a9873ba205ddebb46b9eae6ec1ac8.png"/>
+            <wp:cNvGraphicFramePr>
+              <a:graphicFrameLocks xmlns:a="http://schemas.openxmlformats.org/drawingml/2006/main" noChangeAspect="1"/>
+            </wp:cNvGraphicFramePr>
+            <a:graphic xmlns:a="http://schemas.openxmlformats.org/drawingml/2006/main">
+              <a:graphicData uri="http://schemas.openxmlformats.org/drawingml/2006/picture">
+                <pic:pic xmlns:pic="http://schemas.openxmlformats.org/drawingml/2006/picture">
+                  <pic:nvPicPr>
+                    <pic:cNvPr id="0" name="Picture 5" descr="https://i.gyazo.com/ce9a9873ba205ddebb46b9eae6ec1ac8.png"/>
+                    <pic:cNvPicPr>
+                      <a:picLocks noChangeAspect="1" noChangeArrowheads="1"/>
+                    </pic:cNvPicPr>
+                  </pic:nvPicPr>
+                  <pic:blipFill>
+                    <a:blip r:embed="rId16">
+                      <a:extLst>
+                        <a:ext uri="{28A0092B-C50C-407E-A947-70E740481C1C}">
+                          <a14:useLocalDpi xmlns:a14="http://schemas.microsoft.com/office/drawing/2010/main" val="0"/>
+                        </a:ext>
+                      </a:extLst>
+                    </a:blip>
+                    <a:srcRect/>
+                    <a:stretch>
+                      <a:fillRect/>
+                    </a:stretch>
+                  </pic:blipFill>
+                  <pic:spPr bwMode="auto">
+                    <a:xfrm>
+                      <a:off x="0" y="0"/>
+                      <a:ext cx="5943600" cy="365125"/>
+                    </a:xfrm>
+                    <a:prstGeom prst="rect">
+                      <a:avLst/>
+                    </a:prstGeom>
+                    <a:noFill/>
+                    <a:ln>
+                      <a:noFill/>
+                    </a:ln>
+                  </pic:spPr>
+                </pic:pic>
+              </a:graphicData>
+            </a:graphic>
+          </wp:inline>
+        </w:drawing>
+      </w:r>
+    </w:p>
+    <w:p>
+      <w:pPr>
+        <w:pStyle w:val="ListParagraph"/>
+        <w:numPr>
+          <w:ilvl w:val="0"/>
+          <w:numId w:val="14"/>
+        </w:numPr>
+      </w:pPr>
+      <w:r>
         <w:t>Push to remote</w:t>
       </w:r>
+      <w:r>
+        <w:t>, verify the remote repository that the files got added.</w:t>
+      </w:r>
+    </w:p>
+    <w:p>
+      <w:pPr>
+        <w:pStyle w:val="ListParagraph"/>
+        <w:numPr>
+          <w:ilvl w:val="0"/>
+          <w:numId w:val="14"/>
+        </w:numPr>
+      </w:pPr>
+      <w:r>
+        <w:t>Update the http file (change any value you want)</w:t>
+      </w:r>
+    </w:p>
+    <w:p>
+      <w:pPr>
+        <w:pStyle w:val="ListParagraph"/>
+        <w:numPr>
+          <w:ilvl w:val="0"/>
+          <w:numId w:val="14"/>
+        </w:numPr>
+      </w:pPr>
+      <w:r>
+        <w:t xml:space="preserve">Open GIT </w:t>
+      </w:r>
+      <w:r>
+        <w:t>GUI</w:t>
+      </w:r>
+    </w:p>
+    <w:p>
+      <w:pPr>
+        <w:pStyle w:val="ListParagraph"/>
+        <w:numPr>
+          <w:ilvl w:val="0"/>
+          <w:numId w:val="14"/>
+        </w:numPr>
+      </w:pPr>
+      <w:r>
+        <w:t xml:space="preserve">Check </w:t>
+      </w:r>
+      <w:r>
+        <w:t xml:space="preserve">the </w:t>
+      </w:r>
+      <w:r>
+        <w:t>un staged, staged and modified areas</w:t>
+      </w:r>
+    </w:p>
+    <w:p>
+      <w:pPr>
+        <w:pStyle w:val="ListParagraph"/>
+        <w:numPr>
+          <w:ilvl w:val="0"/>
+          <w:numId w:val="14"/>
+        </w:numPr>
+      </w:pPr>
+      <w:r>
+        <w:t>Stage the changed file</w:t>
+      </w:r>
+      <w:r>
+        <w:t>, notice the change in the windows</w:t>
+      </w:r>
+    </w:p>
+    <w:p>
+      <w:pPr>
+        <w:pStyle w:val="ListParagraph"/>
+        <w:numPr>
+          <w:ilvl w:val="0"/>
+          <w:numId w:val="14"/>
+        </w:numPr>
+      </w:pPr>
+      <w:r>
+        <w:t>Commit with a new message (e.g. – modified IP address of VIP”)</w:t>
+      </w:r>
+    </w:p>
+    <w:p>
+      <w:pPr>
+        <w:pStyle w:val="ListParagraph"/>
+        <w:numPr>
+          <w:ilvl w:val="0"/>
+          <w:numId w:val="14"/>
+        </w:numPr>
+      </w:pPr>
+      <w:r>
+        <w:t>Push to remote</w:t>
+      </w:r>
+      <w:r>
+        <w:t>, notice the commits section of the remote repository has the new commit now.</w:t>
+      </w:r>
+    </w:p>
+    <w:p>
+      <w:pPr>
+        <w:pStyle w:val="ListParagraph"/>
+      </w:pPr>
+      <w:r>
+        <w:rPr>
+          <w:noProof/>
+        </w:rPr>
+        <w:drawing>
+          <wp:inline distT="0" distB="0" distL="0" distR="0" wp14:anchorId="70CCADDF" wp14:editId="0199E025">
+            <wp:extent cx="5943600" cy="565785"/>
+            <wp:effectExtent l="0" t="0" r="0" b="5715"/>
+            <wp:docPr id="9" name="Picture 9" descr="https://i.gyazo.com/87c43545898bb41ca9358da13d5e817d.png"/>
+            <wp:cNvGraphicFramePr>
+              <a:graphicFrameLocks xmlns:a="http://schemas.openxmlformats.org/drawingml/2006/main" noChangeAspect="1"/>
+            </wp:cNvGraphicFramePr>
+            <a:graphic xmlns:a="http://schemas.openxmlformats.org/drawingml/2006/main">
+              <a:graphicData uri="http://schemas.openxmlformats.org/drawingml/2006/picture">
+                <pic:pic xmlns:pic="http://schemas.openxmlformats.org/drawingml/2006/picture">
+                  <pic:nvPicPr>
+                    <pic:cNvPr id="0" name="Picture 7" descr="https://i.gyazo.com/87c43545898bb41ca9358da13d5e817d.png"/>
+                    <pic:cNvPicPr>
+                      <a:picLocks noChangeAspect="1" noChangeArrowheads="1"/>
+                    </pic:cNvPicPr>
+                  </pic:nvPicPr>
+                  <pic:blipFill>
+                    <a:blip r:embed="rId17" cstate="print">
+                      <a:extLst>
+                        <a:ext uri="{28A0092B-C50C-407E-A947-70E740481C1C}">
+                          <a14:useLocalDpi xmlns:a14="http://schemas.microsoft.com/office/drawing/2010/main" val="0"/>
+                        </a:ext>
+                      </a:extLst>
+                    </a:blip>
+                    <a:srcRect/>
+                    <a:stretch>
+                      <a:fillRect/>
+                    </a:stretch>
+                  </pic:blipFill>
+                  <pic:spPr bwMode="auto">
+                    <a:xfrm>
+                      <a:off x="0" y="0"/>
+                      <a:ext cx="5943600" cy="565785"/>
+                    </a:xfrm>
+                    <a:prstGeom prst="rect">
+                      <a:avLst/>
+                    </a:prstGeom>
+                    <a:noFill/>
+                    <a:ln>
+                      <a:noFill/>
+                    </a:ln>
+                  </pic:spPr>
+                </pic:pic>
+              </a:graphicData>
+            </a:graphic>
+          </wp:inline>
+        </w:drawing>
+      </w:r>
+    </w:p>
+    <w:p>
+      <w:pPr>
+        <w:pStyle w:val="ListParagraph"/>
+        <w:numPr>
+          <w:ilvl w:val="0"/>
+          <w:numId w:val="14"/>
+        </w:numPr>
+      </w:pPr>
+      <w:r>
+        <w:t>Click on the hash value and notice your change</w:t>
+      </w:r>
+    </w:p>
+    <w:p>
+      <w:pPr>
+        <w:pStyle w:val="ListParagraph"/>
+        <w:numPr>
+          <w:ilvl w:val="0"/>
+          <w:numId w:val="14"/>
+        </w:numPr>
+      </w:pPr>
+      <w:r>
+        <w:t xml:space="preserve">Create a file </w:t>
+      </w:r>
+      <w:r>
+        <w:t xml:space="preserve">named </w:t>
+      </w:r>
+      <w:proofErr w:type="gramStart"/>
+      <w:r>
+        <w:t>‘.</w:t>
+      </w:r>
+      <w:proofErr w:type="spellStart"/>
+      <w:r>
+        <w:t>gitignore</w:t>
+      </w:r>
+      <w:proofErr w:type="spellEnd"/>
+      <w:proofErr w:type="gramEnd"/>
+      <w:r>
+        <w:t>’ with the body ‘*.txt’</w:t>
+      </w:r>
+    </w:p>
+    <w:p>
+      <w:pPr>
+        <w:pStyle w:val="ListParagraph"/>
+        <w:numPr>
+          <w:ilvl w:val="0"/>
+          <w:numId w:val="14"/>
+        </w:numPr>
+      </w:pPr>
+      <w:r>
+        <w:t xml:space="preserve">Create two files with random content, name them </w:t>
+      </w:r>
+      <w:proofErr w:type="spellStart"/>
+      <w:proofErr w:type="gramStart"/>
+      <w:r>
+        <w:t>test.json</w:t>
+      </w:r>
+      <w:proofErr w:type="spellEnd"/>
+      <w:proofErr w:type="gramEnd"/>
+      <w:r>
+        <w:t xml:space="preserve"> and testtext.txt</w:t>
+      </w:r>
+    </w:p>
+    <w:p>
+      <w:pPr>
+        <w:pStyle w:val="ListParagraph"/>
+        <w:numPr>
+          <w:ilvl w:val="0"/>
+          <w:numId w:val="14"/>
+        </w:numPr>
+      </w:pPr>
+      <w:r>
+        <w:t xml:space="preserve">Add all files in tracking again, notice which files get added. What does adding ‘*.txt’ to </w:t>
+      </w:r>
+      <w:proofErr w:type="gramStart"/>
+      <w:r>
+        <w:t>‘.</w:t>
+      </w:r>
+      <w:proofErr w:type="spellStart"/>
+      <w:r>
+        <w:t>gitignore</w:t>
+      </w:r>
+      <w:proofErr w:type="spellEnd"/>
+      <w:proofErr w:type="gramEnd"/>
+      <w:r>
+        <w:t xml:space="preserve">’ do? What other type of files can you think of that fit the similar use </w:t>
+      </w:r>
+      <w:proofErr w:type="gramStart"/>
+      <w:r>
+        <w:t>case ?</w:t>
+      </w:r>
+      <w:proofErr w:type="gramEnd"/>
+    </w:p>
+    <w:p>
+      <w:pPr>
+        <w:pStyle w:val="ListParagraph"/>
+      </w:pPr>
     </w:p>
     <w:p/>
     <w:p/>
     <w:p/>
+    <w:p/>
+    <w:p/>
+    <w:p>
+      <w:bookmarkStart w:id="3" w:name="_GoBack"/>
+      <w:bookmarkEnd w:id="3"/>
+    </w:p>
     <w:p>
       <w:pPr>
         <w:pStyle w:val="Heading2"/>
       </w:pPr>
-      <w:bookmarkStart w:id="3" w:name="_Toc7005853"/>
-      <w:r>
+      <w:bookmarkStart w:id="4" w:name="_Toc7389537"/>
+      <w:r>
+        <w:lastRenderedPageBreak/>
         <w:t>Lab 4 (POSTMAN)</w:t>
       </w:r>
-      <w:bookmarkEnd w:id="3"/>
+      <w:bookmarkEnd w:id="4"/>
     </w:p>
     <w:p/>
     <w:p>
@@ -1625,10 +2240,28 @@
         <w:t xml:space="preserve"> what is it doing</w:t>
       </w:r>
       <w:r>
-        <w:t xml:space="preserve"> ?</w:t>
-      </w:r>
-      <w:bookmarkStart w:id="4" w:name="_GoBack"/>
-      <w:bookmarkEnd w:id="4"/>
+        <w:t>?</w:t>
+      </w:r>
+    </w:p>
+    <w:p>
+      <w:pPr>
+        <w:pStyle w:val="ListParagraph"/>
+        <w:numPr>
+          <w:ilvl w:val="0"/>
+          <w:numId w:val="15"/>
+        </w:numPr>
+      </w:pPr>
+      <w:r>
+        <w:t>What do tests do</w:t>
+      </w:r>
+      <w:r>
+        <w:t>? Can you try to write a sample?</w:t>
+      </w:r>
+    </w:p>
+    <w:p>
+      <w:pPr>
+        <w:pStyle w:val="ListParagraph"/>
+      </w:pPr>
     </w:p>
     <w:p>
       <w:pPr>
@@ -1639,9 +2272,8 @@
       <w:pPr>
         <w:pStyle w:val="Heading2"/>
       </w:pPr>
-      <w:bookmarkStart w:id="5" w:name="_Toc7005854"/>
-      <w:r>
-        <w:lastRenderedPageBreak/>
+      <w:bookmarkStart w:id="5" w:name="_Toc7389538"/>
+      <w:r>
         <w:t xml:space="preserve">Lab </w:t>
       </w:r>
       <w:r>
@@ -1674,7 +2306,7 @@
       </w:r>
     </w:p>
     <w:p>
-      <w:hyperlink r:id="rId12" w:history="1">
+      <w:hyperlink r:id="rId18" w:history="1">
         <w:r>
           <w:rPr>
             <w:rStyle w:val="Hyperlink"/>
@@ -1791,7 +2423,7 @@
                     <pic:cNvPicPr/>
                   </pic:nvPicPr>
                   <pic:blipFill>
-                    <a:blip r:embed="rId13"/>
+                    <a:blip r:embed="rId19"/>
                     <a:stretch>
                       <a:fillRect/>
                     </a:stretch>
@@ -1832,6 +2464,7 @@
         <w:rPr>
           <w:noProof/>
         </w:rPr>
+        <w:lastRenderedPageBreak/>
         <w:drawing>
           <wp:inline distT="0" distB="0" distL="0" distR="0" wp14:anchorId="38AB5A25" wp14:editId="7BE68850">
             <wp:extent cx="4538111" cy="866105"/>
@@ -1850,7 +2483,7 @@
                     </pic:cNvPicPr>
                   </pic:nvPicPr>
                   <pic:blipFill>
-                    <a:blip r:embed="rId14">
+                    <a:blip r:embed="rId20">
                       <a:extLst>
                         <a:ext uri="{28A0092B-C50C-407E-A947-70E740481C1C}">
                           <a14:useLocalDpi xmlns:a14="http://schemas.microsoft.com/office/drawing/2010/main" val="0"/>
@@ -1899,7 +2532,6 @@
         <w:rPr>
           <w:noProof/>
         </w:rPr>
-        <w:lastRenderedPageBreak/>
         <w:drawing>
           <wp:inline distT="0" distB="0" distL="0" distR="0" wp14:anchorId="11DAC4FB" wp14:editId="085F044F">
             <wp:extent cx="3556535" cy="2480455"/>
@@ -1918,7 +2550,7 @@
                     </pic:cNvPicPr>
                   </pic:nvPicPr>
                   <pic:blipFill>
-                    <a:blip r:embed="rId15">
+                    <a:blip r:embed="rId21">
                       <a:extLst>
                         <a:ext uri="{28A0092B-C50C-407E-A947-70E740481C1C}">
                           <a14:useLocalDpi xmlns:a14="http://schemas.microsoft.com/office/drawing/2010/main" val="0"/>
@@ -1967,7 +2599,13 @@
         <w:t xml:space="preserve">Validation declarations programmatically </w:t>
       </w:r>
       <w:r>
-        <w:t>– Most of the time, the declarations will be handled by a piece of code, and there should be a way of programmatically verifying if the declaration is valid or not. There are many 3</w:t>
+        <w:t xml:space="preserve">– Most of the time, the declarations will be handled by a piece of code, and there should be a way of programmatically verifying if the declaration is valid or not. There are </w:t>
+      </w:r>
+      <w:r>
+        <w:t>some</w:t>
+      </w:r>
+      <w:r>
+        <w:t xml:space="preserve"> 3</w:t>
       </w:r>
       <w:r>
         <w:rPr>
@@ -1978,11 +2616,150 @@
       <w:r>
         <w:t xml:space="preserve"> party validators available for that.</w:t>
       </w:r>
-    </w:p>
-    <w:p>
-      <w:pPr>
-        <w:pStyle w:val="ListParagraph"/>
-      </w:pPr>
+      <w:r>
+        <w:t xml:space="preserve"> Example of one of them is - </w:t>
+      </w:r>
+      <w:hyperlink r:id="rId22" w:history="1">
+        <w:r>
+          <w:rPr>
+            <w:rStyle w:val="Hyperlink"/>
+          </w:rPr>
+          <w:t>https://github.com/Julian/jsonschema</w:t>
+        </w:r>
+      </w:hyperlink>
+      <w:r>
+        <w:t xml:space="preserve"> </w:t>
+      </w:r>
+    </w:p>
+    <w:p>
+      <w:pPr>
+        <w:pStyle w:val="ListParagraph"/>
+      </w:pPr>
+    </w:p>
+    <w:p>
+      <w:pPr>
+        <w:pStyle w:val="ListParagraph"/>
+      </w:pPr>
+    </w:p>
+    <w:p>
+      <w:pPr>
+        <w:pStyle w:val="Heading2"/>
+      </w:pPr>
+      <w:r>
+        <w:t>Extra labs</w:t>
+      </w:r>
+    </w:p>
+    <w:p/>
+    <w:p>
+      <w:r>
+        <w:t>If your familiarity level with the above labs is high, then you can try the</w:t>
+      </w:r>
+      <w:r>
+        <w:t>se.</w:t>
+      </w:r>
+    </w:p>
+    <w:p/>
+    <w:p>
+      <w:pPr>
+        <w:pStyle w:val="ListParagraph"/>
+        <w:numPr>
+          <w:ilvl w:val="0"/>
+          <w:numId w:val="18"/>
+        </w:numPr>
+      </w:pPr>
+      <w:r>
+        <w:t xml:space="preserve">[medium difficulty] </w:t>
+      </w:r>
+      <w:r>
+        <w:t>CI/CD Demo lab</w:t>
+      </w:r>
+      <w:r>
+        <w:t xml:space="preserve"> on UDF  </w:t>
+      </w:r>
+    </w:p>
+    <w:p>
+      <w:pPr>
+        <w:pStyle w:val="ListParagraph"/>
+        <w:numPr>
+          <w:ilvl w:val="0"/>
+          <w:numId w:val="18"/>
+        </w:numPr>
+      </w:pPr>
+      <w:r>
+        <w:t xml:space="preserve">[high difficulty] Write a library in the language of your choice supporting CRUD operations for applications. The library would be a class which can be instantiated by passing </w:t>
+      </w:r>
+      <w:r>
+        <w:t xml:space="preserve">the credentials of </w:t>
+      </w:r>
+      <w:r>
+        <w:t>BIG-IQ (IP, user, pass). Some of the supported functions to think about are the following</w:t>
+      </w:r>
+      <w:r>
+        <w:t xml:space="preserve"> (think of what data should be input, and how the response should be returned)</w:t>
+      </w:r>
+      <w:r>
+        <w:t>.</w:t>
+      </w:r>
+    </w:p>
+    <w:p>
+      <w:pPr>
+        <w:pStyle w:val="ListParagraph"/>
+        <w:numPr>
+          <w:ilvl w:val="0"/>
+          <w:numId w:val="16"/>
+        </w:numPr>
+      </w:pPr>
+      <w:r>
+        <w:t>Listing all declarations</w:t>
+      </w:r>
+    </w:p>
+    <w:p>
+      <w:pPr>
+        <w:pStyle w:val="ListParagraph"/>
+        <w:numPr>
+          <w:ilvl w:val="0"/>
+          <w:numId w:val="16"/>
+        </w:numPr>
+      </w:pPr>
+      <w:r>
+        <w:t>Listing one declaration in detail</w:t>
+      </w:r>
+    </w:p>
+    <w:p>
+      <w:pPr>
+        <w:pStyle w:val="ListParagraph"/>
+        <w:numPr>
+          <w:ilvl w:val="0"/>
+          <w:numId w:val="16"/>
+        </w:numPr>
+      </w:pPr>
+      <w:r>
+        <w:t xml:space="preserve">Creating app </w:t>
+      </w:r>
+    </w:p>
+    <w:p>
+      <w:pPr>
+        <w:pStyle w:val="ListParagraph"/>
+        <w:numPr>
+          <w:ilvl w:val="0"/>
+          <w:numId w:val="16"/>
+        </w:numPr>
+      </w:pPr>
+      <w:r>
+        <w:t>Dry run apps</w:t>
+      </w:r>
+    </w:p>
+    <w:p>
+      <w:pPr>
+        <w:pStyle w:val="ListParagraph"/>
+        <w:numPr>
+          <w:ilvl w:val="0"/>
+          <w:numId w:val="16"/>
+        </w:numPr>
+      </w:pPr>
+      <w:r>
+        <w:t>Deleting apps</w:t>
+      </w:r>
     </w:p>
     <w:p>
       <w:pPr>
@@ -3291,7 +4068,7 @@
   <w:abstractNum w:abstractNumId="12" w15:restartNumberingAfterBreak="0">
     <w:nsid w:val="66A933F9"/>
     <w:multiLevelType w:val="hybridMultilevel"/>
-    <w:tmpl w:val="7236FB92"/>
+    <w:tmpl w:val="50B24698"/>
     <w:lvl w:ilvl="0" w:tplc="04090001">
       <w:start w:val="1"/>
       <w:numFmt w:val="bullet"/>
@@ -3825,6 +4602,95 @@
       <w:rPr>
         <w:rFonts w:ascii="Wingdings" w:hAnsi="Wingdings" w:hint="default"/>
       </w:rPr>
+    </w:lvl>
+  </w:abstractNum>
+  <w:abstractNum w:abstractNumId="17" w15:restartNumberingAfterBreak="0">
+    <w:nsid w:val="7EF6670D"/>
+    <w:multiLevelType w:val="hybridMultilevel"/>
+    <w:tmpl w:val="52C495AC"/>
+    <w:lvl w:ilvl="0" w:tplc="04090011">
+      <w:start w:val="1"/>
+      <w:numFmt w:val="decimal"/>
+      <w:lvlText w:val="%1)"/>
+      <w:lvlJc w:val="left"/>
+      <w:pPr>
+        <w:ind w:left="720" w:hanging="360"/>
+      </w:pPr>
+      <w:rPr>
+        <w:rFonts w:hint="default"/>
+      </w:rPr>
+    </w:lvl>
+    <w:lvl w:ilvl="1" w:tplc="04090019" w:tentative="1">
+      <w:start w:val="1"/>
+      <w:numFmt w:val="lowerLetter"/>
+      <w:lvlText w:val="%2."/>
+      <w:lvlJc w:val="left"/>
+      <w:pPr>
+        <w:ind w:left="1440" w:hanging="360"/>
+      </w:pPr>
+    </w:lvl>
+    <w:lvl w:ilvl="2" w:tplc="0409001B" w:tentative="1">
+      <w:start w:val="1"/>
+      <w:numFmt w:val="lowerRoman"/>
+      <w:lvlText w:val="%3."/>
+      <w:lvlJc w:val="right"/>
+      <w:pPr>
+        <w:ind w:left="2160" w:hanging="180"/>
+      </w:pPr>
+    </w:lvl>
+    <w:lvl w:ilvl="3" w:tplc="0409000F" w:tentative="1">
+      <w:start w:val="1"/>
+      <w:numFmt w:val="decimal"/>
+      <w:lvlText w:val="%4."/>
+      <w:lvlJc w:val="left"/>
+      <w:pPr>
+        <w:ind w:left="2880" w:hanging="360"/>
+      </w:pPr>
+    </w:lvl>
+    <w:lvl w:ilvl="4" w:tplc="04090019" w:tentative="1">
+      <w:start w:val="1"/>
+      <w:numFmt w:val="lowerLetter"/>
+      <w:lvlText w:val="%5."/>
+      <w:lvlJc w:val="left"/>
+      <w:pPr>
+        <w:ind w:left="3600" w:hanging="360"/>
+      </w:pPr>
+    </w:lvl>
+    <w:lvl w:ilvl="5" w:tplc="0409001B" w:tentative="1">
+      <w:start w:val="1"/>
+      <w:numFmt w:val="lowerRoman"/>
+      <w:lvlText w:val="%6."/>
+      <w:lvlJc w:val="right"/>
+      <w:pPr>
+        <w:ind w:left="4320" w:hanging="180"/>
+      </w:pPr>
+    </w:lvl>
+    <w:lvl w:ilvl="6" w:tplc="0409000F" w:tentative="1">
+      <w:start w:val="1"/>
+      <w:numFmt w:val="decimal"/>
+      <w:lvlText w:val="%7."/>
+      <w:lvlJc w:val="left"/>
+      <w:pPr>
+        <w:ind w:left="5040" w:hanging="360"/>
+      </w:pPr>
+    </w:lvl>
+    <w:lvl w:ilvl="7" w:tplc="04090019" w:tentative="1">
+      <w:start w:val="1"/>
+      <w:numFmt w:val="lowerLetter"/>
+      <w:lvlText w:val="%8."/>
+      <w:lvlJc w:val="left"/>
+      <w:pPr>
+        <w:ind w:left="5760" w:hanging="360"/>
+      </w:pPr>
+    </w:lvl>
+    <w:lvl w:ilvl="8" w:tplc="0409001B" w:tentative="1">
+      <w:start w:val="1"/>
+      <w:numFmt w:val="lowerRoman"/>
+      <w:lvlText w:val="%9."/>
+      <w:lvlJc w:val="right"/>
+      <w:pPr>
+        <w:ind w:left="6480" w:hanging="180"/>
+      </w:pPr>
     </w:lvl>
   </w:abstractNum>
   <w:num w:numId="1">
@@ -3877,6 +4743,9 @@
   </w:num>
   <w:num w:numId="17">
     <w:abstractNumId w:val="6"/>
+  </w:num>
+  <w:num w:numId="18">
+    <w:abstractNumId w:val="17"/>
   </w:num>
 </w:numbering>
 </file>
@@ -5607,7 +6476,7 @@
 </file>
 
 <file path=customXml/itemProps1.xml><?xml version="1.0" encoding="utf-8"?>
-<ds:datastoreItem xmlns:ds="http://schemas.openxmlformats.org/officeDocument/2006/customXml" ds:itemID="{B25EE48B-EF8F-46D3-84F9-FAED91AC9631}">
+<ds:datastoreItem xmlns:ds="http://schemas.openxmlformats.org/officeDocument/2006/customXml" ds:itemID="{7E0B3E6A-B39B-4E6C-9B82-3C351AF8C60E}">
   <ds:schemaRefs>
     <ds:schemaRef ds:uri="http://schemas.openxmlformats.org/officeDocument/2006/bibliography"/>
   </ds:schemaRefs>

</xml_diff>

<commit_message>
added lab-uri for ansible
</commit_message>
<xml_diff>
--- a/tech-day-may/LabGuide/MayTechDayAS3LabGuide.docx
+++ b/tech-day-may/LabGuide/MayTechDayAS3LabGuide.docx
@@ -51,7 +51,7 @@
           <w:r>
             <w:fldChar w:fldCharType="separate"/>
           </w:r>
-          <w:hyperlink w:anchor="_Toc7389534" w:history="1">
+          <w:hyperlink w:anchor="_Toc7444338" w:history="1">
             <w:r>
               <w:rPr>
                 <w:rStyle w:val="Hyperlink"/>
@@ -78,7 +78,7 @@
                 <w:noProof/>
                 <w:webHidden/>
               </w:rPr>
-              <w:instrText xml:space="preserve"> PAGEREF _Toc7389534 \h </w:instrText>
+              <w:instrText xml:space="preserve"> PAGEREF _Toc7444338 \h </w:instrText>
             </w:r>
             <w:r>
               <w:rPr>
@@ -119,7 +119,7 @@
               <w:noProof/>
             </w:rPr>
           </w:pPr>
-          <w:hyperlink w:anchor="_Toc7389535" w:history="1">
+          <w:hyperlink w:anchor="_Toc7444339" w:history="1">
             <w:r>
               <w:rPr>
                 <w:rStyle w:val="Hyperlink"/>
@@ -146,7 +146,7 @@
                 <w:noProof/>
                 <w:webHidden/>
               </w:rPr>
-              <w:instrText xml:space="preserve"> PAGEREF _Toc7389535 \h </w:instrText>
+              <w:instrText xml:space="preserve"> PAGEREF _Toc7444339 \h </w:instrText>
             </w:r>
             <w:r>
               <w:rPr>
@@ -187,7 +187,7 @@
               <w:noProof/>
             </w:rPr>
           </w:pPr>
-          <w:hyperlink w:anchor="_Toc7389536" w:history="1">
+          <w:hyperlink w:anchor="_Toc7444340" w:history="1">
             <w:r>
               <w:rPr>
                 <w:rStyle w:val="Hyperlink"/>
@@ -214,7 +214,7 @@
                 <w:noProof/>
                 <w:webHidden/>
               </w:rPr>
-              <w:instrText xml:space="preserve"> PAGEREF _Toc7389536 \h </w:instrText>
+              <w:instrText xml:space="preserve"> PAGEREF _Toc7444340 \h </w:instrText>
             </w:r>
             <w:r>
               <w:rPr>
@@ -255,7 +255,7 @@
               <w:noProof/>
             </w:rPr>
           </w:pPr>
-          <w:hyperlink w:anchor="_Toc7389537" w:history="1">
+          <w:hyperlink w:anchor="_Toc7444341" w:history="1">
             <w:r>
               <w:rPr>
                 <w:rStyle w:val="Hyperlink"/>
@@ -282,7 +282,7 @@
                 <w:noProof/>
                 <w:webHidden/>
               </w:rPr>
-              <w:instrText xml:space="preserve"> PAGEREF _Toc7389537 \h </w:instrText>
+              <w:instrText xml:space="preserve"> PAGEREF _Toc7444341 \h </w:instrText>
             </w:r>
             <w:r>
               <w:rPr>
@@ -302,7 +302,7 @@
                 <w:noProof/>
                 <w:webHidden/>
               </w:rPr>
-              <w:t>4</w:t>
+              <w:t>5</w:t>
             </w:r>
             <w:r>
               <w:rPr>
@@ -323,7 +323,7 @@
               <w:noProof/>
             </w:rPr>
           </w:pPr>
-          <w:hyperlink w:anchor="_Toc7389538" w:history="1">
+          <w:hyperlink w:anchor="_Toc7444342" w:history="1">
             <w:r>
               <w:rPr>
                 <w:rStyle w:val="Hyperlink"/>
@@ -350,7 +350,7 @@
                 <w:noProof/>
                 <w:webHidden/>
               </w:rPr>
-              <w:instrText xml:space="preserve"> PAGEREF _Toc7389538 \h </w:instrText>
+              <w:instrText xml:space="preserve"> PAGEREF _Toc7444342 \h </w:instrText>
             </w:r>
             <w:r>
               <w:rPr>
@@ -370,7 +370,75 @@
                 <w:noProof/>
                 <w:webHidden/>
               </w:rPr>
-              <w:t>4</w:t>
+              <w:t>5</w:t>
+            </w:r>
+            <w:r>
+              <w:rPr>
+                <w:noProof/>
+                <w:webHidden/>
+              </w:rPr>
+              <w:fldChar w:fldCharType="end"/>
+            </w:r>
+          </w:hyperlink>
+        </w:p>
+        <w:p>
+          <w:pPr>
+            <w:pStyle w:val="TOC2"/>
+            <w:tabs>
+              <w:tab w:val="right" w:leader="dot" w:pos="9350"/>
+            </w:tabs>
+            <w:rPr>
+              <w:noProof/>
+            </w:rPr>
+          </w:pPr>
+          <w:hyperlink w:anchor="_Toc7444343" w:history="1">
+            <w:r>
+              <w:rPr>
+                <w:rStyle w:val="Hyperlink"/>
+                <w:noProof/>
+              </w:rPr>
+              <w:t>Extra labs</w:t>
+            </w:r>
+            <w:r>
+              <w:rPr>
+                <w:noProof/>
+                <w:webHidden/>
+              </w:rPr>
+              <w:tab/>
+            </w:r>
+            <w:r>
+              <w:rPr>
+                <w:noProof/>
+                <w:webHidden/>
+              </w:rPr>
+              <w:fldChar w:fldCharType="begin"/>
+            </w:r>
+            <w:r>
+              <w:rPr>
+                <w:noProof/>
+                <w:webHidden/>
+              </w:rPr>
+              <w:instrText xml:space="preserve"> PAGEREF _Toc7444343 \h </w:instrText>
+            </w:r>
+            <w:r>
+              <w:rPr>
+                <w:noProof/>
+                <w:webHidden/>
+              </w:rPr>
+            </w:r>
+            <w:r>
+              <w:rPr>
+                <w:noProof/>
+                <w:webHidden/>
+              </w:rPr>
+              <w:fldChar w:fldCharType="separate"/>
+            </w:r>
+            <w:r>
+              <w:rPr>
+                <w:noProof/>
+                <w:webHidden/>
+              </w:rPr>
+              <w:t>7</w:t>
             </w:r>
             <w:r>
               <w:rPr>
@@ -399,7 +467,7 @@
       <w:pPr>
         <w:pStyle w:val="Heading2"/>
       </w:pPr>
-      <w:bookmarkStart w:id="0" w:name="_Toc7389534"/>
+      <w:bookmarkStart w:id="0" w:name="_Toc7444338"/>
       <w:r>
         <w:t xml:space="preserve">Lab 1 </w:t>
       </w:r>
@@ -731,6 +799,7 @@
         </w:numPr>
       </w:pPr>
       <w:r>
+        <w:lastRenderedPageBreak/>
         <w:t>HTTP with LTM policy</w:t>
       </w:r>
     </w:p>
@@ -743,7 +812,6 @@
         </w:numPr>
       </w:pPr>
       <w:r>
-        <w:lastRenderedPageBreak/>
         <w:t>HTTPs Offload</w:t>
       </w:r>
     </w:p>
@@ -1048,7 +1116,7 @@
       <w:pPr>
         <w:pStyle w:val="Heading2"/>
       </w:pPr>
-      <w:bookmarkStart w:id="1" w:name="_Toc7389535"/>
+      <w:bookmarkStart w:id="1" w:name="_Toc7444339"/>
       <w:r>
         <w:t xml:space="preserve">Lab </w:t>
       </w:r>
@@ -1385,26 +1453,274 @@
     <w:p>
       <w:pPr>
         <w:pStyle w:val="ListParagraph"/>
-        <w:rPr>
-          <w:rFonts w:eastAsiaTheme="minorHAnsi"/>
-        </w:rPr>
-      </w:pPr>
-    </w:p>
-    <w:p>
-      <w:pPr>
-        <w:pStyle w:val="ListParagraph"/>
-      </w:pPr>
+        <w:ind w:left="1440"/>
+        <w:rPr>
+          <w:rFonts w:eastAsiaTheme="minorHAnsi"/>
+        </w:rPr>
+      </w:pPr>
+    </w:p>
+    <w:p>
+      <w:pPr>
+        <w:pStyle w:val="ListParagraph"/>
+        <w:numPr>
+          <w:ilvl w:val="0"/>
+          <w:numId w:val="10"/>
+        </w:numPr>
+        <w:rPr>
+          <w:rFonts w:eastAsiaTheme="minorHAnsi"/>
+        </w:rPr>
+      </w:pPr>
+      <w:r>
+        <w:rPr>
+          <w:rFonts w:eastAsiaTheme="minorHAnsi"/>
+        </w:rPr>
+        <w:t>Uri module – ansible has a “</w:t>
+      </w:r>
+      <w:proofErr w:type="spellStart"/>
+      <w:r>
+        <w:rPr>
+          <w:rFonts w:eastAsiaTheme="minorHAnsi"/>
+        </w:rPr>
+        <w:t>uri</w:t>
+      </w:r>
+      <w:proofErr w:type="spellEnd"/>
+      <w:r>
+        <w:rPr>
+          <w:rFonts w:eastAsiaTheme="minorHAnsi"/>
+        </w:rPr>
+        <w:t>” module to interact with web services. You can send GET/POST to the AS3 URI using this module.</w:t>
+      </w:r>
+    </w:p>
+    <w:p>
+      <w:pPr>
+        <w:pStyle w:val="ListParagraph"/>
+        <w:rPr>
+          <w:rFonts w:eastAsiaTheme="minorHAnsi"/>
+        </w:rPr>
+      </w:pPr>
+    </w:p>
+    <w:p>
+      <w:pPr>
+        <w:pStyle w:val="ListParagraph"/>
+        <w:rPr>
+          <w:rFonts w:eastAsiaTheme="minorHAnsi"/>
+        </w:rPr>
+      </w:pPr>
+      <w:r>
+        <w:rPr>
+          <w:rFonts w:eastAsiaTheme="minorHAnsi"/>
+        </w:rPr>
+        <w:t>Lab steps</w:t>
+      </w:r>
+    </w:p>
+    <w:p>
+      <w:pPr>
+        <w:pStyle w:val="ListParagraph"/>
+        <w:rPr>
+          <w:rFonts w:eastAsiaTheme="minorHAnsi"/>
+        </w:rPr>
+      </w:pPr>
+    </w:p>
+    <w:p>
+      <w:pPr>
+        <w:pStyle w:val="ListParagraph"/>
+        <w:numPr>
+          <w:ilvl w:val="0"/>
+          <w:numId w:val="19"/>
+        </w:numPr>
+        <w:rPr>
+          <w:rFonts w:eastAsiaTheme="minorHAnsi"/>
+        </w:rPr>
+      </w:pPr>
+      <w:r>
+        <w:rPr>
+          <w:rFonts w:eastAsiaTheme="minorHAnsi"/>
+        </w:rPr>
+        <w:t xml:space="preserve">Go to the directory </w:t>
+      </w:r>
+      <w:r>
+        <w:rPr>
+          <w:rFonts w:eastAsiaTheme="minorHAnsi"/>
+        </w:rPr>
+        <w:t>/home/ubuntu/ansible/</w:t>
+      </w:r>
+      <w:proofErr w:type="spellStart"/>
+      <w:r>
+        <w:rPr>
+          <w:rFonts w:eastAsiaTheme="minorHAnsi"/>
+        </w:rPr>
+        <w:t>techdayansible</w:t>
+      </w:r>
+      <w:proofErr w:type="spellEnd"/>
+      <w:r>
+        <w:rPr>
+          <w:rFonts w:eastAsiaTheme="minorHAnsi"/>
+        </w:rPr>
+        <w:t>/lab</w:t>
+      </w:r>
+      <w:r>
+        <w:rPr>
+          <w:rFonts w:eastAsiaTheme="minorHAnsi"/>
+        </w:rPr>
+        <w:t>-</w:t>
+      </w:r>
+      <w:proofErr w:type="spellStart"/>
+      <w:r>
+        <w:rPr>
+          <w:rFonts w:eastAsiaTheme="minorHAnsi"/>
+        </w:rPr>
+        <w:t>uri</w:t>
+      </w:r>
+      <w:proofErr w:type="spellEnd"/>
+    </w:p>
+    <w:p>
+      <w:pPr>
+        <w:pStyle w:val="ListParagraph"/>
+        <w:numPr>
+          <w:ilvl w:val="0"/>
+          <w:numId w:val="19"/>
+        </w:numPr>
+        <w:rPr>
+          <w:rFonts w:eastAsiaTheme="minorHAnsi"/>
+        </w:rPr>
+      </w:pPr>
+      <w:r>
+        <w:rPr>
+          <w:rFonts w:eastAsiaTheme="minorHAnsi"/>
+        </w:rPr>
+        <w:t>Run the “</w:t>
+      </w:r>
+      <w:proofErr w:type="spellStart"/>
+      <w:proofErr w:type="gramStart"/>
+      <w:r>
+        <w:rPr>
+          <w:rFonts w:eastAsiaTheme="minorHAnsi"/>
+        </w:rPr>
+        <w:t>site.yaml</w:t>
+      </w:r>
+      <w:proofErr w:type="spellEnd"/>
+      <w:proofErr w:type="gramEnd"/>
+      <w:r>
+        <w:rPr>
+          <w:rFonts w:eastAsiaTheme="minorHAnsi"/>
+        </w:rPr>
+        <w:t>” playbook, notice the response. Notice the BIG-IQ/BIG-IP, do you see an application created? Is there a way we can display a more meaningful response?</w:t>
+      </w:r>
+    </w:p>
+    <w:p>
+      <w:pPr>
+        <w:pStyle w:val="ListParagraph"/>
+        <w:numPr>
+          <w:ilvl w:val="0"/>
+          <w:numId w:val="19"/>
+        </w:numPr>
+        <w:rPr>
+          <w:rFonts w:eastAsiaTheme="minorHAnsi"/>
+        </w:rPr>
+      </w:pPr>
+      <w:r>
+        <w:rPr>
+          <w:rFonts w:eastAsiaTheme="minorHAnsi"/>
+        </w:rPr>
+        <w:t>Run the delete-</w:t>
+      </w:r>
+      <w:proofErr w:type="spellStart"/>
+      <w:proofErr w:type="gramStart"/>
+      <w:r>
+        <w:rPr>
+          <w:rFonts w:eastAsiaTheme="minorHAnsi"/>
+        </w:rPr>
+        <w:t>site.yaml</w:t>
+      </w:r>
+      <w:proofErr w:type="spellEnd"/>
+      <w:proofErr w:type="gramEnd"/>
+      <w:r>
+        <w:rPr>
+          <w:rFonts w:eastAsiaTheme="minorHAnsi"/>
+        </w:rPr>
+        <w:t xml:space="preserve"> playbook. Do you see the application deleted from the BIG-IP/BIG-IQ?</w:t>
+      </w:r>
+    </w:p>
+    <w:p>
+      <w:pPr>
+        <w:pStyle w:val="ListParagraph"/>
+        <w:numPr>
+          <w:ilvl w:val="0"/>
+          <w:numId w:val="19"/>
+        </w:numPr>
+        <w:rPr>
+          <w:rFonts w:eastAsiaTheme="minorHAnsi"/>
+        </w:rPr>
+      </w:pPr>
+      <w:r>
+        <w:rPr>
+          <w:rFonts w:eastAsiaTheme="minorHAnsi"/>
+        </w:rPr>
+        <w:t>What do you think is the downside of using this module</w:t>
+      </w:r>
+      <w:r>
+        <w:rPr>
+          <w:rFonts w:eastAsiaTheme="minorHAnsi"/>
+        </w:rPr>
+        <w:t xml:space="preserve"> (from an ansible perspective</w:t>
+      </w:r>
+      <w:proofErr w:type="gramStart"/>
+      <w:r>
+        <w:rPr>
+          <w:rFonts w:eastAsiaTheme="minorHAnsi"/>
+        </w:rPr>
+        <w:t xml:space="preserve">) </w:t>
+      </w:r>
+      <w:r>
+        <w:rPr>
+          <w:rFonts w:eastAsiaTheme="minorHAnsi"/>
+        </w:rPr>
+        <w:t>?</w:t>
+      </w:r>
+      <w:proofErr w:type="gramEnd"/>
+    </w:p>
+    <w:p>
+      <w:pPr>
+        <w:pStyle w:val="ListParagraph"/>
+        <w:rPr>
+          <w:rFonts w:eastAsiaTheme="minorHAnsi"/>
+        </w:rPr>
+      </w:pPr>
+    </w:p>
+    <w:p>
+      <w:pPr>
+        <w:pStyle w:val="ListParagraph"/>
+      </w:pPr>
+      <w:r>
+        <w:t xml:space="preserve">[Note – if necessary – these playbooks can be cloned using “ </w:t>
+      </w:r>
+      <w:r>
+        <w:t xml:space="preserve">git clone </w:t>
+      </w:r>
+      <w:hyperlink r:id="rId12" w:history="1">
+        <w:r>
+          <w:rPr>
+            <w:rStyle w:val="Hyperlink"/>
+          </w:rPr>
+          <w:t>git@bitbucket.org:arunhotra/techdayansible.git</w:t>
+        </w:r>
+      </w:hyperlink>
+      <w:r>
+        <w:t xml:space="preserve"> “ ]</w:t>
+      </w:r>
+      <w:bookmarkStart w:id="2" w:name="_GoBack"/>
+      <w:bookmarkEnd w:id="2"/>
     </w:p>
     <w:p/>
     <w:p>
       <w:pPr>
         <w:pStyle w:val="Heading2"/>
       </w:pPr>
-      <w:bookmarkStart w:id="2" w:name="_Toc7389536"/>
+      <w:bookmarkStart w:id="3" w:name="_Toc7444340"/>
       <w:r>
         <w:t>Lab 3 (GIT)</w:t>
       </w:r>
-      <w:bookmarkEnd w:id="2"/>
+      <w:bookmarkEnd w:id="3"/>
     </w:p>
     <w:p/>
     <w:p>
@@ -1428,7 +1744,7 @@
       <w:r>
         <w:t xml:space="preserve">Basic git bash steps - </w:t>
       </w:r>
-      <w:hyperlink r:id="rId12" w:history="1">
+      <w:hyperlink r:id="rId13" w:history="1">
         <w:r>
           <w:rPr>
             <w:rStyle w:val="Hyperlink"/>
@@ -1569,6 +1885,7 @@
         </w:numPr>
       </w:pPr>
       <w:r>
+        <w:lastRenderedPageBreak/>
         <w:t>Set name and email globally using git config</w:t>
       </w:r>
       <w:r>
@@ -1592,6 +1909,9 @@
         <w:pStyle w:val="ListParagraph"/>
       </w:pPr>
       <w:r>
+        <w:rPr>
+          <w:noProof/>
+        </w:rPr>
         <w:drawing>
           <wp:inline distT="0" distB="0" distL="0" distR="0" wp14:anchorId="1F4BF342" wp14:editId="72545E0A">
             <wp:extent cx="5943600" cy="1382395"/>
@@ -1608,7 +1928,7 @@
                     <pic:cNvPicPr/>
                   </pic:nvPicPr>
                   <pic:blipFill>
-                    <a:blip r:embed="rId13"/>
+                    <a:blip r:embed="rId14"/>
                     <a:stretch>
                       <a:fillRect/>
                     </a:stretch>
@@ -1661,7 +1981,6 @@
         <w:rPr>
           <w:noProof/>
         </w:rPr>
-        <w:lastRenderedPageBreak/>
         <w:drawing>
           <wp:inline distT="0" distB="0" distL="0" distR="0" wp14:anchorId="5CB93817" wp14:editId="6B7220D9">
             <wp:extent cx="5943600" cy="1143635"/>
@@ -1680,7 +1999,7 @@
                     </pic:cNvPicPr>
                   </pic:nvPicPr>
                   <pic:blipFill>
-                    <a:blip r:embed="rId14">
+                    <a:blip r:embed="rId15">
                       <a:extLst>
                         <a:ext uri="{28A0092B-C50C-407E-A947-70E740481C1C}">
                           <a14:useLocalDpi xmlns:a14="http://schemas.microsoft.com/office/drawing/2010/main" val="0"/>
@@ -1762,7 +2081,7 @@
                     </pic:cNvPicPr>
                   </pic:nvPicPr>
                   <pic:blipFill>
-                    <a:blip r:embed="rId15">
+                    <a:blip r:embed="rId16">
                       <a:extLst>
                         <a:ext uri="{28A0092B-C50C-407E-A947-70E740481C1C}">
                           <a14:useLocalDpi xmlns:a14="http://schemas.microsoft.com/office/drawing/2010/main" val="0"/>
@@ -1870,7 +2189,7 @@
                     </pic:cNvPicPr>
                   </pic:nvPicPr>
                   <pic:blipFill>
-                    <a:blip r:embed="rId16">
+                    <a:blip r:embed="rId17">
                       <a:extLst>
                         <a:ext uri="{28A0092B-C50C-407E-A947-70E740481C1C}">
                           <a14:useLocalDpi xmlns:a14="http://schemas.microsoft.com/office/drawing/2010/main" val="0"/>
@@ -2030,7 +2349,7 @@
                     </pic:cNvPicPr>
                   </pic:nvPicPr>
                   <pic:blipFill>
-                    <a:blip r:embed="rId17" cstate="print">
+                    <a:blip r:embed="rId18" cstate="print">
                       <a:extLst>
                         <a:ext uri="{28A0092B-C50C-407E-A947-70E740481C1C}">
                           <a14:useLocalDpi xmlns:a14="http://schemas.microsoft.com/office/drawing/2010/main" val="0"/>
@@ -2164,17 +2483,13 @@
     <w:p/>
     <w:p/>
     <w:p/>
-    <w:p>
-      <w:bookmarkStart w:id="3" w:name="_GoBack"/>
-      <w:bookmarkEnd w:id="3"/>
-    </w:p>
+    <w:p/>
     <w:p>
       <w:pPr>
         <w:pStyle w:val="Heading2"/>
       </w:pPr>
-      <w:bookmarkStart w:id="4" w:name="_Toc7389537"/>
-      <w:r>
-        <w:lastRenderedPageBreak/>
+      <w:bookmarkStart w:id="4" w:name="_Toc7444341"/>
+      <w:r>
         <w:t>Lab 4 (POSTMAN)</w:t>
       </w:r>
       <w:bookmarkEnd w:id="4"/>
@@ -2272,7 +2587,7 @@
       <w:pPr>
         <w:pStyle w:val="Heading2"/>
       </w:pPr>
-      <w:bookmarkStart w:id="5" w:name="_Toc7389538"/>
+      <w:bookmarkStart w:id="5" w:name="_Toc7444342"/>
       <w:r>
         <w:t xml:space="preserve">Lab </w:t>
       </w:r>
@@ -2306,7 +2621,7 @@
       </w:r>
     </w:p>
     <w:p>
-      <w:hyperlink r:id="rId18" w:history="1">
+      <w:hyperlink r:id="rId19" w:history="1">
         <w:r>
           <w:rPr>
             <w:rStyle w:val="Hyperlink"/>
@@ -2407,6 +2722,7 @@
         <w:rPr>
           <w:noProof/>
         </w:rPr>
+        <w:lastRenderedPageBreak/>
         <w:drawing>
           <wp:inline distT="0" distB="0" distL="0" distR="0" wp14:anchorId="54341528" wp14:editId="4151E531">
             <wp:extent cx="4129238" cy="2386965"/>
@@ -2423,7 +2739,7 @@
                     <pic:cNvPicPr/>
                   </pic:nvPicPr>
                   <pic:blipFill>
-                    <a:blip r:embed="rId19"/>
+                    <a:blip r:embed="rId20"/>
                     <a:stretch>
                       <a:fillRect/>
                     </a:stretch>
@@ -2464,7 +2780,6 @@
         <w:rPr>
           <w:noProof/>
         </w:rPr>
-        <w:lastRenderedPageBreak/>
         <w:drawing>
           <wp:inline distT="0" distB="0" distL="0" distR="0" wp14:anchorId="38AB5A25" wp14:editId="7BE68850">
             <wp:extent cx="4538111" cy="866105"/>
@@ -2483,7 +2798,7 @@
                     </pic:cNvPicPr>
                   </pic:nvPicPr>
                   <pic:blipFill>
-                    <a:blip r:embed="rId20">
+                    <a:blip r:embed="rId21">
                       <a:extLst>
                         <a:ext uri="{28A0092B-C50C-407E-A947-70E740481C1C}">
                           <a14:useLocalDpi xmlns:a14="http://schemas.microsoft.com/office/drawing/2010/main" val="0"/>
@@ -2550,7 +2865,7 @@
                     </pic:cNvPicPr>
                   </pic:nvPicPr>
                   <pic:blipFill>
-                    <a:blip r:embed="rId21">
+                    <a:blip r:embed="rId22">
                       <a:extLst>
                         <a:ext uri="{28A0092B-C50C-407E-A947-70E740481C1C}">
                           <a14:useLocalDpi xmlns:a14="http://schemas.microsoft.com/office/drawing/2010/main" val="0"/>
@@ -2619,7 +2934,7 @@
       <w:r>
         <w:t xml:space="preserve"> Example of one of them is - </w:t>
       </w:r>
-      <w:hyperlink r:id="rId22" w:history="1">
+      <w:hyperlink r:id="rId23" w:history="1">
         <w:r>
           <w:rPr>
             <w:rStyle w:val="Hyperlink"/>
@@ -2645,9 +2960,12 @@
       <w:pPr>
         <w:pStyle w:val="Heading2"/>
       </w:pPr>
-      <w:r>
+      <w:bookmarkStart w:id="6" w:name="_Toc7444343"/>
+      <w:r>
+        <w:lastRenderedPageBreak/>
         <w:t>Extra labs</w:t>
       </w:r>
+      <w:bookmarkEnd w:id="6"/>
     </w:p>
     <w:p/>
     <w:p>
@@ -3457,6 +3775,119 @@
     </w:lvl>
   </w:abstractNum>
   <w:abstractNum w:abstractNumId="6" w15:restartNumberingAfterBreak="0">
+    <w:nsid w:val="23315404"/>
+    <w:multiLevelType w:val="hybridMultilevel"/>
+    <w:tmpl w:val="D0EC920E"/>
+    <w:lvl w:ilvl="0" w:tplc="04090001">
+      <w:start w:val="1"/>
+      <w:numFmt w:val="bullet"/>
+      <w:lvlText w:val=""/>
+      <w:lvlJc w:val="left"/>
+      <w:pPr>
+        <w:ind w:left="1440" w:hanging="360"/>
+      </w:pPr>
+      <w:rPr>
+        <w:rFonts w:ascii="Symbol" w:hAnsi="Symbol" w:hint="default"/>
+      </w:rPr>
+    </w:lvl>
+    <w:lvl w:ilvl="1" w:tplc="04090003" w:tentative="1">
+      <w:start w:val="1"/>
+      <w:numFmt w:val="bullet"/>
+      <w:lvlText w:val="o"/>
+      <w:lvlJc w:val="left"/>
+      <w:pPr>
+        <w:ind w:left="2160" w:hanging="360"/>
+      </w:pPr>
+      <w:rPr>
+        <w:rFonts w:ascii="Courier New" w:hAnsi="Courier New" w:cs="Courier New" w:hint="default"/>
+      </w:rPr>
+    </w:lvl>
+    <w:lvl w:ilvl="2" w:tplc="04090005" w:tentative="1">
+      <w:start w:val="1"/>
+      <w:numFmt w:val="bullet"/>
+      <w:lvlText w:val=""/>
+      <w:lvlJc w:val="left"/>
+      <w:pPr>
+        <w:ind w:left="2880" w:hanging="360"/>
+      </w:pPr>
+      <w:rPr>
+        <w:rFonts w:ascii="Wingdings" w:hAnsi="Wingdings" w:hint="default"/>
+      </w:rPr>
+    </w:lvl>
+    <w:lvl w:ilvl="3" w:tplc="04090001" w:tentative="1">
+      <w:start w:val="1"/>
+      <w:numFmt w:val="bullet"/>
+      <w:lvlText w:val=""/>
+      <w:lvlJc w:val="left"/>
+      <w:pPr>
+        <w:ind w:left="3600" w:hanging="360"/>
+      </w:pPr>
+      <w:rPr>
+        <w:rFonts w:ascii="Symbol" w:hAnsi="Symbol" w:hint="default"/>
+      </w:rPr>
+    </w:lvl>
+    <w:lvl w:ilvl="4" w:tplc="04090003" w:tentative="1">
+      <w:start w:val="1"/>
+      <w:numFmt w:val="bullet"/>
+      <w:lvlText w:val="o"/>
+      <w:lvlJc w:val="left"/>
+      <w:pPr>
+        <w:ind w:left="4320" w:hanging="360"/>
+      </w:pPr>
+      <w:rPr>
+        <w:rFonts w:ascii="Courier New" w:hAnsi="Courier New" w:cs="Courier New" w:hint="default"/>
+      </w:rPr>
+    </w:lvl>
+    <w:lvl w:ilvl="5" w:tplc="04090005" w:tentative="1">
+      <w:start w:val="1"/>
+      <w:numFmt w:val="bullet"/>
+      <w:lvlText w:val=""/>
+      <w:lvlJc w:val="left"/>
+      <w:pPr>
+        <w:ind w:left="5040" w:hanging="360"/>
+      </w:pPr>
+      <w:rPr>
+        <w:rFonts w:ascii="Wingdings" w:hAnsi="Wingdings" w:hint="default"/>
+      </w:rPr>
+    </w:lvl>
+    <w:lvl w:ilvl="6" w:tplc="04090001" w:tentative="1">
+      <w:start w:val="1"/>
+      <w:numFmt w:val="bullet"/>
+      <w:lvlText w:val=""/>
+      <w:lvlJc w:val="left"/>
+      <w:pPr>
+        <w:ind w:left="5760" w:hanging="360"/>
+      </w:pPr>
+      <w:rPr>
+        <w:rFonts w:ascii="Symbol" w:hAnsi="Symbol" w:hint="default"/>
+      </w:rPr>
+    </w:lvl>
+    <w:lvl w:ilvl="7" w:tplc="04090003" w:tentative="1">
+      <w:start w:val="1"/>
+      <w:numFmt w:val="bullet"/>
+      <w:lvlText w:val="o"/>
+      <w:lvlJc w:val="left"/>
+      <w:pPr>
+        <w:ind w:left="6480" w:hanging="360"/>
+      </w:pPr>
+      <w:rPr>
+        <w:rFonts w:ascii="Courier New" w:hAnsi="Courier New" w:cs="Courier New" w:hint="default"/>
+      </w:rPr>
+    </w:lvl>
+    <w:lvl w:ilvl="8" w:tplc="04090005" w:tentative="1">
+      <w:start w:val="1"/>
+      <w:numFmt w:val="bullet"/>
+      <w:lvlText w:val=""/>
+      <w:lvlJc w:val="left"/>
+      <w:pPr>
+        <w:ind w:left="7200" w:hanging="360"/>
+      </w:pPr>
+      <w:rPr>
+        <w:rFonts w:ascii="Wingdings" w:hAnsi="Wingdings" w:hint="default"/>
+      </w:rPr>
+    </w:lvl>
+  </w:abstractNum>
+  <w:abstractNum w:abstractNumId="7" w15:restartNumberingAfterBreak="0">
     <w:nsid w:val="280A3ABF"/>
     <w:multiLevelType w:val="hybridMultilevel"/>
     <w:tmpl w:val="80BABCF8"/>
@@ -3545,7 +3976,7 @@
       </w:pPr>
     </w:lvl>
   </w:abstractNum>
-  <w:abstractNum w:abstractNumId="7" w15:restartNumberingAfterBreak="0">
+  <w:abstractNum w:abstractNumId="8" w15:restartNumberingAfterBreak="0">
     <w:nsid w:val="329827B5"/>
     <w:multiLevelType w:val="hybridMultilevel"/>
     <w:tmpl w:val="E744A9A6"/>
@@ -3637,7 +4068,7 @@
       </w:pPr>
     </w:lvl>
   </w:abstractNum>
-  <w:abstractNum w:abstractNumId="8" w15:restartNumberingAfterBreak="0">
+  <w:abstractNum w:abstractNumId="9" w15:restartNumberingAfterBreak="0">
     <w:nsid w:val="36242FBD"/>
     <w:multiLevelType w:val="hybridMultilevel"/>
     <w:tmpl w:val="401A850A"/>
@@ -3750,7 +4181,7 @@
       </w:rPr>
     </w:lvl>
   </w:abstractNum>
-  <w:abstractNum w:abstractNumId="9" w15:restartNumberingAfterBreak="0">
+  <w:abstractNum w:abstractNumId="10" w15:restartNumberingAfterBreak="0">
     <w:nsid w:val="516D03B9"/>
     <w:multiLevelType w:val="hybridMultilevel"/>
     <w:tmpl w:val="13924AD8"/>
@@ -3839,7 +4270,7 @@
       </w:pPr>
     </w:lvl>
   </w:abstractNum>
-  <w:abstractNum w:abstractNumId="10" w15:restartNumberingAfterBreak="0">
+  <w:abstractNum w:abstractNumId="11" w15:restartNumberingAfterBreak="0">
     <w:nsid w:val="64072B07"/>
     <w:multiLevelType w:val="hybridMultilevel"/>
     <w:tmpl w:val="BA54D84C"/>
@@ -3952,7 +4383,7 @@
       </w:rPr>
     </w:lvl>
   </w:abstractNum>
-  <w:abstractNum w:abstractNumId="11" w15:restartNumberingAfterBreak="0">
+  <w:abstractNum w:abstractNumId="12" w15:restartNumberingAfterBreak="0">
     <w:nsid w:val="65077B16"/>
     <w:multiLevelType w:val="hybridMultilevel"/>
     <w:tmpl w:val="AA52A096"/>
@@ -4065,7 +4496,7 @@
       </w:rPr>
     </w:lvl>
   </w:abstractNum>
-  <w:abstractNum w:abstractNumId="12" w15:restartNumberingAfterBreak="0">
+  <w:abstractNum w:abstractNumId="13" w15:restartNumberingAfterBreak="0">
     <w:nsid w:val="66A933F9"/>
     <w:multiLevelType w:val="hybridMultilevel"/>
     <w:tmpl w:val="50B24698"/>
@@ -4178,7 +4609,7 @@
       </w:rPr>
     </w:lvl>
   </w:abstractNum>
-  <w:abstractNum w:abstractNumId="13" w15:restartNumberingAfterBreak="0">
+  <w:abstractNum w:abstractNumId="14" w15:restartNumberingAfterBreak="0">
     <w:nsid w:val="73AB3FC6"/>
     <w:multiLevelType w:val="hybridMultilevel"/>
     <w:tmpl w:val="97CC0DEC"/>
@@ -4291,7 +4722,7 @@
       </w:rPr>
     </w:lvl>
   </w:abstractNum>
-  <w:abstractNum w:abstractNumId="14" w15:restartNumberingAfterBreak="0">
+  <w:abstractNum w:abstractNumId="15" w15:restartNumberingAfterBreak="0">
     <w:nsid w:val="758E1555"/>
     <w:multiLevelType w:val="hybridMultilevel"/>
     <w:tmpl w:val="0046DDCE"/>
@@ -4404,7 +4835,7 @@
       </w:rPr>
     </w:lvl>
   </w:abstractNum>
-  <w:abstractNum w:abstractNumId="15" w15:restartNumberingAfterBreak="0">
+  <w:abstractNum w:abstractNumId="16" w15:restartNumberingAfterBreak="0">
     <w:nsid w:val="76172E82"/>
     <w:multiLevelType w:val="multilevel"/>
     <w:tmpl w:val="0409001F"/>
@@ -4491,7 +4922,7 @@
       </w:pPr>
     </w:lvl>
   </w:abstractNum>
-  <w:abstractNum w:abstractNumId="16" w15:restartNumberingAfterBreak="0">
+  <w:abstractNum w:abstractNumId="17" w15:restartNumberingAfterBreak="0">
     <w:nsid w:val="7C995D0A"/>
     <w:multiLevelType w:val="hybridMultilevel"/>
     <w:tmpl w:val="09CE859E"/>
@@ -4604,7 +5035,7 @@
       </w:rPr>
     </w:lvl>
   </w:abstractNum>
-  <w:abstractNum w:abstractNumId="17" w15:restartNumberingAfterBreak="0">
+  <w:abstractNum w:abstractNumId="18" w15:restartNumberingAfterBreak="0">
     <w:nsid w:val="7EF6670D"/>
     <w:multiLevelType w:val="hybridMultilevel"/>
     <w:tmpl w:val="52C495AC"/>
@@ -4694,22 +5125,22 @@
     </w:lvl>
   </w:abstractNum>
   <w:num w:numId="1">
-    <w:abstractNumId w:val="15"/>
+    <w:abstractNumId w:val="16"/>
   </w:num>
   <w:num w:numId="2">
     <w:abstractNumId w:val="4"/>
   </w:num>
   <w:num w:numId="3">
-    <w:abstractNumId w:val="10"/>
+    <w:abstractNumId w:val="11"/>
   </w:num>
   <w:num w:numId="4">
-    <w:abstractNumId w:val="14"/>
+    <w:abstractNumId w:val="15"/>
   </w:num>
   <w:num w:numId="5">
     <w:abstractNumId w:val="5"/>
   </w:num>
   <w:num w:numId="6">
-    <w:abstractNumId w:val="8"/>
+    <w:abstractNumId w:val="9"/>
   </w:num>
   <w:num w:numId="7">
     <w:abstractNumId w:val="2"/>
@@ -4718,34 +5149,37 @@
     <w:abstractNumId w:val="3"/>
   </w:num>
   <w:num w:numId="9">
-    <w:abstractNumId w:val="7"/>
+    <w:abstractNumId w:val="8"/>
   </w:num>
   <w:num w:numId="10">
-    <w:abstractNumId w:val="9"/>
+    <w:abstractNumId w:val="10"/>
   </w:num>
   <w:num w:numId="11">
-    <w:abstractNumId w:val="16"/>
+    <w:abstractNumId w:val="17"/>
   </w:num>
   <w:num w:numId="12">
-    <w:abstractNumId w:val="11"/>
+    <w:abstractNumId w:val="12"/>
   </w:num>
   <w:num w:numId="13">
     <w:abstractNumId w:val="0"/>
   </w:num>
   <w:num w:numId="14">
-    <w:abstractNumId w:val="13"/>
+    <w:abstractNumId w:val="14"/>
   </w:num>
   <w:num w:numId="15">
     <w:abstractNumId w:val="1"/>
   </w:num>
   <w:num w:numId="16">
-    <w:abstractNumId w:val="12"/>
+    <w:abstractNumId w:val="13"/>
   </w:num>
   <w:num w:numId="17">
-    <w:abstractNumId w:val="6"/>
+    <w:abstractNumId w:val="7"/>
   </w:num>
   <w:num w:numId="18">
-    <w:abstractNumId w:val="17"/>
+    <w:abstractNumId w:val="18"/>
+  </w:num>
+  <w:num w:numId="19">
+    <w:abstractNumId w:val="6"/>
   </w:num>
 </w:numbering>
 </file>
@@ -6207,6 +6641,18 @@
       <w:szCs w:val="18"/>
     </w:rPr>
   </w:style>
+  <w:style w:type="character" w:styleId="UnresolvedMention">
+    <w:name w:val="Unresolved Mention"/>
+    <w:basedOn w:val="DefaultParagraphFont"/>
+    <w:uiPriority w:val="99"/>
+    <w:semiHidden/>
+    <w:unhideWhenUsed/>
+    <w:rsid w:val="000A0715"/>
+    <w:rPr>
+      <w:color w:val="605E5C"/>
+      <w:shd w:val="clear" w:color="auto" w:fill="E1DFDD"/>
+    </w:rPr>
+  </w:style>
 </w:styles>
 </file>
 
@@ -6476,7 +6922,7 @@
 </file>
 
 <file path=customXml/itemProps1.xml><?xml version="1.0" encoding="utf-8"?>
-<ds:datastoreItem xmlns:ds="http://schemas.openxmlformats.org/officeDocument/2006/customXml" ds:itemID="{7E0B3E6A-B39B-4E6C-9B82-3C351AF8C60E}">
+<ds:datastoreItem xmlns:ds="http://schemas.openxmlformats.org/officeDocument/2006/customXml" ds:itemID="{808C5BAC-0D00-44B4-BB37-8E8906F874F4}">
   <ds:schemaRefs>
     <ds:schemaRef ds:uri="http://schemas.openxmlformats.org/officeDocument/2006/bibliography"/>
   </ds:schemaRefs>

</xml_diff>

<commit_message>
added additional steps in git lab
</commit_message>
<xml_diff>
--- a/tech-day-may/LabGuide/MayTechDayAS3LabGuide.docx
+++ b/tech-day-may/LabGuide/MayTechDayAS3LabGuide.docx
@@ -1708,19 +1708,17 @@
       <w:r>
         <w:t xml:space="preserve"> “ ]</w:t>
       </w:r>
-      <w:bookmarkStart w:id="2" w:name="_GoBack"/>
+    </w:p>
+    <w:p/>
+    <w:p>
+      <w:pPr>
+        <w:pStyle w:val="Heading2"/>
+      </w:pPr>
+      <w:bookmarkStart w:id="2" w:name="_Toc7444340"/>
+      <w:r>
+        <w:t>Lab 3 (GIT)</w:t>
+      </w:r>
       <w:bookmarkEnd w:id="2"/>
-    </w:p>
-    <w:p/>
-    <w:p>
-      <w:pPr>
-        <w:pStyle w:val="Heading2"/>
-      </w:pPr>
-      <w:bookmarkStart w:id="3" w:name="_Toc7444340"/>
-      <w:r>
-        <w:t>Lab 3 (GIT)</w:t>
-      </w:r>
-      <w:bookmarkEnd w:id="3"/>
     </w:p>
     <w:p/>
     <w:p>
@@ -2465,31 +2463,298 @@
       <w:proofErr w:type="spellEnd"/>
       <w:proofErr w:type="gramEnd"/>
       <w:r>
-        <w:t xml:space="preserve">’ do? What other type of files can you think of that fit the similar use </w:t>
-      </w:r>
-      <w:proofErr w:type="gramStart"/>
-      <w:r>
-        <w:t>case ?</w:t>
-      </w:r>
-      <w:proofErr w:type="gramEnd"/>
-    </w:p>
-    <w:p>
-      <w:pPr>
-        <w:pStyle w:val="ListParagraph"/>
-      </w:pPr>
+        <w:t>’ do? What other type of files can you think of that fit the similar use case?</w:t>
+      </w:r>
+    </w:p>
+    <w:p>
+      <w:pPr>
+        <w:pStyle w:val="ListParagraph"/>
+      </w:pPr>
+      <w:r>
+        <w:lastRenderedPageBreak/>
+        <w:t xml:space="preserve">Go through the following links </w:t>
+      </w:r>
+    </w:p>
+    <w:p>
+      <w:pPr>
+        <w:pStyle w:val="ListParagraph"/>
+      </w:pPr>
+    </w:p>
+    <w:p>
+      <w:pPr>
+        <w:pStyle w:val="ListParagraph"/>
+      </w:pPr>
+      <w:r>
+        <w:t>[GIT and GITHUB - core concepts] - (</w:t>
+      </w:r>
+      <w:hyperlink r:id="rId19" w:history="1">
+        <w:r>
+          <w:rPr>
+            <w:rStyle w:val="Hyperlink"/>
+          </w:rPr>
+          <w:t>https://www.youtube.com/watch?v=uR6G2v_WsRA</w:t>
+        </w:r>
+      </w:hyperlink>
+      <w:r>
+        <w:t>)</w:t>
+      </w:r>
+    </w:p>
+    <w:p>
+      <w:pPr>
+        <w:pStyle w:val="ListParagraph"/>
+      </w:pPr>
+    </w:p>
+    <w:p>
+      <w:pPr>
+        <w:pStyle w:val="ListParagraph"/>
+      </w:pPr>
+      <w:r>
+        <w:t>[GIT and GITHUB - branching and merging] - (</w:t>
+      </w:r>
+      <w:hyperlink r:id="rId20" w:history="1">
+        <w:r>
+          <w:rPr>
+            <w:rStyle w:val="Hyperlink"/>
+          </w:rPr>
+          <w:t>https://www.youtube.com/watch?v=FyAAIHHClqI&amp;t=209s</w:t>
+        </w:r>
+      </w:hyperlink>
+      <w:r>
+        <w:t>)</w:t>
+      </w:r>
+    </w:p>
+    <w:p>
+      <w:pPr>
+        <w:pStyle w:val="ListParagraph"/>
+      </w:pPr>
+    </w:p>
+    <w:p>
+      <w:pPr>
+        <w:pStyle w:val="ListParagraph"/>
+      </w:pPr>
+      <w:r>
+        <w:t>[GIT and GITHUB - Remotes] - (</w:t>
+      </w:r>
+      <w:hyperlink r:id="rId21" w:history="1">
+        <w:r>
+          <w:rPr>
+            <w:rStyle w:val="Hyperlink"/>
+          </w:rPr>
+          <w:t>https://www.youtube.com/watch?v=Gg4bLk8cGNo&amp;t=71s</w:t>
+        </w:r>
+      </w:hyperlink>
+      <w:r>
+        <w:t>)</w:t>
+      </w:r>
+    </w:p>
+    <w:p>
+      <w:pPr>
+        <w:pStyle w:val="ListParagraph"/>
+      </w:pPr>
+    </w:p>
+    <w:p>
+      <w:pPr>
+        <w:pStyle w:val="ListParagraph"/>
+      </w:pPr>
+      <w:r>
+        <w:t>Try doing the following after going through these videos.</w:t>
+      </w:r>
+    </w:p>
+    <w:p>
+      <w:pPr>
+        <w:pStyle w:val="ListParagraph"/>
+      </w:pPr>
+    </w:p>
+    <w:p>
+      <w:pPr>
+        <w:pStyle w:val="ListParagraph"/>
+        <w:numPr>
+          <w:ilvl w:val="1"/>
+          <w:numId w:val="14"/>
+        </w:numPr>
+      </w:pPr>
+      <w:r>
+        <w:t>[simulating multiple users] - Clone the repository from another location (your laptop), change the git user and email, make a change and push to the remote repository. Observe the new username listed for the new commit</w:t>
+      </w:r>
+    </w:p>
+    <w:p>
+      <w:pPr>
+        <w:pStyle w:val="ListParagraph"/>
+        <w:numPr>
+          <w:ilvl w:val="1"/>
+          <w:numId w:val="14"/>
+        </w:numPr>
+      </w:pPr>
+      <w:r>
+        <w:t xml:space="preserve">[fetch and merge/pull] - In your original </w:t>
+      </w:r>
+      <w:proofErr w:type="spellStart"/>
+      <w:r>
+        <w:t>gittest</w:t>
+      </w:r>
+      <w:proofErr w:type="spellEnd"/>
+      <w:r>
+        <w:t xml:space="preserve"> folder, make a change and push to the repository. Does git let you push the changes to the ‘master’. What would you have to do to push changes to master?</w:t>
+      </w:r>
+    </w:p>
+    <w:p>
+      <w:pPr>
+        <w:pStyle w:val="ListParagraph"/>
+        <w:numPr>
+          <w:ilvl w:val="1"/>
+          <w:numId w:val="14"/>
+        </w:numPr>
+      </w:pPr>
+      <w:r>
+        <w:t>[branching</w:t>
+      </w:r>
+      <w:r>
+        <w:t xml:space="preserve">] – </w:t>
+      </w:r>
+    </w:p>
+    <w:p>
+      <w:pPr>
+        <w:pStyle w:val="ListParagraph"/>
+        <w:numPr>
+          <w:ilvl w:val="2"/>
+          <w:numId w:val="14"/>
+        </w:numPr>
+      </w:pPr>
+      <w:r>
+        <w:t xml:space="preserve">create 2 new branches, Dev and UAT. </w:t>
+      </w:r>
+    </w:p>
+    <w:p>
+      <w:pPr>
+        <w:pStyle w:val="ListParagraph"/>
+        <w:numPr>
+          <w:ilvl w:val="2"/>
+          <w:numId w:val="14"/>
+        </w:numPr>
+      </w:pPr>
+      <w:r>
+        <w:t xml:space="preserve">View the branches, how do we know which branch we are working on? </w:t>
+      </w:r>
+    </w:p>
+    <w:p>
+      <w:pPr>
+        <w:pStyle w:val="ListParagraph"/>
+        <w:numPr>
+          <w:ilvl w:val="2"/>
+          <w:numId w:val="14"/>
+        </w:numPr>
+      </w:pPr>
+      <w:r>
+        <w:t>Work on the Dev branch. Change the virtual server IP</w:t>
+      </w:r>
+      <w:r>
+        <w:t xml:space="preserve"> and commit</w:t>
+      </w:r>
+      <w:r>
+        <w:t>.</w:t>
+      </w:r>
+      <w:r>
+        <w:t xml:space="preserve"> Switch to the UAT branch. Change the node IP</w:t>
+      </w:r>
+      <w:r>
+        <w:t xml:space="preserve"> and commit</w:t>
+      </w:r>
+      <w:r>
+        <w:t xml:space="preserve">. Merge the UAT branch into master branch (what message does the merge display?). Check that the UAT branch is merged into the master. Delete the UAT branch. Delete the Dev branch. Does it let you delete the Dev branch? </w:t>
+      </w:r>
+      <w:r>
+        <w:t>Merge the Dev branch to master, notice the merge messages. Delete the Dev branch.</w:t>
+      </w:r>
+    </w:p>
+    <w:p>
+      <w:pPr>
+        <w:pStyle w:val="ListParagraph"/>
+        <w:numPr>
+          <w:ilvl w:val="1"/>
+          <w:numId w:val="14"/>
+        </w:numPr>
+      </w:pPr>
+      <w:r>
+        <w:t>[merge conflicts] –</w:t>
+      </w:r>
+    </w:p>
+    <w:p>
+      <w:pPr>
+        <w:pStyle w:val="ListParagraph"/>
+        <w:numPr>
+          <w:ilvl w:val="2"/>
+          <w:numId w:val="14"/>
+        </w:numPr>
+      </w:pPr>
+      <w:r>
+        <w:t xml:space="preserve">Create a branch called </w:t>
+      </w:r>
+      <w:proofErr w:type="spellStart"/>
+      <w:r>
+        <w:t>BugFixes</w:t>
+      </w:r>
+      <w:proofErr w:type="spellEnd"/>
+      <w:r>
+        <w:t xml:space="preserve">. Work on it and change the virtual server port to 443 and commit. </w:t>
+      </w:r>
+      <w:r>
+        <w:t xml:space="preserve">Work on the master, change the virtual port to 8443 and commit. Merge the </w:t>
+      </w:r>
+      <w:proofErr w:type="spellStart"/>
+      <w:r>
+        <w:t>BugFixes</w:t>
+      </w:r>
+      <w:proofErr w:type="spellEnd"/>
+      <w:r>
+        <w:t xml:space="preserve"> branch to master. Do you notice any different while checking git status? Fix the conflict.</w:t>
+      </w:r>
+      <w:bookmarkStart w:id="3" w:name="_GoBack"/>
+      <w:bookmarkEnd w:id="3"/>
+      <w:r>
+        <w:t xml:space="preserve"> </w:t>
+      </w:r>
+    </w:p>
+    <w:p>
+      <w:pPr>
+        <w:pStyle w:val="ListParagraph"/>
+        <w:ind w:left="1440"/>
+      </w:pPr>
+    </w:p>
+    <w:p>
+      <w:pPr>
+        <w:pStyle w:val="ListParagraph"/>
+      </w:pPr>
+    </w:p>
+    <w:p>
+      <w:pPr>
+        <w:pStyle w:val="ListParagraph"/>
+      </w:pPr>
+    </w:p>
+    <w:p>
+      <w:r>
+        <w:t xml:space="preserve">Video on branching examples from Atlassian  </w:t>
+      </w:r>
+      <w:hyperlink r:id="rId22" w:history="1">
+        <w:r>
+          <w:rPr>
+            <w:rStyle w:val="Hyperlink"/>
+          </w:rPr>
+          <w:t>https://www.youtube.com/watch?v=bCU_D7EHqLg</w:t>
+        </w:r>
+      </w:hyperlink>
     </w:p>
     <w:p/>
     <w:p/>
     <w:p/>
     <w:p/>
     <w:p/>
-    <w:p/>
     <w:p>
       <w:pPr>
         <w:pStyle w:val="Heading2"/>
       </w:pPr>
       <w:bookmarkStart w:id="4" w:name="_Toc7444341"/>
       <w:r>
+        <w:lastRenderedPageBreak/>
         <w:t>Lab 4 (POSTMAN)</w:t>
       </w:r>
       <w:bookmarkEnd w:id="4"/>
@@ -2621,7 +2886,7 @@
       </w:r>
     </w:p>
     <w:p>
-      <w:hyperlink r:id="rId19" w:history="1">
+      <w:hyperlink r:id="rId23" w:history="1">
         <w:r>
           <w:rPr>
             <w:rStyle w:val="Hyperlink"/>
@@ -2722,7 +2987,6 @@
         <w:rPr>
           <w:noProof/>
         </w:rPr>
-        <w:lastRenderedPageBreak/>
         <w:drawing>
           <wp:inline distT="0" distB="0" distL="0" distR="0" wp14:anchorId="54341528" wp14:editId="4151E531">
             <wp:extent cx="4129238" cy="2386965"/>
@@ -2739,7 +3003,7 @@
                     <pic:cNvPicPr/>
                   </pic:nvPicPr>
                   <pic:blipFill>
-                    <a:blip r:embed="rId20"/>
+                    <a:blip r:embed="rId24"/>
                     <a:stretch>
                       <a:fillRect/>
                     </a:stretch>
@@ -2780,6 +3044,7 @@
         <w:rPr>
           <w:noProof/>
         </w:rPr>
+        <w:lastRenderedPageBreak/>
         <w:drawing>
           <wp:inline distT="0" distB="0" distL="0" distR="0" wp14:anchorId="38AB5A25" wp14:editId="7BE68850">
             <wp:extent cx="4538111" cy="866105"/>
@@ -2798,7 +3063,7 @@
                     </pic:cNvPicPr>
                   </pic:nvPicPr>
                   <pic:blipFill>
-                    <a:blip r:embed="rId21">
+                    <a:blip r:embed="rId25">
                       <a:extLst>
                         <a:ext uri="{28A0092B-C50C-407E-A947-70E740481C1C}">
                           <a14:useLocalDpi xmlns:a14="http://schemas.microsoft.com/office/drawing/2010/main" val="0"/>
@@ -2865,7 +3130,7 @@
                     </pic:cNvPicPr>
                   </pic:nvPicPr>
                   <pic:blipFill>
-                    <a:blip r:embed="rId22">
+                    <a:blip r:embed="rId26">
                       <a:extLst>
                         <a:ext uri="{28A0092B-C50C-407E-A947-70E740481C1C}">
                           <a14:useLocalDpi xmlns:a14="http://schemas.microsoft.com/office/drawing/2010/main" val="0"/>
@@ -2934,7 +3199,7 @@
       <w:r>
         <w:t xml:space="preserve"> Example of one of them is - </w:t>
       </w:r>
-      <w:hyperlink r:id="rId23" w:history="1">
+      <w:hyperlink r:id="rId27" w:history="1">
         <w:r>
           <w:rPr>
             <w:rStyle w:val="Hyperlink"/>
@@ -2962,7 +3227,6 @@
       </w:pPr>
       <w:bookmarkStart w:id="6" w:name="_Toc7444343"/>
       <w:r>
-        <w:lastRenderedPageBreak/>
         <w:t>Extra labs</w:t>
       </w:r>
       <w:bookmarkEnd w:id="6"/>
@@ -4612,7 +4876,7 @@
   <w:abstractNum w:abstractNumId="14" w15:restartNumberingAfterBreak="0">
     <w:nsid w:val="73AB3FC6"/>
     <w:multiLevelType w:val="hybridMultilevel"/>
-    <w:tmpl w:val="97CC0DEC"/>
+    <w:tmpl w:val="54A22550"/>
     <w:lvl w:ilvl="0" w:tplc="04090001">
       <w:start w:val="1"/>
       <w:numFmt w:val="bullet"/>
@@ -4625,7 +4889,7 @@
         <w:rFonts w:ascii="Symbol" w:hAnsi="Symbol" w:hint="default"/>
       </w:rPr>
     </w:lvl>
-    <w:lvl w:ilvl="1" w:tplc="04090003" w:tentative="1">
+    <w:lvl w:ilvl="1" w:tplc="04090003">
       <w:start w:val="1"/>
       <w:numFmt w:val="bullet"/>
       <w:lvlText w:val="o"/>
@@ -4637,7 +4901,7 @@
         <w:rFonts w:ascii="Courier New" w:hAnsi="Courier New" w:cs="Courier New" w:hint="default"/>
       </w:rPr>
     </w:lvl>
-    <w:lvl w:ilvl="2" w:tplc="04090005" w:tentative="1">
+    <w:lvl w:ilvl="2" w:tplc="04090005">
       <w:start w:val="1"/>
       <w:numFmt w:val="bullet"/>
       <w:lvlText w:val=""/>
@@ -6922,7 +7186,7 @@
 </file>
 
 <file path=customXml/itemProps1.xml><?xml version="1.0" encoding="utf-8"?>
-<ds:datastoreItem xmlns:ds="http://schemas.openxmlformats.org/officeDocument/2006/customXml" ds:itemID="{808C5BAC-0D00-44B4-BB37-8E8906F874F4}">
+<ds:datastoreItem xmlns:ds="http://schemas.openxmlformats.org/officeDocument/2006/customXml" ds:itemID="{0EFCE3CC-AF25-4D7C-AE65-C207DE249E0C}">
   <ds:schemaRefs>
     <ds:schemaRef ds:uri="http://schemas.openxmlformats.org/officeDocument/2006/bibliography"/>
   </ds:schemaRefs>

</xml_diff>

<commit_message>
added lab for UI generation with json editor
</commit_message>
<xml_diff>
--- a/tech-day-may/LabGuide/MayTechDayAS3LabGuide.docx
+++ b/tech-day-may/LabGuide/MayTechDayAS3LabGuide.docx
@@ -51,7 +51,7 @@
           <w:r>
             <w:fldChar w:fldCharType="separate"/>
           </w:r>
-          <w:hyperlink w:anchor="_Toc7727614" w:history="1">
+          <w:hyperlink w:anchor="_Toc7905229" w:history="1">
             <w:r>
               <w:rPr>
                 <w:rStyle w:val="Hyperlink"/>
@@ -78,7 +78,7 @@
                 <w:noProof/>
                 <w:webHidden/>
               </w:rPr>
-              <w:instrText xml:space="preserve"> PAGEREF _Toc7727614 \h </w:instrText>
+              <w:instrText xml:space="preserve"> PAGEREF _Toc7905229 \h </w:instrText>
             </w:r>
             <w:r>
               <w:rPr>
@@ -119,7 +119,7 @@
               <w:noProof/>
             </w:rPr>
           </w:pPr>
-          <w:hyperlink w:anchor="_Toc7727615" w:history="1">
+          <w:hyperlink w:anchor="_Toc7905230" w:history="1">
             <w:r>
               <w:rPr>
                 <w:rStyle w:val="Hyperlink"/>
@@ -146,7 +146,7 @@
                 <w:noProof/>
                 <w:webHidden/>
               </w:rPr>
-              <w:instrText xml:space="preserve"> PAGEREF _Toc7727615 \h </w:instrText>
+              <w:instrText xml:space="preserve"> PAGEREF _Toc7905230 \h </w:instrText>
             </w:r>
             <w:r>
               <w:rPr>
@@ -187,7 +187,7 @@
               <w:noProof/>
             </w:rPr>
           </w:pPr>
-          <w:hyperlink w:anchor="_Toc7727616" w:history="1">
+          <w:hyperlink w:anchor="_Toc7905231" w:history="1">
             <w:r>
               <w:rPr>
                 <w:rStyle w:val="Hyperlink"/>
@@ -214,7 +214,7 @@
                 <w:noProof/>
                 <w:webHidden/>
               </w:rPr>
-              <w:instrText xml:space="preserve"> PAGEREF _Toc7727616 \h </w:instrText>
+              <w:instrText xml:space="preserve"> PAGEREF _Toc7905231 \h </w:instrText>
             </w:r>
             <w:r>
               <w:rPr>
@@ -244,6 +244,8 @@
               <w:fldChar w:fldCharType="end"/>
             </w:r>
           </w:hyperlink>
+          <w:bookmarkStart w:id="0" w:name="_GoBack"/>
+          <w:bookmarkEnd w:id="0"/>
         </w:p>
         <w:p>
           <w:pPr>
@@ -255,7 +257,7 @@
               <w:noProof/>
             </w:rPr>
           </w:pPr>
-          <w:hyperlink w:anchor="_Toc7727617" w:history="1">
+          <w:hyperlink w:anchor="_Toc7905232" w:history="1">
             <w:r>
               <w:rPr>
                 <w:rStyle w:val="Hyperlink"/>
@@ -282,7 +284,7 @@
                 <w:noProof/>
                 <w:webHidden/>
               </w:rPr>
-              <w:instrText xml:space="preserve"> PAGEREF _Toc7727617 \h </w:instrText>
+              <w:instrText xml:space="preserve"> PAGEREF _Toc7905232 \h </w:instrText>
             </w:r>
             <w:r>
               <w:rPr>
@@ -323,7 +325,7 @@
               <w:noProof/>
             </w:rPr>
           </w:pPr>
-          <w:hyperlink w:anchor="_Toc7727618" w:history="1">
+          <w:hyperlink w:anchor="_Toc7905233" w:history="1">
             <w:r>
               <w:rPr>
                 <w:rStyle w:val="Hyperlink"/>
@@ -364,7 +366,7 @@
                 <w:noProof/>
                 <w:webHidden/>
               </w:rPr>
-              <w:instrText xml:space="preserve"> PAGEREF _Toc7727618 \h </w:instrText>
+              <w:instrText xml:space="preserve"> PAGEREF _Toc7905233 \h </w:instrText>
             </w:r>
             <w:r>
               <w:rPr>
@@ -405,7 +407,7 @@
               <w:noProof/>
             </w:rPr>
           </w:pPr>
-          <w:hyperlink w:anchor="_Toc7727619" w:history="1">
+          <w:hyperlink w:anchor="_Toc7905234" w:history="1">
             <w:r>
               <w:rPr>
                 <w:rStyle w:val="Hyperlink"/>
@@ -432,7 +434,7 @@
                 <w:noProof/>
                 <w:webHidden/>
               </w:rPr>
-              <w:instrText xml:space="preserve"> PAGEREF _Toc7727619 \h </w:instrText>
+              <w:instrText xml:space="preserve"> PAGEREF _Toc7905234 \h </w:instrText>
             </w:r>
             <w:r>
               <w:rPr>
@@ -473,13 +475,13 @@
               <w:noProof/>
             </w:rPr>
           </w:pPr>
-          <w:hyperlink w:anchor="_Toc7727620" w:history="1">
+          <w:hyperlink w:anchor="_Toc7905235" w:history="1">
             <w:r>
               <w:rPr>
                 <w:rStyle w:val="Hyperlink"/>
                 <w:noProof/>
               </w:rPr>
-              <w:t>Extra labs</w:t>
+              <w:t>Lab 7 (UI)</w:t>
             </w:r>
             <w:r>
               <w:rPr>
@@ -500,7 +502,7 @@
                 <w:noProof/>
                 <w:webHidden/>
               </w:rPr>
-              <w:instrText xml:space="preserve"> PAGEREF _Toc7727620 \h </w:instrText>
+              <w:instrText xml:space="preserve"> PAGEREF _Toc7905235 \h </w:instrText>
             </w:r>
             <w:r>
               <w:rPr>
@@ -532,6 +534,74 @@
           </w:hyperlink>
         </w:p>
         <w:p>
+          <w:pPr>
+            <w:pStyle w:val="TOC2"/>
+            <w:tabs>
+              <w:tab w:val="right" w:leader="dot" w:pos="9350"/>
+            </w:tabs>
+            <w:rPr>
+              <w:noProof/>
+            </w:rPr>
+          </w:pPr>
+          <w:hyperlink w:anchor="_Toc7905236" w:history="1">
+            <w:r>
+              <w:rPr>
+                <w:rStyle w:val="Hyperlink"/>
+                <w:noProof/>
+              </w:rPr>
+              <w:t>Extra labs</w:t>
+            </w:r>
+            <w:r>
+              <w:rPr>
+                <w:noProof/>
+                <w:webHidden/>
+              </w:rPr>
+              <w:tab/>
+            </w:r>
+            <w:r>
+              <w:rPr>
+                <w:noProof/>
+                <w:webHidden/>
+              </w:rPr>
+              <w:fldChar w:fldCharType="begin"/>
+            </w:r>
+            <w:r>
+              <w:rPr>
+                <w:noProof/>
+                <w:webHidden/>
+              </w:rPr>
+              <w:instrText xml:space="preserve"> PAGEREF _Toc7905236 \h </w:instrText>
+            </w:r>
+            <w:r>
+              <w:rPr>
+                <w:noProof/>
+                <w:webHidden/>
+              </w:rPr>
+            </w:r>
+            <w:r>
+              <w:rPr>
+                <w:noProof/>
+                <w:webHidden/>
+              </w:rPr>
+              <w:fldChar w:fldCharType="separate"/>
+            </w:r>
+            <w:r>
+              <w:rPr>
+                <w:noProof/>
+                <w:webHidden/>
+              </w:rPr>
+              <w:t>11</w:t>
+            </w:r>
+            <w:r>
+              <w:rPr>
+                <w:noProof/>
+                <w:webHidden/>
+              </w:rPr>
+              <w:fldChar w:fldCharType="end"/>
+            </w:r>
+          </w:hyperlink>
+        </w:p>
+        <w:p>
           <w:r>
             <w:rPr>
               <w:b/>
@@ -549,7 +619,7 @@
       <w:pPr>
         <w:pStyle w:val="Heading2"/>
       </w:pPr>
-      <w:bookmarkStart w:id="0" w:name="_Toc7727614"/>
+      <w:bookmarkStart w:id="1" w:name="_Toc7905229"/>
       <w:r>
         <w:t xml:space="preserve">Lab 1 </w:t>
       </w:r>
@@ -562,14 +632,12 @@
       <w:r>
         <w:t>)</w:t>
       </w:r>
-      <w:bookmarkEnd w:id="0"/>
+      <w:bookmarkEnd w:id="1"/>
     </w:p>
     <w:p>
       <w:r>
         <w:t>Goal</w:t>
       </w:r>
-      <w:bookmarkStart w:id="1" w:name="_GoBack"/>
-      <w:bookmarkEnd w:id="1"/>
     </w:p>
     <w:p>
       <w:pPr>
@@ -856,6 +924,7 @@
         </w:numPr>
       </w:pPr>
       <w:r>
+        <w:lastRenderedPageBreak/>
         <w:t>Create the following applications using the collection provided</w:t>
       </w:r>
       <w:r>
@@ -871,7 +940,6 @@
         </w:numPr>
       </w:pPr>
       <w:r>
-        <w:lastRenderedPageBreak/>
         <w:t>HTTP</w:t>
       </w:r>
     </w:p>
@@ -1200,7 +1268,7 @@
       <w:pPr>
         <w:pStyle w:val="Heading2"/>
       </w:pPr>
-      <w:bookmarkStart w:id="2" w:name="_Toc7727615"/>
+      <w:bookmarkStart w:id="2" w:name="_Toc7905230"/>
       <w:r>
         <w:t xml:space="preserve">Lab </w:t>
       </w:r>
@@ -1284,7 +1352,6 @@
         <w:rPr>
           <w:rFonts w:eastAsiaTheme="minorHAnsi"/>
         </w:rPr>
-        <w:lastRenderedPageBreak/>
         <w:t xml:space="preserve">Device facts outputs data about existing BIG-IP devices in JSON format. For example, it can provide data about virtual servers, pools, </w:t>
       </w:r>
       <w:proofErr w:type="spellStart"/>
@@ -1792,7 +1859,7 @@
       <w:pPr>
         <w:pStyle w:val="Heading2"/>
       </w:pPr>
-      <w:bookmarkStart w:id="3" w:name="_Toc7727616"/>
+      <w:bookmarkStart w:id="3" w:name="_Toc7905231"/>
       <w:r>
         <w:t>Lab 3 (GIT)</w:t>
       </w:r>
@@ -1898,6 +1965,7 @@
         </w:numPr>
       </w:pPr>
       <w:r>
+        <w:lastRenderedPageBreak/>
         <w:t>Add your public key to your account</w:t>
       </w:r>
       <w:r>
@@ -1929,7 +1997,6 @@
         </w:numPr>
       </w:pPr>
       <w:r>
-        <w:lastRenderedPageBreak/>
         <w:t xml:space="preserve">Initialize a repo in the </w:t>
       </w:r>
       <w:r>
@@ -2478,6 +2545,7 @@
         </w:numPr>
       </w:pPr>
       <w:r>
+        <w:lastRenderedPageBreak/>
         <w:t xml:space="preserve">Create a file </w:t>
       </w:r>
       <w:r>
@@ -2528,7 +2596,6 @@
         </w:numPr>
       </w:pPr>
       <w:r>
-        <w:lastRenderedPageBreak/>
         <w:t xml:space="preserve">Add all files in tracking again, notice which files get added. What does adding ‘*.txt’ to </w:t>
       </w:r>
       <w:proofErr w:type="gramStart"/>
@@ -2825,7 +2892,7 @@
       <w:pPr>
         <w:pStyle w:val="Heading2"/>
       </w:pPr>
-      <w:bookmarkStart w:id="4" w:name="_Toc7727617"/>
+      <w:bookmarkStart w:id="4" w:name="_Toc7905232"/>
       <w:r>
         <w:t>Lab 4 (POSTMAN)</w:t>
       </w:r>
@@ -2960,25 +3027,24 @@
       <w:pPr>
         <w:pStyle w:val="Heading2"/>
       </w:pPr>
-      <w:bookmarkStart w:id="5" w:name="_Toc7727618"/>
-      <w:r>
-        <w:t>Lab 5 (</w:t>
-      </w:r>
-      <w:r>
-        <w:t xml:space="preserve">Charon – BIG-IP config </w:t>
+      <w:bookmarkStart w:id="5" w:name="_Toc7905233"/>
+      <w:r>
+        <w:t xml:space="preserve">Lab 5 (Charon – BIG-IP config </w:t>
       </w:r>
       <w:r>
         <w:sym w:font="Wingdings" w:char="F0E0"/>
       </w:r>
       <w:r>
-        <w:t xml:space="preserve"> AS3</w:t>
-      </w:r>
-      <w:r>
-        <w:t>)</w:t>
+        <w:t xml:space="preserve"> AS3)</w:t>
       </w:r>
       <w:bookmarkEnd w:id="5"/>
     </w:p>
     <w:p/>
+    <w:p>
+      <w:r>
+        <w:t>Goal – Get comfortable with AS3 conversion tool</w:t>
+      </w:r>
+    </w:p>
     <w:p>
       <w:pPr>
         <w:pStyle w:val="ListParagraph"/>
@@ -3049,10 +3115,7 @@
       </w:r>
       <w:proofErr w:type="spellEnd"/>
       <w:r>
-        <w:t xml:space="preserve"> dist_f5-appsvcs-charon-1.0.0.tar.gz</w:t>
-      </w:r>
-      <w:r>
-        <w:t xml:space="preserve"> “</w:t>
+        <w:t xml:space="preserve"> dist_f5-appsvcs-charon-1.0.0.tar.gz “</w:t>
       </w:r>
     </w:p>
     <w:p>
@@ -3085,10 +3148,7 @@
       </w:r>
       <w:proofErr w:type="spellEnd"/>
       <w:r>
-        <w:t xml:space="preserve"> -u data/as3-charon-test.ucs</w:t>
-      </w:r>
-      <w:r>
-        <w:t xml:space="preserve"> “</w:t>
+        <w:t xml:space="preserve"> -u data/as3-charon-test.ucs “</w:t>
       </w:r>
     </w:p>
     <w:p>
@@ -3123,7 +3183,7 @@
       <w:pPr>
         <w:pStyle w:val="Heading2"/>
       </w:pPr>
-      <w:bookmarkStart w:id="6" w:name="_Toc7727619"/>
+      <w:bookmarkStart w:id="6" w:name="_Toc7905234"/>
       <w:r>
         <w:t xml:space="preserve">Lab </w:t>
       </w:r>
@@ -3180,6 +3240,7 @@
         </w:numPr>
       </w:pPr>
       <w:r>
+        <w:lastRenderedPageBreak/>
         <w:t>Study the link above</w:t>
       </w:r>
     </w:p>
@@ -3235,7 +3296,6 @@
         </w:numPr>
       </w:pPr>
       <w:r>
-        <w:lastRenderedPageBreak/>
         <w:t xml:space="preserve">Look at the </w:t>
       </w:r>
       <w:r>
@@ -3450,7 +3510,11 @@
         <w:t xml:space="preserve">Validation declarations programmatically </w:t>
       </w:r>
       <w:r>
-        <w:t xml:space="preserve">– Most of the time, the declarations will be handled by a piece of code, and there should be a way of programmatically verifying if the declaration is valid or not. There are </w:t>
+        <w:t xml:space="preserve">– Most of the time, the declarations will be handled by a piece of code, and there should be a way of programmatically verifying if the declaration is </w:t>
+      </w:r>
+      <w:r>
+        <w:lastRenderedPageBreak/>
+        <w:t xml:space="preserve">valid or not. There are </w:t>
       </w:r>
       <w:r>
         <w:t>some</w:t>
@@ -3484,24 +3548,598 @@
     </w:p>
     <w:p>
       <w:pPr>
-        <w:pStyle w:val="ListParagraph"/>
-      </w:pPr>
-    </w:p>
-    <w:p>
-      <w:pPr>
-        <w:pStyle w:val="ListParagraph"/>
+        <w:ind w:left="360"/>
       </w:pPr>
     </w:p>
     <w:p>
       <w:pPr>
         <w:pStyle w:val="Heading2"/>
       </w:pPr>
-      <w:bookmarkStart w:id="7" w:name="_Toc7727620"/>
+      <w:bookmarkStart w:id="7" w:name="_Toc7905235"/>
+      <w:r>
+        <w:t xml:space="preserve">Lab </w:t>
+      </w:r>
+      <w:r>
+        <w:t>7</w:t>
+      </w:r>
+      <w:r>
+        <w:t xml:space="preserve"> (</w:t>
+      </w:r>
+      <w:r>
+        <w:t>UI</w:t>
+      </w:r>
+      <w:r>
+        <w:t>)</w:t>
+      </w:r>
+      <w:bookmarkEnd w:id="7"/>
+    </w:p>
+    <w:p/>
+    <w:p>
+      <w:r>
+        <w:t>Goal – To explore some of the possible ways of UI generation</w:t>
+      </w:r>
+    </w:p>
+    <w:p/>
+    <w:p>
+      <w:pPr>
+        <w:pStyle w:val="ListParagraph"/>
+        <w:numPr>
+          <w:ilvl w:val="0"/>
+          <w:numId w:val="21"/>
+        </w:numPr>
+      </w:pPr>
+      <w:r>
+        <w:t>Generating forms using JSON schema</w:t>
+      </w:r>
+      <w:r>
+        <w:t xml:space="preserve"> – </w:t>
+      </w:r>
+      <w:r>
+        <w:t>“</w:t>
+      </w:r>
+      <w:r>
+        <w:t>JSON</w:t>
+      </w:r>
+      <w:r>
+        <w:t>-editor”</w:t>
+      </w:r>
+    </w:p>
+    <w:p>
+      <w:pPr>
+        <w:pStyle w:val="ListParagraph"/>
+      </w:pPr>
+    </w:p>
+    <w:p>
+      <w:pPr>
+        <w:pStyle w:val="ListParagraph"/>
+      </w:pPr>
+      <w:hyperlink r:id="rId30" w:history="1">
+        <w:r>
+          <w:rPr>
+            <w:rStyle w:val="Hyperlink"/>
+          </w:rPr>
+          <w:t>https://github.com/json-editor/json-editor</w:t>
+        </w:r>
+      </w:hyperlink>
+    </w:p>
+    <w:p>
+      <w:pPr>
+        <w:pStyle w:val="ListParagraph"/>
+      </w:pPr>
+    </w:p>
+    <w:p>
+      <w:pPr>
+        <w:pStyle w:val="ListParagraph"/>
+      </w:pPr>
+      <w:r>
+        <w:t>JSON Editor takes a JSON Schema and uses it to generate an HTML form.</w:t>
+      </w:r>
+      <w:r>
+        <w:t xml:space="preserve"> Then it uses the data entered in the form to create a JSON document.</w:t>
+      </w:r>
+      <w:r>
+        <w:t xml:space="preserve"> So basically,</w:t>
+      </w:r>
+    </w:p>
+    <w:p>
+      <w:pPr>
+        <w:pStyle w:val="ListParagraph"/>
+      </w:pPr>
+    </w:p>
+    <w:p>
+      <w:pPr>
+        <w:pStyle w:val="ListParagraph"/>
+      </w:pPr>
+      <w:r>
+        <w:rPr>
+          <w:noProof/>
+        </w:rPr>
+        <w:drawing>
+          <wp:inline distT="0" distB="0" distL="0" distR="0" wp14:anchorId="7AB52F9A" wp14:editId="65814CE0">
+            <wp:extent cx="5943600" cy="1711325"/>
+            <wp:effectExtent l="0" t="0" r="0" b="3175"/>
+            <wp:docPr id="10" name="Picture 10" descr="https://i.gyazo.com/99665c73ebc38d43003086bc3e42f57d.png"/>
+            <wp:cNvGraphicFramePr>
+              <a:graphicFrameLocks xmlns:a="http://schemas.openxmlformats.org/drawingml/2006/main" noChangeAspect="1"/>
+            </wp:cNvGraphicFramePr>
+            <a:graphic xmlns:a="http://schemas.openxmlformats.org/drawingml/2006/main">
+              <a:graphicData uri="http://schemas.openxmlformats.org/drawingml/2006/picture">
+                <pic:pic xmlns:pic="http://schemas.openxmlformats.org/drawingml/2006/picture">
+                  <pic:nvPicPr>
+                    <pic:cNvPr id="0" name="Picture 1" descr="https://i.gyazo.com/99665c73ebc38d43003086bc3e42f57d.png"/>
+                    <pic:cNvPicPr>
+                      <a:picLocks noChangeAspect="1" noChangeArrowheads="1"/>
+                    </pic:cNvPicPr>
+                  </pic:nvPicPr>
+                  <pic:blipFill>
+                    <a:blip r:embed="rId31">
+                      <a:extLst>
+                        <a:ext uri="{28A0092B-C50C-407E-A947-70E740481C1C}">
+                          <a14:useLocalDpi xmlns:a14="http://schemas.microsoft.com/office/drawing/2010/main" val="0"/>
+                        </a:ext>
+                      </a:extLst>
+                    </a:blip>
+                    <a:srcRect/>
+                    <a:stretch>
+                      <a:fillRect/>
+                    </a:stretch>
+                  </pic:blipFill>
+                  <pic:spPr bwMode="auto">
+                    <a:xfrm>
+                      <a:off x="0" y="0"/>
+                      <a:ext cx="5943600" cy="1711325"/>
+                    </a:xfrm>
+                    <a:prstGeom prst="rect">
+                      <a:avLst/>
+                    </a:prstGeom>
+                    <a:noFill/>
+                    <a:ln>
+                      <a:noFill/>
+                    </a:ln>
+                  </pic:spPr>
+                </pic:pic>
+              </a:graphicData>
+            </a:graphic>
+          </wp:inline>
+        </w:drawing>
+      </w:r>
+    </w:p>
+    <w:p>
+      <w:pPr>
+        <w:pStyle w:val="ListParagraph"/>
+      </w:pPr>
+    </w:p>
+    <w:p>
+      <w:pPr>
+        <w:pStyle w:val="ListParagraph"/>
+      </w:pPr>
+      <w:r>
+        <w:t>This is one of many open source tools which can be leveraged to generate UI. AS3 always publishes its JSON schema with every release.</w:t>
+      </w:r>
+    </w:p>
+    <w:p>
+      <w:pPr>
+        <w:pStyle w:val="ListParagraph"/>
+      </w:pPr>
+    </w:p>
+    <w:p>
+      <w:pPr>
+        <w:pStyle w:val="ListParagraph"/>
+      </w:pPr>
+      <w:hyperlink r:id="rId32" w:history="1">
+        <w:r>
+          <w:rPr>
+            <w:rStyle w:val="Hyperlink"/>
+          </w:rPr>
+          <w:t>https://github.com/F5Networks/f5-appsvcs-extension/tree/master/schema/latest</w:t>
+        </w:r>
+      </w:hyperlink>
+    </w:p>
+    <w:p>
+      <w:pPr>
+        <w:pStyle w:val="ListParagraph"/>
+      </w:pPr>
+    </w:p>
+    <w:p>
+      <w:pPr>
+        <w:pStyle w:val="ListParagraph"/>
+      </w:pPr>
+      <w:r>
+        <w:t>This schema can be leveraged to dynamically generate a UI (front end form) to be presented to the user who is requesting an application.</w:t>
+      </w:r>
+    </w:p>
+    <w:p>
+      <w:pPr>
+        <w:pStyle w:val="ListParagraph"/>
+      </w:pPr>
+    </w:p>
+    <w:p>
+      <w:pPr>
+        <w:pStyle w:val="ListParagraph"/>
+      </w:pPr>
+      <w:r>
+        <w:t xml:space="preserve">Lab steps </w:t>
+      </w:r>
+    </w:p>
+    <w:p>
+      <w:pPr>
+        <w:pStyle w:val="ListParagraph"/>
+      </w:pPr>
+    </w:p>
+    <w:p>
+      <w:pPr>
+        <w:pStyle w:val="ListParagraph"/>
+        <w:numPr>
+          <w:ilvl w:val="0"/>
+          <w:numId w:val="16"/>
+        </w:numPr>
+      </w:pPr>
+      <w:r>
+        <w:t>Login as user to the windows machine.</w:t>
+      </w:r>
+    </w:p>
+    <w:p>
+      <w:pPr>
+        <w:pStyle w:val="ListParagraph"/>
+        <w:numPr>
+          <w:ilvl w:val="0"/>
+          <w:numId w:val="16"/>
+        </w:numPr>
+      </w:pPr>
+      <w:r>
+        <w:t>O</w:t>
+      </w:r>
+      <w:r>
+        <w:t xml:space="preserve">pen the </w:t>
+      </w:r>
+      <w:proofErr w:type="spellStart"/>
+      <w:r>
+        <w:t>labfiles</w:t>
+      </w:r>
+      <w:proofErr w:type="spellEnd"/>
+      <w:r>
+        <w:t xml:space="preserve"> folder</w:t>
+      </w:r>
+      <w:r>
+        <w:t xml:space="preserve"> </w:t>
+      </w:r>
+      <w:r>
+        <w:t>and open the “json editor” folder inside that.</w:t>
+      </w:r>
+      <w:r>
+        <w:t xml:space="preserve"> Note that there are two json files, </w:t>
+      </w:r>
+      <w:proofErr w:type="spellStart"/>
+      <w:r>
+        <w:t>SimpleSchema</w:t>
+      </w:r>
+      <w:proofErr w:type="spellEnd"/>
+      <w:r>
+        <w:t xml:space="preserve"> and as3-schema-draft4. </w:t>
+      </w:r>
+    </w:p>
+    <w:p>
+      <w:pPr>
+        <w:pStyle w:val="ListParagraph"/>
+        <w:numPr>
+          <w:ilvl w:val="0"/>
+          <w:numId w:val="16"/>
+        </w:numPr>
+      </w:pPr>
+      <w:r>
+        <w:t xml:space="preserve">From the chrome bookmarks </w:t>
+      </w:r>
+      <w:r>
+        <w:t>click on</w:t>
+      </w:r>
+      <w:r>
+        <w:t xml:space="preserve"> “JSON editor”. </w:t>
+      </w:r>
+      <w:r>
+        <w:t xml:space="preserve">Copy the </w:t>
+      </w:r>
+      <w:proofErr w:type="spellStart"/>
+      <w:r>
+        <w:t>simpleSchema</w:t>
+      </w:r>
+      <w:proofErr w:type="spellEnd"/>
+      <w:r>
+        <w:t xml:space="preserve"> and paste it in the schema window below, click on “update schema”.</w:t>
+      </w:r>
+    </w:p>
+    <w:p>
+      <w:r>
+        <w:lastRenderedPageBreak/>
+        <w:t xml:space="preserve">              </w:t>
+      </w:r>
+      <w:r>
+        <w:rPr>
+          <w:noProof/>
+        </w:rPr>
+        <w:drawing>
+          <wp:inline distT="0" distB="0" distL="0" distR="0" wp14:anchorId="65AF7D8D" wp14:editId="0CF4AE24">
+            <wp:extent cx="5943600" cy="3326765"/>
+            <wp:effectExtent l="0" t="0" r="0" b="6985"/>
+            <wp:docPr id="13" name="Picture 13" descr="https://i.gyazo.com/3cfb85473199e6ef1ec94b0755fdd502.png"/>
+            <wp:cNvGraphicFramePr>
+              <a:graphicFrameLocks xmlns:a="http://schemas.openxmlformats.org/drawingml/2006/main" noChangeAspect="1"/>
+            </wp:cNvGraphicFramePr>
+            <a:graphic xmlns:a="http://schemas.openxmlformats.org/drawingml/2006/main">
+              <a:graphicData uri="http://schemas.openxmlformats.org/drawingml/2006/picture">
+                <pic:pic xmlns:pic="http://schemas.openxmlformats.org/drawingml/2006/picture">
+                  <pic:nvPicPr>
+                    <pic:cNvPr id="0" name="Picture 7" descr="https://i.gyazo.com/3cfb85473199e6ef1ec94b0755fdd502.png"/>
+                    <pic:cNvPicPr>
+                      <a:picLocks noChangeAspect="1" noChangeArrowheads="1"/>
+                    </pic:cNvPicPr>
+                  </pic:nvPicPr>
+                  <pic:blipFill>
+                    <a:blip r:embed="rId33">
+                      <a:extLst>
+                        <a:ext uri="{28A0092B-C50C-407E-A947-70E740481C1C}">
+                          <a14:useLocalDpi xmlns:a14="http://schemas.microsoft.com/office/drawing/2010/main" val="0"/>
+                        </a:ext>
+                      </a:extLst>
+                    </a:blip>
+                    <a:srcRect/>
+                    <a:stretch>
+                      <a:fillRect/>
+                    </a:stretch>
+                  </pic:blipFill>
+                  <pic:spPr bwMode="auto">
+                    <a:xfrm>
+                      <a:off x="0" y="0"/>
+                      <a:ext cx="5943600" cy="3326765"/>
+                    </a:xfrm>
+                    <a:prstGeom prst="rect">
+                      <a:avLst/>
+                    </a:prstGeom>
+                    <a:noFill/>
+                    <a:ln>
+                      <a:noFill/>
+                    </a:ln>
+                  </pic:spPr>
+                </pic:pic>
+              </a:graphicData>
+            </a:graphic>
+          </wp:inline>
+        </w:drawing>
+      </w:r>
+    </w:p>
+    <w:p>
+      <w:pPr>
+        <w:pStyle w:val="ListParagraph"/>
+        <w:numPr>
+          <w:ilvl w:val="0"/>
+          <w:numId w:val="16"/>
+        </w:numPr>
+      </w:pPr>
+      <w:r>
+        <w:t>You will see the following page, check “HTTP virtual server” and “Pool”</w:t>
+      </w:r>
+    </w:p>
+    <w:p>
+      <w:pPr>
+        <w:pStyle w:val="ListParagraph"/>
+      </w:pPr>
+      <w:r>
+        <w:rPr>
+          <w:noProof/>
+        </w:rPr>
+        <w:drawing>
+          <wp:inline distT="0" distB="0" distL="0" distR="0" wp14:anchorId="5A8D1759" wp14:editId="423A3C21">
+            <wp:extent cx="5943600" cy="1863090"/>
+            <wp:effectExtent l="0" t="0" r="0" b="3810"/>
+            <wp:docPr id="11" name="Picture 11" descr="https://i.gyazo.com/756c1c520a89b294fca75f791da1aa9e.png"/>
+            <wp:cNvGraphicFramePr>
+              <a:graphicFrameLocks xmlns:a="http://schemas.openxmlformats.org/drawingml/2006/main" noChangeAspect="1"/>
+            </wp:cNvGraphicFramePr>
+            <a:graphic xmlns:a="http://schemas.openxmlformats.org/drawingml/2006/main">
+              <a:graphicData uri="http://schemas.openxmlformats.org/drawingml/2006/picture">
+                <pic:pic xmlns:pic="http://schemas.openxmlformats.org/drawingml/2006/picture">
+                  <pic:nvPicPr>
+                    <pic:cNvPr id="0" name="Picture 3" descr="https://i.gyazo.com/756c1c520a89b294fca75f791da1aa9e.png"/>
+                    <pic:cNvPicPr>
+                      <a:picLocks noChangeAspect="1" noChangeArrowheads="1"/>
+                    </pic:cNvPicPr>
+                  </pic:nvPicPr>
+                  <pic:blipFill>
+                    <a:blip r:embed="rId34">
+                      <a:extLst>
+                        <a:ext uri="{28A0092B-C50C-407E-A947-70E740481C1C}">
+                          <a14:useLocalDpi xmlns:a14="http://schemas.microsoft.com/office/drawing/2010/main" val="0"/>
+                        </a:ext>
+                      </a:extLst>
+                    </a:blip>
+                    <a:srcRect/>
+                    <a:stretch>
+                      <a:fillRect/>
+                    </a:stretch>
+                  </pic:blipFill>
+                  <pic:spPr bwMode="auto">
+                    <a:xfrm>
+                      <a:off x="0" y="0"/>
+                      <a:ext cx="5943600" cy="1863090"/>
+                    </a:xfrm>
+                    <a:prstGeom prst="rect">
+                      <a:avLst/>
+                    </a:prstGeom>
+                    <a:noFill/>
+                    <a:ln>
+                      <a:noFill/>
+                    </a:ln>
+                  </pic:spPr>
+                </pic:pic>
+              </a:graphicData>
+            </a:graphic>
+          </wp:inline>
+        </w:drawing>
+      </w:r>
+    </w:p>
+    <w:p>
+      <w:pPr>
+        <w:pStyle w:val="ListParagraph"/>
+      </w:pPr>
+    </w:p>
+    <w:p>
+      <w:pPr>
+        <w:pStyle w:val="ListParagraph"/>
+        <w:numPr>
+          <w:ilvl w:val="0"/>
+          <w:numId w:val="16"/>
+        </w:numPr>
+      </w:pPr>
+      <w:r>
+        <w:t>Monitor the JSON output window</w:t>
+      </w:r>
+    </w:p>
+    <w:p>
+      <w:pPr>
+        <w:pStyle w:val="ListParagraph"/>
+        <w:numPr>
+          <w:ilvl w:val="0"/>
+          <w:numId w:val="16"/>
+        </w:numPr>
+      </w:pPr>
+      <w:r>
+        <w:t>Observe that the UI changes when the properties are selected. Fill in the details for virtual server and pool and observe the JSON output also changing.</w:t>
+      </w:r>
+    </w:p>
+    <w:p>
+      <w:pPr>
+        <w:pStyle w:val="ListParagraph"/>
+      </w:pPr>
+    </w:p>
+    <w:p>
+      <w:pPr>
+        <w:pStyle w:val="ListParagraph"/>
+      </w:pPr>
+      <w:r>
+        <w:rPr>
+          <w:noProof/>
+        </w:rPr>
+        <w:lastRenderedPageBreak/>
+        <w:drawing>
+          <wp:inline distT="0" distB="0" distL="0" distR="0" wp14:anchorId="662303A7" wp14:editId="49F5A348">
+            <wp:extent cx="5943600" cy="5906770"/>
+            <wp:effectExtent l="0" t="0" r="0" b="0"/>
+            <wp:docPr id="12" name="Picture 12" descr="https://i.gyazo.com/439c86064081437815855725f338b451.png"/>
+            <wp:cNvGraphicFramePr>
+              <a:graphicFrameLocks xmlns:a="http://schemas.openxmlformats.org/drawingml/2006/main" noChangeAspect="1"/>
+            </wp:cNvGraphicFramePr>
+            <a:graphic xmlns:a="http://schemas.openxmlformats.org/drawingml/2006/main">
+              <a:graphicData uri="http://schemas.openxmlformats.org/drawingml/2006/picture">
+                <pic:pic xmlns:pic="http://schemas.openxmlformats.org/drawingml/2006/picture">
+                  <pic:nvPicPr>
+                    <pic:cNvPr id="0" name="Picture 5" descr="https://i.gyazo.com/439c86064081437815855725f338b451.png"/>
+                    <pic:cNvPicPr>
+                      <a:picLocks noChangeAspect="1" noChangeArrowheads="1"/>
+                    </pic:cNvPicPr>
+                  </pic:nvPicPr>
+                  <pic:blipFill>
+                    <a:blip r:embed="rId35">
+                      <a:extLst>
+                        <a:ext uri="{28A0092B-C50C-407E-A947-70E740481C1C}">
+                          <a14:useLocalDpi xmlns:a14="http://schemas.microsoft.com/office/drawing/2010/main" val="0"/>
+                        </a:ext>
+                      </a:extLst>
+                    </a:blip>
+                    <a:srcRect/>
+                    <a:stretch>
+                      <a:fillRect/>
+                    </a:stretch>
+                  </pic:blipFill>
+                  <pic:spPr bwMode="auto">
+                    <a:xfrm>
+                      <a:off x="0" y="0"/>
+                      <a:ext cx="5943600" cy="5906770"/>
+                    </a:xfrm>
+                    <a:prstGeom prst="rect">
+                      <a:avLst/>
+                    </a:prstGeom>
+                    <a:noFill/>
+                    <a:ln>
+                      <a:noFill/>
+                    </a:ln>
+                  </pic:spPr>
+                </pic:pic>
+              </a:graphicData>
+            </a:graphic>
+          </wp:inline>
+        </w:drawing>
+      </w:r>
+    </w:p>
+    <w:p>
+      <w:pPr>
+        <w:pStyle w:val="ListParagraph"/>
+      </w:pPr>
+    </w:p>
+    <w:p>
+      <w:pPr>
+        <w:pStyle w:val="ListParagraph"/>
+      </w:pPr>
+    </w:p>
+    <w:p>
+      <w:pPr>
+        <w:pStyle w:val="ListParagraph"/>
+        <w:numPr>
+          <w:ilvl w:val="0"/>
+          <w:numId w:val="16"/>
+        </w:numPr>
+      </w:pPr>
+      <w:r>
+        <w:t>Try the same procedure w</w:t>
+      </w:r>
+      <w:r>
+        <w:t>ith the “</w:t>
+      </w:r>
+      <w:r>
+        <w:t>as3-schema-draft4</w:t>
+      </w:r>
+      <w:r>
+        <w:t>” schema. Notice how many more options there are. This is the full schema (tweaked to draft 4 – as this tool supports only JSON draft 4).</w:t>
+      </w:r>
+    </w:p>
+    <w:p>
+      <w:pPr>
+        <w:pStyle w:val="ListParagraph"/>
+      </w:pPr>
+    </w:p>
+    <w:p>
+      <w:pPr>
+        <w:pStyle w:val="ListParagraph"/>
+      </w:pPr>
+    </w:p>
+    <w:p>
+      <w:pPr>
+        <w:pStyle w:val="ListParagraph"/>
+      </w:pPr>
+    </w:p>
+    <w:p>
+      <w:pPr>
+        <w:pStyle w:val="ListParagraph"/>
+      </w:pPr>
+    </w:p>
+    <w:p>
+      <w:pPr>
+        <w:pStyle w:val="ListParagraph"/>
+      </w:pPr>
+    </w:p>
+    <w:p>
+      <w:pPr>
+        <w:pStyle w:val="ListParagraph"/>
+      </w:pPr>
+    </w:p>
+    <w:p>
+      <w:pPr>
+        <w:pStyle w:val="Heading2"/>
+      </w:pPr>
+      <w:bookmarkStart w:id="8" w:name="_Toc7905236"/>
       <w:r>
         <w:lastRenderedPageBreak/>
         <w:t>Extra labs</w:t>
       </w:r>
-      <w:bookmarkEnd w:id="7"/>
+      <w:bookmarkEnd w:id="8"/>
     </w:p>
     <w:p/>
     <w:p>
@@ -3746,6 +4384,95 @@
     </w:lvl>
   </w:abstractNum>
   <w:abstractNum w:abstractNumId="1" w15:restartNumberingAfterBreak="0">
+    <w:nsid w:val="02337F83"/>
+    <w:multiLevelType w:val="hybridMultilevel"/>
+    <w:tmpl w:val="33860468"/>
+    <w:lvl w:ilvl="0" w:tplc="04090017">
+      <w:start w:val="1"/>
+      <w:numFmt w:val="lowerLetter"/>
+      <w:lvlText w:val="%1)"/>
+      <w:lvlJc w:val="left"/>
+      <w:pPr>
+        <w:ind w:left="720" w:hanging="360"/>
+      </w:pPr>
+      <w:rPr>
+        <w:rFonts w:hint="default"/>
+      </w:rPr>
+    </w:lvl>
+    <w:lvl w:ilvl="1" w:tplc="04090019" w:tentative="1">
+      <w:start w:val="1"/>
+      <w:numFmt w:val="lowerLetter"/>
+      <w:lvlText w:val="%2."/>
+      <w:lvlJc w:val="left"/>
+      <w:pPr>
+        <w:ind w:left="1440" w:hanging="360"/>
+      </w:pPr>
+    </w:lvl>
+    <w:lvl w:ilvl="2" w:tplc="0409001B" w:tentative="1">
+      <w:start w:val="1"/>
+      <w:numFmt w:val="lowerRoman"/>
+      <w:lvlText w:val="%3."/>
+      <w:lvlJc w:val="right"/>
+      <w:pPr>
+        <w:ind w:left="2160" w:hanging="180"/>
+      </w:pPr>
+    </w:lvl>
+    <w:lvl w:ilvl="3" w:tplc="0409000F" w:tentative="1">
+      <w:start w:val="1"/>
+      <w:numFmt w:val="decimal"/>
+      <w:lvlText w:val="%4."/>
+      <w:lvlJc w:val="left"/>
+      <w:pPr>
+        <w:ind w:left="2880" w:hanging="360"/>
+      </w:pPr>
+    </w:lvl>
+    <w:lvl w:ilvl="4" w:tplc="04090019" w:tentative="1">
+      <w:start w:val="1"/>
+      <w:numFmt w:val="lowerLetter"/>
+      <w:lvlText w:val="%5."/>
+      <w:lvlJc w:val="left"/>
+      <w:pPr>
+        <w:ind w:left="3600" w:hanging="360"/>
+      </w:pPr>
+    </w:lvl>
+    <w:lvl w:ilvl="5" w:tplc="0409001B" w:tentative="1">
+      <w:start w:val="1"/>
+      <w:numFmt w:val="lowerRoman"/>
+      <w:lvlText w:val="%6."/>
+      <w:lvlJc w:val="right"/>
+      <w:pPr>
+        <w:ind w:left="4320" w:hanging="180"/>
+      </w:pPr>
+    </w:lvl>
+    <w:lvl w:ilvl="6" w:tplc="0409000F" w:tentative="1">
+      <w:start w:val="1"/>
+      <w:numFmt w:val="decimal"/>
+      <w:lvlText w:val="%7."/>
+      <w:lvlJc w:val="left"/>
+      <w:pPr>
+        <w:ind w:left="5040" w:hanging="360"/>
+      </w:pPr>
+    </w:lvl>
+    <w:lvl w:ilvl="7" w:tplc="04090019" w:tentative="1">
+      <w:start w:val="1"/>
+      <w:numFmt w:val="lowerLetter"/>
+      <w:lvlText w:val="%8."/>
+      <w:lvlJc w:val="left"/>
+      <w:pPr>
+        <w:ind w:left="5760" w:hanging="360"/>
+      </w:pPr>
+    </w:lvl>
+    <w:lvl w:ilvl="8" w:tplc="0409001B" w:tentative="1">
+      <w:start w:val="1"/>
+      <w:numFmt w:val="lowerRoman"/>
+      <w:lvlText w:val="%9."/>
+      <w:lvlJc w:val="right"/>
+      <w:pPr>
+        <w:ind w:left="6480" w:hanging="180"/>
+      </w:pPr>
+    </w:lvl>
+  </w:abstractNum>
+  <w:abstractNum w:abstractNumId="2" w15:restartNumberingAfterBreak="0">
     <w:nsid w:val="06CC6F7F"/>
     <w:multiLevelType w:val="hybridMultilevel"/>
     <w:tmpl w:val="45427478"/>
@@ -3858,7 +4585,7 @@
       </w:rPr>
     </w:lvl>
   </w:abstractNum>
-  <w:abstractNum w:abstractNumId="2" w15:restartNumberingAfterBreak="0">
+  <w:abstractNum w:abstractNumId="3" w15:restartNumberingAfterBreak="0">
     <w:nsid w:val="0E0E5B17"/>
     <w:multiLevelType w:val="hybridMultilevel"/>
     <w:tmpl w:val="6F78CCB2"/>
@@ -3971,7 +4698,7 @@
       </w:rPr>
     </w:lvl>
   </w:abstractNum>
-  <w:abstractNum w:abstractNumId="3" w15:restartNumberingAfterBreak="0">
+  <w:abstractNum w:abstractNumId="4" w15:restartNumberingAfterBreak="0">
     <w:nsid w:val="0E3066F3"/>
     <w:multiLevelType w:val="hybridMultilevel"/>
     <w:tmpl w:val="8B9EA602"/>
@@ -4084,7 +4811,7 @@
       </w:rPr>
     </w:lvl>
   </w:abstractNum>
-  <w:abstractNum w:abstractNumId="4" w15:restartNumberingAfterBreak="0">
+  <w:abstractNum w:abstractNumId="5" w15:restartNumberingAfterBreak="0">
     <w:nsid w:val="122256E7"/>
     <w:multiLevelType w:val="hybridMultilevel"/>
     <w:tmpl w:val="2A381C74"/>
@@ -4197,7 +4924,7 @@
       </w:rPr>
     </w:lvl>
   </w:abstractNum>
-  <w:abstractNum w:abstractNumId="5" w15:restartNumberingAfterBreak="0">
+  <w:abstractNum w:abstractNumId="6" w15:restartNumberingAfterBreak="0">
     <w:nsid w:val="23231D45"/>
     <w:multiLevelType w:val="hybridMultilevel"/>
     <w:tmpl w:val="10AA8816"/>
@@ -4310,7 +5037,7 @@
       </w:rPr>
     </w:lvl>
   </w:abstractNum>
-  <w:abstractNum w:abstractNumId="6" w15:restartNumberingAfterBreak="0">
+  <w:abstractNum w:abstractNumId="7" w15:restartNumberingAfterBreak="0">
     <w:nsid w:val="23315404"/>
     <w:multiLevelType w:val="hybridMultilevel"/>
     <w:tmpl w:val="D0EC920E"/>
@@ -4423,7 +5150,7 @@
       </w:rPr>
     </w:lvl>
   </w:abstractNum>
-  <w:abstractNum w:abstractNumId="7" w15:restartNumberingAfterBreak="0">
+  <w:abstractNum w:abstractNumId="8" w15:restartNumberingAfterBreak="0">
     <w:nsid w:val="280A3ABF"/>
     <w:multiLevelType w:val="hybridMultilevel"/>
     <w:tmpl w:val="80BABCF8"/>
@@ -4512,7 +5239,7 @@
       </w:pPr>
     </w:lvl>
   </w:abstractNum>
-  <w:abstractNum w:abstractNumId="8" w15:restartNumberingAfterBreak="0">
+  <w:abstractNum w:abstractNumId="9" w15:restartNumberingAfterBreak="0">
     <w:nsid w:val="329827B5"/>
     <w:multiLevelType w:val="hybridMultilevel"/>
     <w:tmpl w:val="E744A9A6"/>
@@ -4604,7 +5331,7 @@
       </w:pPr>
     </w:lvl>
   </w:abstractNum>
-  <w:abstractNum w:abstractNumId="9" w15:restartNumberingAfterBreak="0">
+  <w:abstractNum w:abstractNumId="10" w15:restartNumberingAfterBreak="0">
     <w:nsid w:val="36242FBD"/>
     <w:multiLevelType w:val="hybridMultilevel"/>
     <w:tmpl w:val="401A850A"/>
@@ -4717,7 +5444,7 @@
       </w:rPr>
     </w:lvl>
   </w:abstractNum>
-  <w:abstractNum w:abstractNumId="10" w15:restartNumberingAfterBreak="0">
+  <w:abstractNum w:abstractNumId="11" w15:restartNumberingAfterBreak="0">
     <w:nsid w:val="516D03B9"/>
     <w:multiLevelType w:val="hybridMultilevel"/>
     <w:tmpl w:val="13924AD8"/>
@@ -4806,7 +5533,7 @@
       </w:pPr>
     </w:lvl>
   </w:abstractNum>
-  <w:abstractNum w:abstractNumId="11" w15:restartNumberingAfterBreak="0">
+  <w:abstractNum w:abstractNumId="12" w15:restartNumberingAfterBreak="0">
     <w:nsid w:val="64072B07"/>
     <w:multiLevelType w:val="hybridMultilevel"/>
     <w:tmpl w:val="BA54D84C"/>
@@ -4919,7 +5646,7 @@
       </w:rPr>
     </w:lvl>
   </w:abstractNum>
-  <w:abstractNum w:abstractNumId="12" w15:restartNumberingAfterBreak="0">
+  <w:abstractNum w:abstractNumId="13" w15:restartNumberingAfterBreak="0">
     <w:nsid w:val="65077B16"/>
     <w:multiLevelType w:val="hybridMultilevel"/>
     <w:tmpl w:val="AA52A096"/>
@@ -5032,10 +5759,10 @@
       </w:rPr>
     </w:lvl>
   </w:abstractNum>
-  <w:abstractNum w:abstractNumId="13" w15:restartNumberingAfterBreak="0">
+  <w:abstractNum w:abstractNumId="14" w15:restartNumberingAfterBreak="0">
     <w:nsid w:val="66A933F9"/>
     <w:multiLevelType w:val="hybridMultilevel"/>
-    <w:tmpl w:val="50B24698"/>
+    <w:tmpl w:val="30CC5AFA"/>
     <w:lvl w:ilvl="0" w:tplc="04090001">
       <w:start w:val="1"/>
       <w:numFmt w:val="bullet"/>
@@ -5145,7 +5872,7 @@
       </w:rPr>
     </w:lvl>
   </w:abstractNum>
-  <w:abstractNum w:abstractNumId="14" w15:restartNumberingAfterBreak="0">
+  <w:abstractNum w:abstractNumId="15" w15:restartNumberingAfterBreak="0">
     <w:nsid w:val="68A679B2"/>
     <w:multiLevelType w:val="hybridMultilevel"/>
     <w:tmpl w:val="09A0B276"/>
@@ -5258,7 +5985,7 @@
       </w:rPr>
     </w:lvl>
   </w:abstractNum>
-  <w:abstractNum w:abstractNumId="15" w15:restartNumberingAfterBreak="0">
+  <w:abstractNum w:abstractNumId="16" w15:restartNumberingAfterBreak="0">
     <w:nsid w:val="73AB3FC6"/>
     <w:multiLevelType w:val="hybridMultilevel"/>
     <w:tmpl w:val="54A22550"/>
@@ -5371,7 +6098,7 @@
       </w:rPr>
     </w:lvl>
   </w:abstractNum>
-  <w:abstractNum w:abstractNumId="16" w15:restartNumberingAfterBreak="0">
+  <w:abstractNum w:abstractNumId="17" w15:restartNumberingAfterBreak="0">
     <w:nsid w:val="758E1555"/>
     <w:multiLevelType w:val="hybridMultilevel"/>
     <w:tmpl w:val="0046DDCE"/>
@@ -5484,7 +6211,7 @@
       </w:rPr>
     </w:lvl>
   </w:abstractNum>
-  <w:abstractNum w:abstractNumId="17" w15:restartNumberingAfterBreak="0">
+  <w:abstractNum w:abstractNumId="18" w15:restartNumberingAfterBreak="0">
     <w:nsid w:val="76172E82"/>
     <w:multiLevelType w:val="multilevel"/>
     <w:tmpl w:val="0409001F"/>
@@ -5571,7 +6298,7 @@
       </w:pPr>
     </w:lvl>
   </w:abstractNum>
-  <w:abstractNum w:abstractNumId="18" w15:restartNumberingAfterBreak="0">
+  <w:abstractNum w:abstractNumId="19" w15:restartNumberingAfterBreak="0">
     <w:nsid w:val="7C995D0A"/>
     <w:multiLevelType w:val="hybridMultilevel"/>
     <w:tmpl w:val="09CE859E"/>
@@ -5684,7 +6411,7 @@
       </w:rPr>
     </w:lvl>
   </w:abstractNum>
-  <w:abstractNum w:abstractNumId="19" w15:restartNumberingAfterBreak="0">
+  <w:abstractNum w:abstractNumId="20" w15:restartNumberingAfterBreak="0">
     <w:nsid w:val="7EF6670D"/>
     <w:multiLevelType w:val="hybridMultilevel"/>
     <w:tmpl w:val="52C495AC"/>
@@ -5774,64 +6501,67 @@
     </w:lvl>
   </w:abstractNum>
   <w:num w:numId="1">
+    <w:abstractNumId w:val="18"/>
+  </w:num>
+  <w:num w:numId="2">
+    <w:abstractNumId w:val="5"/>
+  </w:num>
+  <w:num w:numId="3">
+    <w:abstractNumId w:val="12"/>
+  </w:num>
+  <w:num w:numId="4">
     <w:abstractNumId w:val="17"/>
   </w:num>
-  <w:num w:numId="2">
+  <w:num w:numId="5">
+    <w:abstractNumId w:val="6"/>
+  </w:num>
+  <w:num w:numId="6">
+    <w:abstractNumId w:val="10"/>
+  </w:num>
+  <w:num w:numId="7">
+    <w:abstractNumId w:val="3"/>
+  </w:num>
+  <w:num w:numId="8">
     <w:abstractNumId w:val="4"/>
   </w:num>
-  <w:num w:numId="3">
+  <w:num w:numId="9">
+    <w:abstractNumId w:val="9"/>
+  </w:num>
+  <w:num w:numId="10">
     <w:abstractNumId w:val="11"/>
   </w:num>
-  <w:num w:numId="4">
-    <w:abstractNumId w:val="16"/>
-  </w:num>
-  <w:num w:numId="5">
-    <w:abstractNumId w:val="5"/>
-  </w:num>
-  <w:num w:numId="6">
-    <w:abstractNumId w:val="9"/>
-  </w:num>
-  <w:num w:numId="7">
-    <w:abstractNumId w:val="2"/>
-  </w:num>
-  <w:num w:numId="8">
-    <w:abstractNumId w:val="3"/>
-  </w:num>
-  <w:num w:numId="9">
-    <w:abstractNumId w:val="8"/>
-  </w:num>
-  <w:num w:numId="10">
-    <w:abstractNumId w:val="10"/>
-  </w:num>
   <w:num w:numId="11">
-    <w:abstractNumId w:val="18"/>
+    <w:abstractNumId w:val="19"/>
   </w:num>
   <w:num w:numId="12">
-    <w:abstractNumId w:val="12"/>
+    <w:abstractNumId w:val="13"/>
   </w:num>
   <w:num w:numId="13">
     <w:abstractNumId w:val="0"/>
   </w:num>
   <w:num w:numId="14">
+    <w:abstractNumId w:val="16"/>
+  </w:num>
+  <w:num w:numId="15">
+    <w:abstractNumId w:val="2"/>
+  </w:num>
+  <w:num w:numId="16">
+    <w:abstractNumId w:val="14"/>
+  </w:num>
+  <w:num w:numId="17">
+    <w:abstractNumId w:val="8"/>
+  </w:num>
+  <w:num w:numId="18">
+    <w:abstractNumId w:val="20"/>
+  </w:num>
+  <w:num w:numId="19">
+    <w:abstractNumId w:val="7"/>
+  </w:num>
+  <w:num w:numId="20">
     <w:abstractNumId w:val="15"/>
   </w:num>
-  <w:num w:numId="15">
+  <w:num w:numId="21">
     <w:abstractNumId w:val="1"/>
-  </w:num>
-  <w:num w:numId="16">
-    <w:abstractNumId w:val="13"/>
-  </w:num>
-  <w:num w:numId="17">
-    <w:abstractNumId w:val="7"/>
-  </w:num>
-  <w:num w:numId="18">
-    <w:abstractNumId w:val="19"/>
-  </w:num>
-  <w:num w:numId="19">
-    <w:abstractNumId w:val="6"/>
-  </w:num>
-  <w:num w:numId="20">
-    <w:abstractNumId w:val="14"/>
   </w:num>
 </w:numbering>
 </file>
@@ -7574,7 +8304,7 @@
 </file>
 
 <file path=customXml/itemProps1.xml><?xml version="1.0" encoding="utf-8"?>
-<ds:datastoreItem xmlns:ds="http://schemas.openxmlformats.org/officeDocument/2006/customXml" ds:itemID="{6BCCF6DB-C645-4018-8875-C5B1DB16482E}">
+<ds:datastoreItem xmlns:ds="http://schemas.openxmlformats.org/officeDocument/2006/customXml" ds:itemID="{588B6DBD-4C01-4F46-91D5-130E79F20953}">
   <ds:schemaRefs>
     <ds:schemaRef ds:uri="http://schemas.openxmlformats.org/officeDocument/2006/bibliography"/>
   </ds:schemaRefs>

</xml_diff>

<commit_message>
minor changes to lab guide and readme
</commit_message>
<xml_diff>
--- a/tech-day-may/LabGuide/MayTechDayAS3LabGuide.docx
+++ b/tech-day-may/LabGuide/MayTechDayAS3LabGuide.docx
@@ -51,7 +51,7 @@
           <w:r>
             <w:fldChar w:fldCharType="separate"/>
           </w:r>
-          <w:hyperlink w:anchor="_Toc7905229" w:history="1">
+          <w:hyperlink w:anchor="_Toc7959365" w:history="1">
             <w:r>
               <w:rPr>
                 <w:rStyle w:val="Hyperlink"/>
@@ -78,7 +78,7 @@
                 <w:noProof/>
                 <w:webHidden/>
               </w:rPr>
-              <w:instrText xml:space="preserve"> PAGEREF _Toc7905229 \h </w:instrText>
+              <w:instrText xml:space="preserve"> PAGEREF _Toc7959365 \h </w:instrText>
             </w:r>
             <w:r>
               <w:rPr>
@@ -119,7 +119,7 @@
               <w:noProof/>
             </w:rPr>
           </w:pPr>
-          <w:hyperlink w:anchor="_Toc7905230" w:history="1">
+          <w:hyperlink w:anchor="_Toc7959366" w:history="1">
             <w:r>
               <w:rPr>
                 <w:rStyle w:val="Hyperlink"/>
@@ -146,7 +146,7 @@
                 <w:noProof/>
                 <w:webHidden/>
               </w:rPr>
-              <w:instrText xml:space="preserve"> PAGEREF _Toc7905230 \h </w:instrText>
+              <w:instrText xml:space="preserve"> PAGEREF _Toc7959366 \h </w:instrText>
             </w:r>
             <w:r>
               <w:rPr>
@@ -187,7 +187,7 @@
               <w:noProof/>
             </w:rPr>
           </w:pPr>
-          <w:hyperlink w:anchor="_Toc7905231" w:history="1">
+          <w:hyperlink w:anchor="_Toc7959367" w:history="1">
             <w:r>
               <w:rPr>
                 <w:rStyle w:val="Hyperlink"/>
@@ -214,7 +214,7 @@
                 <w:noProof/>
                 <w:webHidden/>
               </w:rPr>
-              <w:instrText xml:space="preserve"> PAGEREF _Toc7905231 \h </w:instrText>
+              <w:instrText xml:space="preserve"> PAGEREF _Toc7959367 \h </w:instrText>
             </w:r>
             <w:r>
               <w:rPr>
@@ -244,8 +244,6 @@
               <w:fldChar w:fldCharType="end"/>
             </w:r>
           </w:hyperlink>
-          <w:bookmarkStart w:id="0" w:name="_GoBack"/>
-          <w:bookmarkEnd w:id="0"/>
         </w:p>
         <w:p>
           <w:pPr>
@@ -257,7 +255,7 @@
               <w:noProof/>
             </w:rPr>
           </w:pPr>
-          <w:hyperlink w:anchor="_Toc7905232" w:history="1">
+          <w:hyperlink w:anchor="_Toc7959368" w:history="1">
             <w:r>
               <w:rPr>
                 <w:rStyle w:val="Hyperlink"/>
@@ -284,7 +282,7 @@
                 <w:noProof/>
                 <w:webHidden/>
               </w:rPr>
-              <w:instrText xml:space="preserve"> PAGEREF _Toc7905232 \h </w:instrText>
+              <w:instrText xml:space="preserve"> PAGEREF _Toc7959368 \h </w:instrText>
             </w:r>
             <w:r>
               <w:rPr>
@@ -325,7 +323,7 @@
               <w:noProof/>
             </w:rPr>
           </w:pPr>
-          <w:hyperlink w:anchor="_Toc7905233" w:history="1">
+          <w:hyperlink w:anchor="_Toc7959369" w:history="1">
             <w:r>
               <w:rPr>
                 <w:rStyle w:val="Hyperlink"/>
@@ -366,7 +364,7 @@
                 <w:noProof/>
                 <w:webHidden/>
               </w:rPr>
-              <w:instrText xml:space="preserve"> PAGEREF _Toc7905233 \h </w:instrText>
+              <w:instrText xml:space="preserve"> PAGEREF _Toc7959369 \h </w:instrText>
             </w:r>
             <w:r>
               <w:rPr>
@@ -407,7 +405,7 @@
               <w:noProof/>
             </w:rPr>
           </w:pPr>
-          <w:hyperlink w:anchor="_Toc7905234" w:history="1">
+          <w:hyperlink w:anchor="_Toc7959370" w:history="1">
             <w:r>
               <w:rPr>
                 <w:rStyle w:val="Hyperlink"/>
@@ -434,7 +432,7 @@
                 <w:noProof/>
                 <w:webHidden/>
               </w:rPr>
-              <w:instrText xml:space="preserve"> PAGEREF _Toc7905234 \h </w:instrText>
+              <w:instrText xml:space="preserve"> PAGEREF _Toc7959370 \h </w:instrText>
             </w:r>
             <w:r>
               <w:rPr>
@@ -475,7 +473,7 @@
               <w:noProof/>
             </w:rPr>
           </w:pPr>
-          <w:hyperlink w:anchor="_Toc7905235" w:history="1">
+          <w:hyperlink w:anchor="_Toc7959371" w:history="1">
             <w:r>
               <w:rPr>
                 <w:rStyle w:val="Hyperlink"/>
@@ -502,7 +500,7 @@
                 <w:noProof/>
                 <w:webHidden/>
               </w:rPr>
-              <w:instrText xml:space="preserve"> PAGEREF _Toc7905235 \h </w:instrText>
+              <w:instrText xml:space="preserve"> PAGEREF _Toc7959371 \h </w:instrText>
             </w:r>
             <w:r>
               <w:rPr>
@@ -543,7 +541,7 @@
               <w:noProof/>
             </w:rPr>
           </w:pPr>
-          <w:hyperlink w:anchor="_Toc7905236" w:history="1">
+          <w:hyperlink w:anchor="_Toc7959372" w:history="1">
             <w:r>
               <w:rPr>
                 <w:rStyle w:val="Hyperlink"/>
@@ -570,7 +568,75 @@
                 <w:noProof/>
                 <w:webHidden/>
               </w:rPr>
-              <w:instrText xml:space="preserve"> PAGEREF _Toc7905236 \h </w:instrText>
+              <w:instrText xml:space="preserve"> PAGEREF _Toc7959372 \h </w:instrText>
+            </w:r>
+            <w:r>
+              <w:rPr>
+                <w:noProof/>
+                <w:webHidden/>
+              </w:rPr>
+            </w:r>
+            <w:r>
+              <w:rPr>
+                <w:noProof/>
+                <w:webHidden/>
+              </w:rPr>
+              <w:fldChar w:fldCharType="separate"/>
+            </w:r>
+            <w:r>
+              <w:rPr>
+                <w:noProof/>
+                <w:webHidden/>
+              </w:rPr>
+              <w:t>11</w:t>
+            </w:r>
+            <w:r>
+              <w:rPr>
+                <w:noProof/>
+                <w:webHidden/>
+              </w:rPr>
+              <w:fldChar w:fldCharType="end"/>
+            </w:r>
+          </w:hyperlink>
+        </w:p>
+        <w:p>
+          <w:pPr>
+            <w:pStyle w:val="TOC2"/>
+            <w:tabs>
+              <w:tab w:val="right" w:leader="dot" w:pos="9350"/>
+            </w:tabs>
+            <w:rPr>
+              <w:noProof/>
+            </w:rPr>
+          </w:pPr>
+          <w:hyperlink w:anchor="_Toc7959373" w:history="1">
+            <w:r>
+              <w:rPr>
+                <w:rStyle w:val="Hyperlink"/>
+                <w:noProof/>
+              </w:rPr>
+              <w:t>Upcoming labs (in future versions)</w:t>
+            </w:r>
+            <w:r>
+              <w:rPr>
+                <w:noProof/>
+                <w:webHidden/>
+              </w:rPr>
+              <w:tab/>
+            </w:r>
+            <w:r>
+              <w:rPr>
+                <w:noProof/>
+                <w:webHidden/>
+              </w:rPr>
+              <w:fldChar w:fldCharType="begin"/>
+            </w:r>
+            <w:r>
+              <w:rPr>
+                <w:noProof/>
+                <w:webHidden/>
+              </w:rPr>
+              <w:instrText xml:space="preserve"> PAGEREF _Toc7959373 \h </w:instrText>
             </w:r>
             <w:r>
               <w:rPr>
@@ -619,7 +685,7 @@
       <w:pPr>
         <w:pStyle w:val="Heading2"/>
       </w:pPr>
-      <w:bookmarkStart w:id="1" w:name="_Toc7905229"/>
+      <w:bookmarkStart w:id="0" w:name="_Toc7959365"/>
       <w:r>
         <w:t xml:space="preserve">Lab 1 </w:t>
       </w:r>
@@ -632,7 +698,7 @@
       <w:r>
         <w:t>)</w:t>
       </w:r>
-      <w:bookmarkEnd w:id="1"/>
+      <w:bookmarkEnd w:id="0"/>
     </w:p>
     <w:p>
       <w:r>
@@ -723,6 +789,41 @@
       </w:r>
     </w:p>
     <w:p>
+      <w:r>
+        <w:t xml:space="preserve">Also look at some basic declaration examples (note that they are meant for BIG-IP direct, so if using pointing to the BIG-IQ, target needs to be specified) </w:t>
+      </w:r>
+      <w:r>
+        <w:t>–</w:t>
+      </w:r>
+      <w:r>
+        <w:t xml:space="preserve"> </w:t>
+      </w:r>
+    </w:p>
+    <w:p>
+      <w:hyperlink r:id="rId7" w:history="1">
+        <w:r>
+          <w:rPr>
+            <w:rStyle w:val="Hyperlink"/>
+          </w:rPr>
+          <w:t>https://clouddocs.f5.com/products/extensions/f5-appsvcs-extension/latest/userguide/examples.html</w:t>
+        </w:r>
+      </w:hyperlink>
+      <w:r>
+        <w:t xml:space="preserve"> </w:t>
+      </w:r>
+    </w:p>
+    <w:p>
+      <w:hyperlink r:id="rId8" w:history="1">
+        <w:r>
+          <w:rPr>
+            <w:rStyle w:val="Hyperlink"/>
+          </w:rPr>
+          <w:t>https://clouddocs.f5.com/products/extensions/f5-appsvcs-extension/latest/declarations/</w:t>
+        </w:r>
+      </w:hyperlink>
+    </w:p>
+    <w:p/>
+    <w:p>
       <w:pPr>
         <w:pStyle w:val="ListParagraph"/>
         <w:numPr>
@@ -769,6 +870,7 @@
         <w:rPr>
           <w:noProof/>
         </w:rPr>
+        <w:lastRenderedPageBreak/>
         <w:drawing>
           <wp:inline distT="0" distB="0" distL="0" distR="0" wp14:anchorId="352400BA" wp14:editId="44C481FB">
             <wp:extent cx="1751610" cy="794961"/>
@@ -787,7 +889,7 @@
                     </pic:cNvPicPr>
                   </pic:nvPicPr>
                   <pic:blipFill>
-                    <a:blip r:embed="rId7" cstate="print">
+                    <a:blip r:embed="rId9" cstate="print">
                       <a:extLst>
                         <a:ext uri="{28A0092B-C50C-407E-A947-70E740481C1C}">
                           <a14:useLocalDpi xmlns:a14="http://schemas.microsoft.com/office/drawing/2010/main" val="0"/>
@@ -880,7 +982,7 @@
           <w:numId w:val="9"/>
         </w:numPr>
       </w:pPr>
-      <w:hyperlink r:id="rId8" w:history="1">
+      <w:hyperlink r:id="rId10" w:history="1">
         <w:r>
           <w:rPr>
             <w:rFonts w:eastAsiaTheme="minorHAnsi"/>
@@ -924,7 +1026,6 @@
         </w:numPr>
       </w:pPr>
       <w:r>
-        <w:lastRenderedPageBreak/>
         <w:t>Create the following applications using the collection provided</w:t>
       </w:r>
       <w:r>
@@ -1006,19 +1107,232 @@
     <w:p>
       <w:pPr>
         <w:pStyle w:val="ListParagraph"/>
-      </w:pPr>
-      <w:r>
-        <w:t xml:space="preserve">(observe the </w:t>
+        <w:numPr>
+          <w:ilvl w:val="0"/>
+          <w:numId w:val="9"/>
+        </w:numPr>
+      </w:pPr>
+      <w:r>
+        <w:t>O</w:t>
+      </w:r>
+      <w:r>
+        <w:t xml:space="preserve">bserve the </w:t>
       </w:r>
       <w:r>
         <w:t>response</w:t>
       </w:r>
       <w:r>
-        <w:t>, use the ID in the response to check the status of the deployment task</w:t>
-      </w:r>
-      <w:r>
-        <w:t>)</w:t>
-      </w:r>
+        <w:t xml:space="preserve">, </w:t>
+      </w:r>
+    </w:p>
+    <w:p>
+      <w:pPr>
+        <w:pStyle w:val="ListParagraph"/>
+        <w:numPr>
+          <w:ilvl w:val="0"/>
+          <w:numId w:val="9"/>
+        </w:numPr>
+      </w:pPr>
+      <w:r>
+        <w:t>U</w:t>
+      </w:r>
+      <w:r>
+        <w:t>se the ID in the response to check the status of the deployment task</w:t>
+      </w:r>
+    </w:p>
+    <w:p>
+      <w:pPr>
+        <w:pStyle w:val="ListParagraph"/>
+        <w:numPr>
+          <w:ilvl w:val="0"/>
+          <w:numId w:val="9"/>
+        </w:numPr>
+      </w:pPr>
+      <w:r>
+        <w:t>Check the rest logs on BIG-IQ (/var/log/restjavad.0.log)</w:t>
+      </w:r>
+    </w:p>
+    <w:p>
+      <w:pPr>
+        <w:pStyle w:val="ListParagraph"/>
+      </w:pPr>
+    </w:p>
+    <w:p>
+      <w:pPr>
+        <w:pStyle w:val="ListParagraph"/>
+      </w:pPr>
+      <w:r>
+        <w:t>Once created, check the applications section of the BIG-IQ to see if you see new applications.</w:t>
+      </w:r>
+    </w:p>
+    <w:p>
+      <w:pPr>
+        <w:pStyle w:val="ListParagraph"/>
+      </w:pPr>
+    </w:p>
+    <w:p>
+      <w:pPr>
+        <w:pStyle w:val="ListParagraph"/>
+      </w:pPr>
+      <w:r>
+        <w:rPr>
+          <w:noProof/>
+        </w:rPr>
+        <w:drawing>
+          <wp:inline distT="0" distB="0" distL="0" distR="0" wp14:anchorId="595B2483" wp14:editId="65A964AC">
+            <wp:extent cx="5943600" cy="1630045"/>
+            <wp:effectExtent l="0" t="0" r="0" b="8255"/>
+            <wp:docPr id="14" name="Picture 14" descr="https://i.gyazo.com/c04d5310022a0bb475178f8c27c2a7b3.png"/>
+            <wp:cNvGraphicFramePr>
+              <a:graphicFrameLocks xmlns:a="http://schemas.openxmlformats.org/drawingml/2006/main" noChangeAspect="1"/>
+            </wp:cNvGraphicFramePr>
+            <a:graphic xmlns:a="http://schemas.openxmlformats.org/drawingml/2006/main">
+              <a:graphicData uri="http://schemas.openxmlformats.org/drawingml/2006/picture">
+                <pic:pic xmlns:pic="http://schemas.openxmlformats.org/drawingml/2006/picture">
+                  <pic:nvPicPr>
+                    <pic:cNvPr id="0" name="Picture 1" descr="https://i.gyazo.com/c04d5310022a0bb475178f8c27c2a7b3.png"/>
+                    <pic:cNvPicPr>
+                      <a:picLocks noChangeAspect="1" noChangeArrowheads="1"/>
+                    </pic:cNvPicPr>
+                  </pic:nvPicPr>
+                  <pic:blipFill>
+                    <a:blip r:embed="rId11" cstate="print">
+                      <a:extLst>
+                        <a:ext uri="{28A0092B-C50C-407E-A947-70E740481C1C}">
+                          <a14:useLocalDpi xmlns:a14="http://schemas.microsoft.com/office/drawing/2010/main" val="0"/>
+                        </a:ext>
+                      </a:extLst>
+                    </a:blip>
+                    <a:srcRect/>
+                    <a:stretch>
+                      <a:fillRect/>
+                    </a:stretch>
+                  </pic:blipFill>
+                  <pic:spPr bwMode="auto">
+                    <a:xfrm>
+                      <a:off x="0" y="0"/>
+                      <a:ext cx="5943600" cy="1630045"/>
+                    </a:xfrm>
+                    <a:prstGeom prst="rect">
+                      <a:avLst/>
+                    </a:prstGeom>
+                    <a:noFill/>
+                    <a:ln>
+                      <a:noFill/>
+                    </a:ln>
+                  </pic:spPr>
+                </pic:pic>
+              </a:graphicData>
+            </a:graphic>
+          </wp:inline>
+        </w:drawing>
+      </w:r>
+    </w:p>
+    <w:p>
+      <w:pPr>
+        <w:pStyle w:val="ListParagraph"/>
+      </w:pPr>
+    </w:p>
+    <w:p>
+      <w:pPr>
+        <w:pStyle w:val="ListParagraph"/>
+      </w:pPr>
+      <w:r>
+        <w:t>Also look at the BIG-IP to see how the applications are created, are they in partitions?</w:t>
+      </w:r>
+    </w:p>
+    <w:p>
+      <w:pPr>
+        <w:pStyle w:val="ListParagraph"/>
+      </w:pPr>
+    </w:p>
+    <w:p>
+      <w:pPr>
+        <w:pStyle w:val="ListParagraph"/>
+      </w:pPr>
+      <w:r>
+        <w:rPr>
+          <w:noProof/>
+        </w:rPr>
+        <w:drawing>
+          <wp:inline distT="0" distB="0" distL="0" distR="0" wp14:anchorId="7C0A8A37" wp14:editId="5D34E9A8">
+            <wp:extent cx="5943600" cy="982345"/>
+            <wp:effectExtent l="0" t="0" r="0" b="8255"/>
+            <wp:docPr id="15" name="Picture 15" descr="https://i.gyazo.com/bd2c900b6a2065dfed5270b6ace053ae.png"/>
+            <wp:cNvGraphicFramePr>
+              <a:graphicFrameLocks xmlns:a="http://schemas.openxmlformats.org/drawingml/2006/main" noChangeAspect="1"/>
+            </wp:cNvGraphicFramePr>
+            <a:graphic xmlns:a="http://schemas.openxmlformats.org/drawingml/2006/main">
+              <a:graphicData uri="http://schemas.openxmlformats.org/drawingml/2006/picture">
+                <pic:pic xmlns:pic="http://schemas.openxmlformats.org/drawingml/2006/picture">
+                  <pic:nvPicPr>
+                    <pic:cNvPr id="0" name="Picture 3" descr="https://i.gyazo.com/bd2c900b6a2065dfed5270b6ace053ae.png"/>
+                    <pic:cNvPicPr>
+                      <a:picLocks noChangeAspect="1" noChangeArrowheads="1"/>
+                    </pic:cNvPicPr>
+                  </pic:nvPicPr>
+                  <pic:blipFill>
+                    <a:blip r:embed="rId12" cstate="print">
+                      <a:extLst>
+                        <a:ext uri="{28A0092B-C50C-407E-A947-70E740481C1C}">
+                          <a14:useLocalDpi xmlns:a14="http://schemas.microsoft.com/office/drawing/2010/main" val="0"/>
+                        </a:ext>
+                      </a:extLst>
+                    </a:blip>
+                    <a:srcRect/>
+                    <a:stretch>
+                      <a:fillRect/>
+                    </a:stretch>
+                  </pic:blipFill>
+                  <pic:spPr bwMode="auto">
+                    <a:xfrm>
+                      <a:off x="0" y="0"/>
+                      <a:ext cx="5943600" cy="982345"/>
+                    </a:xfrm>
+                    <a:prstGeom prst="rect">
+                      <a:avLst/>
+                    </a:prstGeom>
+                    <a:noFill/>
+                    <a:ln>
+                      <a:noFill/>
+                    </a:ln>
+                  </pic:spPr>
+                </pic:pic>
+              </a:graphicData>
+            </a:graphic>
+          </wp:inline>
+        </w:drawing>
+      </w:r>
+    </w:p>
+    <w:p>
+      <w:pPr>
+        <w:pStyle w:val="ListParagraph"/>
+      </w:pPr>
+    </w:p>
+    <w:p>
+      <w:pPr>
+        <w:pStyle w:val="ListParagraph"/>
+      </w:pPr>
+    </w:p>
+    <w:p>
+      <w:pPr>
+        <w:pStyle w:val="ListParagraph"/>
+      </w:pPr>
+    </w:p>
+    <w:p>
+      <w:pPr>
+        <w:pStyle w:val="ListParagraph"/>
+      </w:pPr>
+    </w:p>
+    <w:p>
+      <w:pPr>
+        <w:pStyle w:val="ListParagraph"/>
+      </w:pPr>
+    </w:p>
+    <w:p>
+      <w:pPr>
+        <w:pStyle w:val="ListParagraph"/>
+      </w:pPr>
     </w:p>
     <w:p>
       <w:pPr>
@@ -1074,6 +1388,18 @@
     <w:p>
       <w:pPr>
         <w:pStyle w:val="ListParagraph"/>
+        <w:numPr>
+          <w:ilvl w:val="0"/>
+          <w:numId w:val="9"/>
+        </w:numPr>
+      </w:pPr>
+      <w:r>
+        <w:t>Delete an app using the tenant</w:t>
+      </w:r>
+    </w:p>
+    <w:p>
+      <w:pPr>
+        <w:pStyle w:val="ListParagraph"/>
         <w:ind w:left="1440"/>
       </w:pPr>
     </w:p>
@@ -1199,7 +1525,7 @@
       <w:r>
         <w:t xml:space="preserve"> (</w:t>
       </w:r>
-      <w:hyperlink r:id="rId9" w:anchor="method-get" w:history="1">
+      <w:hyperlink r:id="rId13" w:anchor="method-get" w:history="1">
         <w:r>
           <w:rPr>
             <w:rStyle w:val="Hyperlink"/>
@@ -1222,7 +1548,7 @@
       <w:r>
         <w:t xml:space="preserve">Study the “AS3 will all properties” page (have it as a ref) - </w:t>
       </w:r>
-      <w:hyperlink r:id="rId10" w:history="1">
+      <w:hyperlink r:id="rId14" w:history="1">
         <w:r>
           <w:rPr>
             <w:rStyle w:val="Hyperlink"/>
@@ -1268,7 +1594,7 @@
       <w:pPr>
         <w:pStyle w:val="Heading2"/>
       </w:pPr>
-      <w:bookmarkStart w:id="2" w:name="_Toc7905230"/>
+      <w:bookmarkStart w:id="1" w:name="_Toc7959366"/>
       <w:r>
         <w:t xml:space="preserve">Lab </w:t>
       </w:r>
@@ -1290,7 +1616,7 @@
       <w:r>
         <w:t>)</w:t>
       </w:r>
-      <w:bookmarkEnd w:id="2"/>
+      <w:bookmarkEnd w:id="1"/>
     </w:p>
     <w:p/>
     <w:p>
@@ -1322,7 +1648,7 @@
           <w:rFonts w:eastAsiaTheme="minorHAnsi"/>
         </w:rPr>
       </w:pPr>
-      <w:hyperlink r:id="rId11" w:anchor="bigip-device-facts-module" w:history="1">
+      <w:hyperlink r:id="rId15" w:anchor="bigip-device-facts-module" w:history="1">
         <w:r>
           <w:rPr>
             <w:rFonts w:eastAsiaTheme="minorHAnsi"/>
@@ -1842,7 +2168,7 @@
       <w:r>
         <w:t xml:space="preserve">git clone </w:t>
       </w:r>
-      <w:hyperlink r:id="rId12" w:history="1">
+      <w:hyperlink r:id="rId16" w:history="1">
         <w:r>
           <w:rPr>
             <w:rStyle w:val="Hyperlink"/>
@@ -1859,11 +2185,11 @@
       <w:pPr>
         <w:pStyle w:val="Heading2"/>
       </w:pPr>
-      <w:bookmarkStart w:id="3" w:name="_Toc7905231"/>
+      <w:bookmarkStart w:id="2" w:name="_Toc7959367"/>
       <w:r>
         <w:t>Lab 3 (GIT)</w:t>
       </w:r>
-      <w:bookmarkEnd w:id="3"/>
+      <w:bookmarkEnd w:id="2"/>
     </w:p>
     <w:p/>
     <w:p>
@@ -1887,7 +2213,7 @@
       <w:r>
         <w:t xml:space="preserve">Basic git bash steps - </w:t>
       </w:r>
-      <w:hyperlink r:id="rId13" w:history="1">
+      <w:hyperlink r:id="rId17" w:history="1">
         <w:r>
           <w:rPr>
             <w:rStyle w:val="Hyperlink"/>
@@ -1965,38 +2291,87 @@
         </w:numPr>
       </w:pPr>
       <w:r>
+        <w:t>Add your public key to your account</w:t>
+      </w:r>
+      <w:r>
+        <w:t xml:space="preserve"> (~/.</w:t>
+      </w:r>
+      <w:proofErr w:type="spellStart"/>
+      <w:r>
+        <w:t>ssh</w:t>
+      </w:r>
+      <w:proofErr w:type="spellEnd"/>
+      <w:r>
+        <w:t xml:space="preserve">/id_rsa.pub). If it is not present, create it by using </w:t>
+      </w:r>
+      <w:proofErr w:type="spellStart"/>
+      <w:r>
+        <w:t>ssh</w:t>
+      </w:r>
+      <w:proofErr w:type="spellEnd"/>
+      <w:r>
+        <w:t>-keygen</w:t>
+      </w:r>
+    </w:p>
+    <w:p>
+      <w:pPr>
+        <w:pStyle w:val="ListParagraph"/>
+      </w:pPr>
+      <w:r>
+        <w:t xml:space="preserve">Bitbucket - </w:t>
+      </w:r>
+      <w:hyperlink r:id="rId18" w:anchor="SetupanSSHkey-ssh1SetupSSHforGitonWindows" w:history="1">
+        <w:r>
+          <w:rPr>
+            <w:rStyle w:val="Hyperlink"/>
+          </w:rPr>
+          <w:t>https://confluence.atlassian.com/bitbucket/set-up-an-ssh-key-728138079.html#SetupanSSHkey-ssh1SetupSSHforGitonWindows</w:t>
+        </w:r>
+      </w:hyperlink>
+    </w:p>
+    <w:p>
+      <w:pPr>
+        <w:pStyle w:val="ListParagraph"/>
+      </w:pPr>
+    </w:p>
+    <w:p>
+      <w:pPr>
+        <w:pStyle w:val="ListParagraph"/>
+      </w:pPr>
+      <w:proofErr w:type="spellStart"/>
+      <w:r>
+        <w:t>Github</w:t>
+      </w:r>
+      <w:proofErr w:type="spellEnd"/>
+      <w:r>
+        <w:t xml:space="preserve"> – </w:t>
+      </w:r>
+      <w:hyperlink r:id="rId19" w:history="1">
+        <w:r>
+          <w:rPr>
+            <w:rStyle w:val="Hyperlink"/>
+          </w:rPr>
+          <w:t>https://help.github.com/en/articles/adding-a-new-ssh-key-to-your-github-account</w:t>
+        </w:r>
+      </w:hyperlink>
+      <w:bookmarkStart w:id="3" w:name="_GoBack"/>
+      <w:bookmarkEnd w:id="3"/>
+    </w:p>
+    <w:p>
+      <w:pPr>
+        <w:pStyle w:val="ListParagraph"/>
+      </w:pPr>
+    </w:p>
+    <w:p>
+      <w:pPr>
+        <w:pStyle w:val="ListParagraph"/>
+        <w:numPr>
+          <w:ilvl w:val="0"/>
+          <w:numId w:val="14"/>
+        </w:numPr>
+      </w:pPr>
+      <w:r>
         <w:lastRenderedPageBreak/>
-        <w:t>Add your public key to your account</w:t>
-      </w:r>
-      <w:r>
-        <w:t xml:space="preserve"> (~/.</w:t>
-      </w:r>
-      <w:proofErr w:type="spellStart"/>
-      <w:r>
-        <w:t>ssh</w:t>
-      </w:r>
-      <w:proofErr w:type="spellEnd"/>
-      <w:r>
-        <w:t xml:space="preserve">/id_rsa.pub). If it is not present, create it by using </w:t>
-      </w:r>
-      <w:proofErr w:type="spellStart"/>
-      <w:r>
-        <w:t>ssh</w:t>
-      </w:r>
-      <w:proofErr w:type="spellEnd"/>
-      <w:r>
-        <w:t>-keygen</w:t>
-      </w:r>
-    </w:p>
-    <w:p>
-      <w:pPr>
-        <w:pStyle w:val="ListParagraph"/>
-        <w:numPr>
-          <w:ilvl w:val="0"/>
-          <w:numId w:val="14"/>
-        </w:numPr>
-      </w:pPr>
-      <w:r>
         <w:t xml:space="preserve">Initialize a repo in the </w:t>
       </w:r>
       <w:r>
@@ -2071,7 +2446,7 @@
                     <pic:cNvPicPr/>
                   </pic:nvPicPr>
                   <pic:blipFill>
-                    <a:blip r:embed="rId14"/>
+                    <a:blip r:embed="rId20"/>
                     <a:stretch>
                       <a:fillRect/>
                     </a:stretch>
@@ -2142,7 +2517,7 @@
                     </pic:cNvPicPr>
                   </pic:nvPicPr>
                   <pic:blipFill>
-                    <a:blip r:embed="rId15">
+                    <a:blip r:embed="rId21">
                       <a:extLst>
                         <a:ext uri="{28A0092B-C50C-407E-A947-70E740481C1C}">
                           <a14:useLocalDpi xmlns:a14="http://schemas.microsoft.com/office/drawing/2010/main" val="0"/>
@@ -2224,7 +2599,7 @@
                     </pic:cNvPicPr>
                   </pic:nvPicPr>
                   <pic:blipFill>
-                    <a:blip r:embed="rId16">
+                    <a:blip r:embed="rId22">
                       <a:extLst>
                         <a:ext uri="{28A0092B-C50C-407E-A947-70E740481C1C}">
                           <a14:useLocalDpi xmlns:a14="http://schemas.microsoft.com/office/drawing/2010/main" val="0"/>
@@ -2332,7 +2707,7 @@
                     </pic:cNvPicPr>
                   </pic:nvPicPr>
                   <pic:blipFill>
-                    <a:blip r:embed="rId17">
+                    <a:blip r:embed="rId23">
                       <a:extLst>
                         <a:ext uri="{28A0092B-C50C-407E-A947-70E740481C1C}">
                           <a14:useLocalDpi xmlns:a14="http://schemas.microsoft.com/office/drawing/2010/main" val="0"/>
@@ -2492,7 +2867,7 @@
                     </pic:cNvPicPr>
                   </pic:nvPicPr>
                   <pic:blipFill>
-                    <a:blip r:embed="rId18" cstate="print">
+                    <a:blip r:embed="rId24" cstate="print">
                       <a:extLst>
                         <a:ext uri="{28A0092B-C50C-407E-A947-70E740481C1C}">
                           <a14:useLocalDpi xmlns:a14="http://schemas.microsoft.com/office/drawing/2010/main" val="0"/>
@@ -2545,7 +2920,6 @@
         </w:numPr>
       </w:pPr>
       <w:r>
-        <w:lastRenderedPageBreak/>
         <w:t xml:space="preserve">Create a file </w:t>
       </w:r>
       <w:r>
@@ -2596,6 +2970,7 @@
         </w:numPr>
       </w:pPr>
       <w:r>
+        <w:lastRenderedPageBreak/>
         <w:t xml:space="preserve">Add all files in tracking again, notice which files get added. What does adding ‘*.txt’ to </w:t>
       </w:r>
       <w:proofErr w:type="gramStart"/>
@@ -2632,7 +3007,7 @@
       <w:r>
         <w:t>[GIT and GITHUB - core concepts] - (</w:t>
       </w:r>
-      <w:hyperlink r:id="rId19" w:history="1">
+      <w:hyperlink r:id="rId25" w:history="1">
         <w:r>
           <w:rPr>
             <w:rStyle w:val="Hyperlink"/>
@@ -2656,7 +3031,7 @@
       <w:r>
         <w:t>[GIT and GITHUB - branching and merging] - (</w:t>
       </w:r>
-      <w:hyperlink r:id="rId20" w:history="1">
+      <w:hyperlink r:id="rId26" w:history="1">
         <w:r>
           <w:rPr>
             <w:rStyle w:val="Hyperlink"/>
@@ -2680,7 +3055,7 @@
       <w:r>
         <w:t>[GIT and GITHUB - Remotes] - (</w:t>
       </w:r>
-      <w:hyperlink r:id="rId21" w:history="1">
+      <w:hyperlink r:id="rId27" w:history="1">
         <w:r>
           <w:rPr>
             <w:rStyle w:val="Hyperlink"/>
@@ -2874,7 +3249,7 @@
       <w:r>
         <w:t xml:space="preserve">Video on branching examples from Atlassian  </w:t>
       </w:r>
-      <w:hyperlink r:id="rId22" w:history="1">
+      <w:hyperlink r:id="rId28" w:history="1">
         <w:r>
           <w:rPr>
             <w:rStyle w:val="Hyperlink"/>
@@ -2892,7 +3267,7 @@
       <w:pPr>
         <w:pStyle w:val="Heading2"/>
       </w:pPr>
-      <w:bookmarkStart w:id="4" w:name="_Toc7905232"/>
+      <w:bookmarkStart w:id="4" w:name="_Toc7959368"/>
       <w:r>
         <w:t>Lab 4 (POSTMAN)</w:t>
       </w:r>
@@ -3011,7 +3386,7 @@
       <w:r>
         <w:t xml:space="preserve">Reference – </w:t>
       </w:r>
-      <w:hyperlink r:id="rId23" w:history="1">
+      <w:hyperlink r:id="rId29" w:history="1">
         <w:r>
           <w:rPr>
             <w:rStyle w:val="Hyperlink"/>
@@ -3027,7 +3402,7 @@
       <w:pPr>
         <w:pStyle w:val="Heading2"/>
       </w:pPr>
-      <w:bookmarkStart w:id="5" w:name="_Toc7905233"/>
+      <w:bookmarkStart w:id="5" w:name="_Toc7959369"/>
       <w:r>
         <w:t xml:space="preserve">Lab 5 (Charon – BIG-IP config </w:t>
       </w:r>
@@ -3056,7 +3431,7 @@
       <w:r>
         <w:t xml:space="preserve">Look at the documentation at </w:t>
       </w:r>
-      <w:hyperlink r:id="rId24" w:history="1">
+      <w:hyperlink r:id="rId30" w:history="1">
         <w:r>
           <w:rPr>
             <w:rStyle w:val="Hyperlink"/>
@@ -3183,7 +3558,7 @@
       <w:pPr>
         <w:pStyle w:val="Heading2"/>
       </w:pPr>
-      <w:bookmarkStart w:id="6" w:name="_Toc7905234"/>
+      <w:bookmarkStart w:id="6" w:name="_Toc7959370"/>
       <w:r>
         <w:t xml:space="preserve">Lab </w:t>
       </w:r>
@@ -3217,7 +3592,7 @@
       </w:r>
     </w:p>
     <w:p>
-      <w:hyperlink r:id="rId25" w:history="1">
+      <w:hyperlink r:id="rId31" w:history="1">
         <w:r>
           <w:rPr>
             <w:rStyle w:val="Hyperlink"/>
@@ -3240,37 +3615,37 @@
         </w:numPr>
       </w:pPr>
       <w:r>
+        <w:t>Study the link above</w:t>
+      </w:r>
+    </w:p>
+    <w:p>
+      <w:pPr>
+        <w:pStyle w:val="ListParagraph"/>
+        <w:numPr>
+          <w:ilvl w:val="0"/>
+          <w:numId w:val="16"/>
+        </w:numPr>
+      </w:pPr>
+      <w:r>
+        <w:t xml:space="preserve">Open </w:t>
+      </w:r>
+      <w:r>
+        <w:t xml:space="preserve">VS code on the </w:t>
+      </w:r>
+      <w:r>
+        <w:t>desktop</w:t>
+      </w:r>
+    </w:p>
+    <w:p>
+      <w:pPr>
+        <w:pStyle w:val="ListParagraph"/>
+        <w:numPr>
+          <w:ilvl w:val="0"/>
+          <w:numId w:val="16"/>
+        </w:numPr>
+      </w:pPr>
+      <w:r>
         <w:lastRenderedPageBreak/>
-        <w:t>Study the link above</w:t>
-      </w:r>
-    </w:p>
-    <w:p>
-      <w:pPr>
-        <w:pStyle w:val="ListParagraph"/>
-        <w:numPr>
-          <w:ilvl w:val="0"/>
-          <w:numId w:val="16"/>
-        </w:numPr>
-      </w:pPr>
-      <w:r>
-        <w:t xml:space="preserve">Open </w:t>
-      </w:r>
-      <w:r>
-        <w:t xml:space="preserve">VS code on the </w:t>
-      </w:r>
-      <w:r>
-        <w:t>desktop</w:t>
-      </w:r>
-    </w:p>
-    <w:p>
-      <w:pPr>
-        <w:pStyle w:val="ListParagraph"/>
-        <w:numPr>
-          <w:ilvl w:val="0"/>
-          <w:numId w:val="16"/>
-        </w:numPr>
-      </w:pPr>
-      <w:r>
         <w:t xml:space="preserve">Open the file </w:t>
       </w:r>
       <w:proofErr w:type="spellStart"/>
@@ -3335,7 +3710,7 @@
                     <pic:cNvPicPr/>
                   </pic:nvPicPr>
                   <pic:blipFill>
-                    <a:blip r:embed="rId26"/>
+                    <a:blip r:embed="rId32"/>
                     <a:stretch>
                       <a:fillRect/>
                     </a:stretch>
@@ -3394,7 +3769,7 @@
                     </pic:cNvPicPr>
                   </pic:nvPicPr>
                   <pic:blipFill>
-                    <a:blip r:embed="rId27">
+                    <a:blip r:embed="rId33">
                       <a:extLst>
                         <a:ext uri="{28A0092B-C50C-407E-A947-70E740481C1C}">
                           <a14:useLocalDpi xmlns:a14="http://schemas.microsoft.com/office/drawing/2010/main" val="0"/>
@@ -3461,7 +3836,7 @@
                     </pic:cNvPicPr>
                   </pic:nvPicPr>
                   <pic:blipFill>
-                    <a:blip r:embed="rId28">
+                    <a:blip r:embed="rId34">
                       <a:extLst>
                         <a:ext uri="{28A0092B-C50C-407E-A947-70E740481C1C}">
                           <a14:useLocalDpi xmlns:a14="http://schemas.microsoft.com/office/drawing/2010/main" val="0"/>
@@ -3510,11 +3885,7 @@
         <w:t xml:space="preserve">Validation declarations programmatically </w:t>
       </w:r>
       <w:r>
-        <w:t xml:space="preserve">– Most of the time, the declarations will be handled by a piece of code, and there should be a way of programmatically verifying if the declaration is </w:t>
-      </w:r>
-      <w:r>
-        <w:lastRenderedPageBreak/>
-        <w:t xml:space="preserve">valid or not. There are </w:t>
+        <w:t xml:space="preserve">– Most of the time, the declarations will be handled by a piece of code, and there should be a way of programmatically verifying if the declaration is valid or not. There are </w:t>
       </w:r>
       <w:r>
         <w:t>some</w:t>
@@ -3534,7 +3905,7 @@
       <w:r>
         <w:t xml:space="preserve"> Example of one of them is - </w:t>
       </w:r>
-      <w:hyperlink r:id="rId29" w:history="1">
+      <w:hyperlink r:id="rId35" w:history="1">
         <w:r>
           <w:rPr>
             <w:rStyle w:val="Hyperlink"/>
@@ -3555,21 +3926,10 @@
       <w:pPr>
         <w:pStyle w:val="Heading2"/>
       </w:pPr>
-      <w:bookmarkStart w:id="7" w:name="_Toc7905235"/>
-      <w:r>
-        <w:t xml:space="preserve">Lab </w:t>
-      </w:r>
-      <w:r>
-        <w:t>7</w:t>
-      </w:r>
-      <w:r>
-        <w:t xml:space="preserve"> (</w:t>
-      </w:r>
-      <w:r>
-        <w:t>UI</w:t>
-      </w:r>
-      <w:r>
-        <w:t>)</w:t>
+      <w:bookmarkStart w:id="7" w:name="_Toc7959371"/>
+      <w:r>
+        <w:lastRenderedPageBreak/>
+        <w:t>Lab 7 (UI)</w:t>
       </w:r>
       <w:bookmarkEnd w:id="7"/>
     </w:p>
@@ -3613,7 +3973,7 @@
       <w:pPr>
         <w:pStyle w:val="ListParagraph"/>
       </w:pPr>
-      <w:hyperlink r:id="rId30" w:history="1">
+      <w:hyperlink r:id="rId36" w:history="1">
         <w:r>
           <w:rPr>
             <w:rStyle w:val="Hyperlink"/>
@@ -3672,7 +4032,7 @@
                     </pic:cNvPicPr>
                   </pic:nvPicPr>
                   <pic:blipFill>
-                    <a:blip r:embed="rId31">
+                    <a:blip r:embed="rId37">
                       <a:extLst>
                         <a:ext uri="{28A0092B-C50C-407E-A947-70E740481C1C}">
                           <a14:useLocalDpi xmlns:a14="http://schemas.microsoft.com/office/drawing/2010/main" val="0"/>
@@ -3726,7 +4086,7 @@
       <w:pPr>
         <w:pStyle w:val="ListParagraph"/>
       </w:pPr>
-      <w:hyperlink r:id="rId32" w:history="1">
+      <w:hyperlink r:id="rId38" w:history="1">
         <w:r>
           <w:rPr>
             <w:rStyle w:val="Hyperlink"/>
@@ -3827,13 +4187,7 @@
         </w:numPr>
       </w:pPr>
       <w:r>
-        <w:t xml:space="preserve">From the chrome bookmarks </w:t>
-      </w:r>
-      <w:r>
-        <w:t>click on</w:t>
-      </w:r>
-      <w:r>
-        <w:t xml:space="preserve"> “JSON editor”. </w:t>
+        <w:t xml:space="preserve">From the chrome bookmarks click on “JSON editor”. </w:t>
       </w:r>
       <w:r>
         <w:t xml:space="preserve">Copy the </w:t>
@@ -3874,7 +4228,7 @@
                     </pic:cNvPicPr>
                   </pic:nvPicPr>
                   <pic:blipFill>
-                    <a:blip r:embed="rId33">
+                    <a:blip r:embed="rId39">
                       <a:extLst>
                         <a:ext uri="{28A0092B-C50C-407E-A947-70E740481C1C}">
                           <a14:useLocalDpi xmlns:a14="http://schemas.microsoft.com/office/drawing/2010/main" val="0"/>
@@ -3944,7 +4298,7 @@
                     </pic:cNvPicPr>
                   </pic:nvPicPr>
                   <pic:blipFill>
-                    <a:blip r:embed="rId34">
+                    <a:blip r:embed="rId40">
                       <a:extLst>
                         <a:ext uri="{28A0092B-C50C-407E-A947-70E740481C1C}">
                           <a14:useLocalDpi xmlns:a14="http://schemas.microsoft.com/office/drawing/2010/main" val="0"/>
@@ -4037,7 +4391,7 @@
                     </pic:cNvPicPr>
                   </pic:nvPicPr>
                   <pic:blipFill>
-                    <a:blip r:embed="rId35">
+                    <a:blip r:embed="rId41">
                       <a:extLst>
                         <a:ext uri="{28A0092B-C50C-407E-A947-70E740481C1C}">
                           <a14:useLocalDpi xmlns:a14="http://schemas.microsoft.com/office/drawing/2010/main" val="0"/>
@@ -4091,13 +4445,7 @@
         <w:t>Try the same procedure w</w:t>
       </w:r>
       <w:r>
-        <w:t>ith the “</w:t>
-      </w:r>
-      <w:r>
-        <w:t>as3-schema-draft4</w:t>
-      </w:r>
-      <w:r>
-        <w:t>” schema. Notice how many more options there are. This is the full schema (tweaked to draft 4 – as this tool supports only JSON draft 4).</w:t>
+        <w:t>ith the “as3-schema-draft4” schema. Notice how many more options there are. This is the full schema (tweaked to draft 4 – as this tool supports only JSON draft 4).</w:t>
       </w:r>
     </w:p>
     <w:p>
@@ -4134,7 +4482,7 @@
       <w:pPr>
         <w:pStyle w:val="Heading2"/>
       </w:pPr>
-      <w:bookmarkStart w:id="8" w:name="_Toc7905236"/>
+      <w:bookmarkStart w:id="8" w:name="_Toc7959372"/>
       <w:r>
         <w:lastRenderedPageBreak/>
         <w:t>Extra labs</w:t>
@@ -4163,9 +4511,15 @@
         <w:t xml:space="preserve">[medium difficulty] </w:t>
       </w:r>
       <w:r>
+        <w:t>“</w:t>
+      </w:r>
+      <w:r>
         <w:t>CI/CD Demo lab</w:t>
       </w:r>
       <w:r>
+        <w:t>”</w:t>
+      </w:r>
+      <w:r>
         <w:t xml:space="preserve"> on UDF  </w:t>
       </w:r>
     </w:p>
@@ -4251,6 +4605,150 @@
       </w:pPr>
       <w:r>
         <w:t>Deleting apps</w:t>
+      </w:r>
+    </w:p>
+    <w:p>
+      <w:pPr>
+        <w:pStyle w:val="ListParagraph"/>
+      </w:pPr>
+    </w:p>
+    <w:p>
+      <w:pPr>
+        <w:pStyle w:val="Heading2"/>
+      </w:pPr>
+      <w:bookmarkStart w:id="9" w:name="_Toc7959373"/>
+      <w:r>
+        <w:t>Upcoming labs (in future versions)</w:t>
+      </w:r>
+      <w:bookmarkEnd w:id="9"/>
+    </w:p>
+    <w:p/>
+    <w:p>
+      <w:pPr>
+        <w:pStyle w:val="ListParagraph"/>
+        <w:numPr>
+          <w:ilvl w:val="0"/>
+          <w:numId w:val="22"/>
+        </w:numPr>
+      </w:pPr>
+      <w:r>
+        <w:t>As3deploy tool – brand new tool that PD is working on (depending on customer need). This tool uses mustache templates to create basic web GUI’s for different type of applications, e.g. HTTP app, HTTPS app. Currently it is in proof of concept (alpha) stage.</w:t>
+      </w:r>
+    </w:p>
+    <w:p>
+      <w:pPr>
+        <w:pStyle w:val="ListParagraph"/>
+        <w:numPr>
+          <w:ilvl w:val="0"/>
+          <w:numId w:val="22"/>
+        </w:numPr>
+      </w:pPr>
+      <w:r>
+        <w:t xml:space="preserve">Ansible </w:t>
+      </w:r>
+      <w:proofErr w:type="spellStart"/>
+      <w:r>
+        <w:t>appsvs</w:t>
+      </w:r>
+      <w:proofErr w:type="spellEnd"/>
+      <w:r>
+        <w:t xml:space="preserve"> module – </w:t>
+      </w:r>
+      <w:r>
+        <w:t>L</w:t>
+      </w:r>
+      <w:r>
+        <w:t>ab with the ansible “</w:t>
+      </w:r>
+      <w:proofErr w:type="spellStart"/>
+      <w:r>
+        <w:t>bigip_appsvcs_extension</w:t>
+      </w:r>
+      <w:proofErr w:type="spellEnd"/>
+      <w:r>
+        <w:t>” module. Currently, I was having issues running this module (possibly due to a bug) and hence I didn’t include it.</w:t>
+      </w:r>
+      <w:r>
+        <w:t xml:space="preserve"> Also, currently the ansible labs are very basic, I will modify it to look more like a real production environment.</w:t>
+      </w:r>
+    </w:p>
+    <w:p>
+      <w:pPr>
+        <w:pStyle w:val="ListParagraph"/>
+        <w:numPr>
+          <w:ilvl w:val="0"/>
+          <w:numId w:val="22"/>
+        </w:numPr>
+      </w:pPr>
+      <w:r>
+        <w:t xml:space="preserve">JSON programmatic validation – </w:t>
+      </w:r>
+      <w:r>
+        <w:t>U</w:t>
+      </w:r>
+      <w:r>
+        <w:t>sage of the “</w:t>
+      </w:r>
+      <w:proofErr w:type="spellStart"/>
+      <w:r>
+        <w:t>jsonschema</w:t>
+      </w:r>
+      <w:proofErr w:type="spellEnd"/>
+      <w:r>
+        <w:t xml:space="preserve">” tool for JSON validation, i.e. </w:t>
+      </w:r>
+      <w:hyperlink r:id="rId42" w:history="1">
+        <w:r>
+          <w:rPr>
+            <w:rStyle w:val="Hyperlink"/>
+          </w:rPr>
+          <w:t>https://github.com/Julian/jsonschema</w:t>
+        </w:r>
+      </w:hyperlink>
+    </w:p>
+    <w:p>
+      <w:pPr>
+        <w:pStyle w:val="ListParagraph"/>
+        <w:numPr>
+          <w:ilvl w:val="0"/>
+          <w:numId w:val="22"/>
+        </w:numPr>
+      </w:pPr>
+      <w:r>
+        <w:t xml:space="preserve">DO – </w:t>
+      </w:r>
+      <w:r>
+        <w:t>Declarative Onboarding, declaratively configuring the base config for BIG-IPs</w:t>
+      </w:r>
+      <w:r>
+        <w:t xml:space="preserve"> </w:t>
+      </w:r>
+    </w:p>
+    <w:p>
+      <w:pPr>
+        <w:pStyle w:val="ListParagraph"/>
+        <w:numPr>
+          <w:ilvl w:val="0"/>
+          <w:numId w:val="22"/>
+        </w:numPr>
+      </w:pPr>
+      <w:r>
+        <w:t>Telemetry streaming – gathering facts about Big-IP applications declaratively and sending to specific providers (as a single JSON)</w:t>
+      </w:r>
+      <w:r>
+        <w:t>. This can be consumed by the corresponding application performance management tool of the customer.</w:t>
+      </w:r>
+    </w:p>
+    <w:p>
+      <w:pPr>
+        <w:pStyle w:val="ListParagraph"/>
+        <w:numPr>
+          <w:ilvl w:val="0"/>
+          <w:numId w:val="22"/>
+        </w:numPr>
+      </w:pPr>
+      <w:r>
+        <w:t>BIG-IQ stats – simulating real traffic and observing BIG-IQ statistics collected by DCD’s</w:t>
       </w:r>
     </w:p>
     <w:p>
@@ -4271,6 +4769,119 @@
 <file path=word/numbering.xml><?xml version="1.0" encoding="utf-8"?>
 <w:numbering xmlns:wpc="http://schemas.microsoft.com/office/word/2010/wordprocessingCanvas" xmlns:cx="http://schemas.microsoft.com/office/drawing/2014/chartex" xmlns:cx1="http://schemas.microsoft.com/office/drawing/2015/9/8/chartex" xmlns:cx2="http://schemas.microsoft.com/office/drawing/2015/10/21/chartex" xmlns:cx3="http://schemas.microsoft.com/office/drawing/2016/5/9/chartex" xmlns:cx4="http://schemas.microsoft.com/office/drawing/2016/5/10/chartex" xmlns:cx5="http://schemas.microsoft.com/office/drawing/2016/5/11/chartex" xmlns:cx6="http://schemas.microsoft.com/office/drawing/2016/5/12/chartex" xmlns:cx7="http://schemas.microsoft.com/office/drawing/2016/5/13/chartex" xmlns:cx8="http://schemas.microsoft.com/office/drawing/2016/5/14/chartex" xmlns:mc="http://schemas.openxmlformats.org/markup-compatibility/2006" xmlns:aink="http://schemas.microsoft.com/office/drawing/2016/ink" xmlns:am3d="http://schemas.microsoft.com/office/drawing/2017/model3d" xmlns:o="urn:schemas-microsoft-com:office:office" xmlns:r="http://schemas.openxmlformats.org/officeDocument/2006/relationships" xmlns:m="http://schemas.openxmlformats.org/officeDocument/2006/math" xmlns:v="urn:schemas-microsoft-com:vml" xmlns:wp14="http://schemas.microsoft.com/office/word/2010/wordprocessingDrawing" xmlns:wp="http://schemas.openxmlformats.org/drawingml/2006/wordprocessingDrawing" xmlns:w10="urn:schemas-microsoft-com:office:word" xmlns:w="http://schemas.openxmlformats.org/wordprocessingml/2006/main" xmlns:w14="http://schemas.microsoft.com/office/word/2010/wordml" xmlns:w15="http://schemas.microsoft.com/office/word/2012/wordml" xmlns:w16cid="http://schemas.microsoft.com/office/word/2016/wordml/cid" xmlns:w16se="http://schemas.microsoft.com/office/word/2015/wordml/symex" xmlns:wpg="http://schemas.microsoft.com/office/word/2010/wordprocessingGroup" xmlns:wpi="http://schemas.microsoft.com/office/word/2010/wordprocessingInk" xmlns:wne="http://schemas.microsoft.com/office/word/2006/wordml" xmlns:wps="http://schemas.microsoft.com/office/word/2010/wordprocessingShape" mc:Ignorable="w14 w15 w16se w16cid wp14">
   <w:abstractNum w:abstractNumId="0" w15:restartNumberingAfterBreak="0">
+    <w:nsid w:val="00B70FBC"/>
+    <w:multiLevelType w:val="hybridMultilevel"/>
+    <w:tmpl w:val="BE7AECF8"/>
+    <w:lvl w:ilvl="0" w:tplc="04090001">
+      <w:start w:val="1"/>
+      <w:numFmt w:val="bullet"/>
+      <w:lvlText w:val=""/>
+      <w:lvlJc w:val="left"/>
+      <w:pPr>
+        <w:ind w:left="720" w:hanging="360"/>
+      </w:pPr>
+      <w:rPr>
+        <w:rFonts w:ascii="Symbol" w:hAnsi="Symbol" w:hint="default"/>
+      </w:rPr>
+    </w:lvl>
+    <w:lvl w:ilvl="1" w:tplc="04090003" w:tentative="1">
+      <w:start w:val="1"/>
+      <w:numFmt w:val="bullet"/>
+      <w:lvlText w:val="o"/>
+      <w:lvlJc w:val="left"/>
+      <w:pPr>
+        <w:ind w:left="1440" w:hanging="360"/>
+      </w:pPr>
+      <w:rPr>
+        <w:rFonts w:ascii="Courier New" w:hAnsi="Courier New" w:cs="Courier New" w:hint="default"/>
+      </w:rPr>
+    </w:lvl>
+    <w:lvl w:ilvl="2" w:tplc="04090005" w:tentative="1">
+      <w:start w:val="1"/>
+      <w:numFmt w:val="bullet"/>
+      <w:lvlText w:val=""/>
+      <w:lvlJc w:val="left"/>
+      <w:pPr>
+        <w:ind w:left="2160" w:hanging="360"/>
+      </w:pPr>
+      <w:rPr>
+        <w:rFonts w:ascii="Wingdings" w:hAnsi="Wingdings" w:hint="default"/>
+      </w:rPr>
+    </w:lvl>
+    <w:lvl w:ilvl="3" w:tplc="04090001" w:tentative="1">
+      <w:start w:val="1"/>
+      <w:numFmt w:val="bullet"/>
+      <w:lvlText w:val=""/>
+      <w:lvlJc w:val="left"/>
+      <w:pPr>
+        <w:ind w:left="2880" w:hanging="360"/>
+      </w:pPr>
+      <w:rPr>
+        <w:rFonts w:ascii="Symbol" w:hAnsi="Symbol" w:hint="default"/>
+      </w:rPr>
+    </w:lvl>
+    <w:lvl w:ilvl="4" w:tplc="04090003" w:tentative="1">
+      <w:start w:val="1"/>
+      <w:numFmt w:val="bullet"/>
+      <w:lvlText w:val="o"/>
+      <w:lvlJc w:val="left"/>
+      <w:pPr>
+        <w:ind w:left="3600" w:hanging="360"/>
+      </w:pPr>
+      <w:rPr>
+        <w:rFonts w:ascii="Courier New" w:hAnsi="Courier New" w:cs="Courier New" w:hint="default"/>
+      </w:rPr>
+    </w:lvl>
+    <w:lvl w:ilvl="5" w:tplc="04090005" w:tentative="1">
+      <w:start w:val="1"/>
+      <w:numFmt w:val="bullet"/>
+      <w:lvlText w:val=""/>
+      <w:lvlJc w:val="left"/>
+      <w:pPr>
+        <w:ind w:left="4320" w:hanging="360"/>
+      </w:pPr>
+      <w:rPr>
+        <w:rFonts w:ascii="Wingdings" w:hAnsi="Wingdings" w:hint="default"/>
+      </w:rPr>
+    </w:lvl>
+    <w:lvl w:ilvl="6" w:tplc="04090001" w:tentative="1">
+      <w:start w:val="1"/>
+      <w:numFmt w:val="bullet"/>
+      <w:lvlText w:val=""/>
+      <w:lvlJc w:val="left"/>
+      <w:pPr>
+        <w:ind w:left="5040" w:hanging="360"/>
+      </w:pPr>
+      <w:rPr>
+        <w:rFonts w:ascii="Symbol" w:hAnsi="Symbol" w:hint="default"/>
+      </w:rPr>
+    </w:lvl>
+    <w:lvl w:ilvl="7" w:tplc="04090003" w:tentative="1">
+      <w:start w:val="1"/>
+      <w:numFmt w:val="bullet"/>
+      <w:lvlText w:val="o"/>
+      <w:lvlJc w:val="left"/>
+      <w:pPr>
+        <w:ind w:left="5760" w:hanging="360"/>
+      </w:pPr>
+      <w:rPr>
+        <w:rFonts w:ascii="Courier New" w:hAnsi="Courier New" w:cs="Courier New" w:hint="default"/>
+      </w:rPr>
+    </w:lvl>
+    <w:lvl w:ilvl="8" w:tplc="04090005" w:tentative="1">
+      <w:start w:val="1"/>
+      <w:numFmt w:val="bullet"/>
+      <w:lvlText w:val=""/>
+      <w:lvlJc w:val="left"/>
+      <w:pPr>
+        <w:ind w:left="6480" w:hanging="360"/>
+      </w:pPr>
+      <w:rPr>
+        <w:rFonts w:ascii="Wingdings" w:hAnsi="Wingdings" w:hint="default"/>
+      </w:rPr>
+    </w:lvl>
+  </w:abstractNum>
+  <w:abstractNum w:abstractNumId="1" w15:restartNumberingAfterBreak="0">
     <w:nsid w:val="01997D09"/>
     <w:multiLevelType w:val="hybridMultilevel"/>
     <w:tmpl w:val="2092CAD8"/>
@@ -4383,7 +4994,7 @@
       </w:rPr>
     </w:lvl>
   </w:abstractNum>
-  <w:abstractNum w:abstractNumId="1" w15:restartNumberingAfterBreak="0">
+  <w:abstractNum w:abstractNumId="2" w15:restartNumberingAfterBreak="0">
     <w:nsid w:val="02337F83"/>
     <w:multiLevelType w:val="hybridMultilevel"/>
     <w:tmpl w:val="33860468"/>
@@ -4472,7 +5083,7 @@
       </w:pPr>
     </w:lvl>
   </w:abstractNum>
-  <w:abstractNum w:abstractNumId="2" w15:restartNumberingAfterBreak="0">
+  <w:abstractNum w:abstractNumId="3" w15:restartNumberingAfterBreak="0">
     <w:nsid w:val="06CC6F7F"/>
     <w:multiLevelType w:val="hybridMultilevel"/>
     <w:tmpl w:val="45427478"/>
@@ -4585,7 +5196,7 @@
       </w:rPr>
     </w:lvl>
   </w:abstractNum>
-  <w:abstractNum w:abstractNumId="3" w15:restartNumberingAfterBreak="0">
+  <w:abstractNum w:abstractNumId="4" w15:restartNumberingAfterBreak="0">
     <w:nsid w:val="0E0E5B17"/>
     <w:multiLevelType w:val="hybridMultilevel"/>
     <w:tmpl w:val="6F78CCB2"/>
@@ -4698,7 +5309,7 @@
       </w:rPr>
     </w:lvl>
   </w:abstractNum>
-  <w:abstractNum w:abstractNumId="4" w15:restartNumberingAfterBreak="0">
+  <w:abstractNum w:abstractNumId="5" w15:restartNumberingAfterBreak="0">
     <w:nsid w:val="0E3066F3"/>
     <w:multiLevelType w:val="hybridMultilevel"/>
     <w:tmpl w:val="8B9EA602"/>
@@ -4811,7 +5422,7 @@
       </w:rPr>
     </w:lvl>
   </w:abstractNum>
-  <w:abstractNum w:abstractNumId="5" w15:restartNumberingAfterBreak="0">
+  <w:abstractNum w:abstractNumId="6" w15:restartNumberingAfterBreak="0">
     <w:nsid w:val="122256E7"/>
     <w:multiLevelType w:val="hybridMultilevel"/>
     <w:tmpl w:val="2A381C74"/>
@@ -4924,7 +5535,7 @@
       </w:rPr>
     </w:lvl>
   </w:abstractNum>
-  <w:abstractNum w:abstractNumId="6" w15:restartNumberingAfterBreak="0">
+  <w:abstractNum w:abstractNumId="7" w15:restartNumberingAfterBreak="0">
     <w:nsid w:val="23231D45"/>
     <w:multiLevelType w:val="hybridMultilevel"/>
     <w:tmpl w:val="10AA8816"/>
@@ -5037,7 +5648,7 @@
       </w:rPr>
     </w:lvl>
   </w:abstractNum>
-  <w:abstractNum w:abstractNumId="7" w15:restartNumberingAfterBreak="0">
+  <w:abstractNum w:abstractNumId="8" w15:restartNumberingAfterBreak="0">
     <w:nsid w:val="23315404"/>
     <w:multiLevelType w:val="hybridMultilevel"/>
     <w:tmpl w:val="D0EC920E"/>
@@ -5150,7 +5761,7 @@
       </w:rPr>
     </w:lvl>
   </w:abstractNum>
-  <w:abstractNum w:abstractNumId="8" w15:restartNumberingAfterBreak="0">
+  <w:abstractNum w:abstractNumId="9" w15:restartNumberingAfterBreak="0">
     <w:nsid w:val="280A3ABF"/>
     <w:multiLevelType w:val="hybridMultilevel"/>
     <w:tmpl w:val="80BABCF8"/>
@@ -5239,10 +5850,10 @@
       </w:pPr>
     </w:lvl>
   </w:abstractNum>
-  <w:abstractNum w:abstractNumId="9" w15:restartNumberingAfterBreak="0">
+  <w:abstractNum w:abstractNumId="10" w15:restartNumberingAfterBreak="0">
     <w:nsid w:val="329827B5"/>
     <w:multiLevelType w:val="hybridMultilevel"/>
-    <w:tmpl w:val="E744A9A6"/>
+    <w:tmpl w:val="DEE0C81A"/>
     <w:lvl w:ilvl="0" w:tplc="04090001">
       <w:start w:val="1"/>
       <w:numFmt w:val="bullet"/>
@@ -5331,7 +5942,7 @@
       </w:pPr>
     </w:lvl>
   </w:abstractNum>
-  <w:abstractNum w:abstractNumId="10" w15:restartNumberingAfterBreak="0">
+  <w:abstractNum w:abstractNumId="11" w15:restartNumberingAfterBreak="0">
     <w:nsid w:val="36242FBD"/>
     <w:multiLevelType w:val="hybridMultilevel"/>
     <w:tmpl w:val="401A850A"/>
@@ -5444,7 +6055,7 @@
       </w:rPr>
     </w:lvl>
   </w:abstractNum>
-  <w:abstractNum w:abstractNumId="11" w15:restartNumberingAfterBreak="0">
+  <w:abstractNum w:abstractNumId="12" w15:restartNumberingAfterBreak="0">
     <w:nsid w:val="516D03B9"/>
     <w:multiLevelType w:val="hybridMultilevel"/>
     <w:tmpl w:val="13924AD8"/>
@@ -5533,7 +6144,7 @@
       </w:pPr>
     </w:lvl>
   </w:abstractNum>
-  <w:abstractNum w:abstractNumId="12" w15:restartNumberingAfterBreak="0">
+  <w:abstractNum w:abstractNumId="13" w15:restartNumberingAfterBreak="0">
     <w:nsid w:val="64072B07"/>
     <w:multiLevelType w:val="hybridMultilevel"/>
     <w:tmpl w:val="BA54D84C"/>
@@ -5646,7 +6257,7 @@
       </w:rPr>
     </w:lvl>
   </w:abstractNum>
-  <w:abstractNum w:abstractNumId="13" w15:restartNumberingAfterBreak="0">
+  <w:abstractNum w:abstractNumId="14" w15:restartNumberingAfterBreak="0">
     <w:nsid w:val="65077B16"/>
     <w:multiLevelType w:val="hybridMultilevel"/>
     <w:tmpl w:val="AA52A096"/>
@@ -5759,10 +6370,10 @@
       </w:rPr>
     </w:lvl>
   </w:abstractNum>
-  <w:abstractNum w:abstractNumId="14" w15:restartNumberingAfterBreak="0">
+  <w:abstractNum w:abstractNumId="15" w15:restartNumberingAfterBreak="0">
     <w:nsid w:val="66A933F9"/>
     <w:multiLevelType w:val="hybridMultilevel"/>
-    <w:tmpl w:val="30CC5AFA"/>
+    <w:tmpl w:val="CE02A1EA"/>
     <w:lvl w:ilvl="0" w:tplc="04090001">
       <w:start w:val="1"/>
       <w:numFmt w:val="bullet"/>
@@ -5872,7 +6483,7 @@
       </w:rPr>
     </w:lvl>
   </w:abstractNum>
-  <w:abstractNum w:abstractNumId="15" w15:restartNumberingAfterBreak="0">
+  <w:abstractNum w:abstractNumId="16" w15:restartNumberingAfterBreak="0">
     <w:nsid w:val="68A679B2"/>
     <w:multiLevelType w:val="hybridMultilevel"/>
     <w:tmpl w:val="09A0B276"/>
@@ -5985,7 +6596,7 @@
       </w:rPr>
     </w:lvl>
   </w:abstractNum>
-  <w:abstractNum w:abstractNumId="16" w15:restartNumberingAfterBreak="0">
+  <w:abstractNum w:abstractNumId="17" w15:restartNumberingAfterBreak="0">
     <w:nsid w:val="73AB3FC6"/>
     <w:multiLevelType w:val="hybridMultilevel"/>
     <w:tmpl w:val="54A22550"/>
@@ -6098,7 +6709,7 @@
       </w:rPr>
     </w:lvl>
   </w:abstractNum>
-  <w:abstractNum w:abstractNumId="17" w15:restartNumberingAfterBreak="0">
+  <w:abstractNum w:abstractNumId="18" w15:restartNumberingAfterBreak="0">
     <w:nsid w:val="758E1555"/>
     <w:multiLevelType w:val="hybridMultilevel"/>
     <w:tmpl w:val="0046DDCE"/>
@@ -6211,7 +6822,7 @@
       </w:rPr>
     </w:lvl>
   </w:abstractNum>
-  <w:abstractNum w:abstractNumId="18" w15:restartNumberingAfterBreak="0">
+  <w:abstractNum w:abstractNumId="19" w15:restartNumberingAfterBreak="0">
     <w:nsid w:val="76172E82"/>
     <w:multiLevelType w:val="multilevel"/>
     <w:tmpl w:val="0409001F"/>
@@ -6298,7 +6909,7 @@
       </w:pPr>
     </w:lvl>
   </w:abstractNum>
-  <w:abstractNum w:abstractNumId="19" w15:restartNumberingAfterBreak="0">
+  <w:abstractNum w:abstractNumId="20" w15:restartNumberingAfterBreak="0">
     <w:nsid w:val="7C995D0A"/>
     <w:multiLevelType w:val="hybridMultilevel"/>
     <w:tmpl w:val="09CE859E"/>
@@ -6411,7 +7022,7 @@
       </w:rPr>
     </w:lvl>
   </w:abstractNum>
-  <w:abstractNum w:abstractNumId="20" w15:restartNumberingAfterBreak="0">
+  <w:abstractNum w:abstractNumId="21" w15:restartNumberingAfterBreak="0">
     <w:nsid w:val="7EF6670D"/>
     <w:multiLevelType w:val="hybridMultilevel"/>
     <w:tmpl w:val="52C495AC"/>
@@ -6501,67 +7112,70 @@
     </w:lvl>
   </w:abstractNum>
   <w:num w:numId="1">
+    <w:abstractNumId w:val="19"/>
+  </w:num>
+  <w:num w:numId="2">
+    <w:abstractNumId w:val="6"/>
+  </w:num>
+  <w:num w:numId="3">
+    <w:abstractNumId w:val="13"/>
+  </w:num>
+  <w:num w:numId="4">
     <w:abstractNumId w:val="18"/>
   </w:num>
-  <w:num w:numId="2">
+  <w:num w:numId="5">
+    <w:abstractNumId w:val="7"/>
+  </w:num>
+  <w:num w:numId="6">
+    <w:abstractNumId w:val="11"/>
+  </w:num>
+  <w:num w:numId="7">
+    <w:abstractNumId w:val="4"/>
+  </w:num>
+  <w:num w:numId="8">
     <w:abstractNumId w:val="5"/>
   </w:num>
-  <w:num w:numId="3">
+  <w:num w:numId="9">
+    <w:abstractNumId w:val="10"/>
+  </w:num>
+  <w:num w:numId="10">
     <w:abstractNumId w:val="12"/>
   </w:num>
-  <w:num w:numId="4">
+  <w:num w:numId="11">
+    <w:abstractNumId w:val="20"/>
+  </w:num>
+  <w:num w:numId="12">
+    <w:abstractNumId w:val="14"/>
+  </w:num>
+  <w:num w:numId="13">
+    <w:abstractNumId w:val="1"/>
+  </w:num>
+  <w:num w:numId="14">
     <w:abstractNumId w:val="17"/>
   </w:num>
-  <w:num w:numId="5">
-    <w:abstractNumId w:val="6"/>
-  </w:num>
-  <w:num w:numId="6">
-    <w:abstractNumId w:val="10"/>
-  </w:num>
-  <w:num w:numId="7">
+  <w:num w:numId="15">
     <w:abstractNumId w:val="3"/>
   </w:num>
-  <w:num w:numId="8">
-    <w:abstractNumId w:val="4"/>
+  <w:num w:numId="16">
+    <w:abstractNumId w:val="15"/>
   </w:num>
-  <w:num w:numId="9">
+  <w:num w:numId="17">
     <w:abstractNumId w:val="9"/>
   </w:num>
-  <w:num w:numId="10">
-    <w:abstractNumId w:val="11"/>
+  <w:num w:numId="18">
+    <w:abstractNumId w:val="21"/>
   </w:num>
-  <w:num w:numId="11">
-    <w:abstractNumId w:val="19"/>
+  <w:num w:numId="19">
+    <w:abstractNumId w:val="8"/>
   </w:num>
-  <w:num w:numId="12">
-    <w:abstractNumId w:val="13"/>
-  </w:num>
-  <w:num w:numId="13">
-    <w:abstractNumId w:val="0"/>
-  </w:num>
-  <w:num w:numId="14">
+  <w:num w:numId="20">
     <w:abstractNumId w:val="16"/>
   </w:num>
-  <w:num w:numId="15">
+  <w:num w:numId="21">
     <w:abstractNumId w:val="2"/>
   </w:num>
-  <w:num w:numId="16">
-    <w:abstractNumId w:val="14"/>
-  </w:num>
-  <w:num w:numId="17">
-    <w:abstractNumId w:val="8"/>
-  </w:num>
-  <w:num w:numId="18">
-    <w:abstractNumId w:val="20"/>
-  </w:num>
-  <w:num w:numId="19">
-    <w:abstractNumId w:val="7"/>
-  </w:num>
-  <w:num w:numId="20">
-    <w:abstractNumId w:val="15"/>
-  </w:num>
-  <w:num w:numId="21">
-    <w:abstractNumId w:val="1"/>
+  <w:num w:numId="22">
+    <w:abstractNumId w:val="0"/>
   </w:num>
 </w:numbering>
 </file>
@@ -8304,7 +8918,7 @@
 </file>
 
 <file path=customXml/itemProps1.xml><?xml version="1.0" encoding="utf-8"?>
-<ds:datastoreItem xmlns:ds="http://schemas.openxmlformats.org/officeDocument/2006/customXml" ds:itemID="{588B6DBD-4C01-4F46-91D5-130E79F20953}">
+<ds:datastoreItem xmlns:ds="http://schemas.openxmlformats.org/officeDocument/2006/customXml" ds:itemID="{054865D4-21FE-4684-9220-19618BAF6839}">
   <ds:schemaRefs>
     <ds:schemaRef ds:uri="http://schemas.openxmlformats.org/officeDocument/2006/bibliography"/>
   </ds:schemaRefs>

</xml_diff>

<commit_message>
told users to login via user user to the rdp machine
</commit_message>
<xml_diff>
--- a/tech-day-may/LabGuide/MayTechDayAS3LabGuide.docx
+++ b/tech-day-may/LabGuide/MayTechDayAS3LabGuide.docx
@@ -834,6 +834,19 @@
       <w:r>
         <w:t>RDP to your windows machine in UDF</w:t>
       </w:r>
+      <w:r>
+        <w:t xml:space="preserve"> (login user </w:t>
+      </w:r>
+      <w:proofErr w:type="spellStart"/>
+      <w:proofErr w:type="gramStart"/>
+      <w:r>
+        <w:t>user</w:t>
+      </w:r>
+      <w:proofErr w:type="spellEnd"/>
+      <w:r>
+        <w:t xml:space="preserve"> )</w:t>
+      </w:r>
+      <w:proofErr w:type="gramEnd"/>
     </w:p>
     <w:p>
       <w:pPr>
@@ -989,7 +1002,23 @@
             <w:color w:val="0000FF"/>
             <w:u w:val="single"/>
           </w:rPr>
-          <w:t>https://hive.f5.com/docs/DOC-50438</w:t>
+          <w:t>https://hive.f5.com/do</w:t>
+        </w:r>
+        <w:r>
+          <w:rPr>
+            <w:rFonts w:eastAsiaTheme="minorHAnsi"/>
+            <w:color w:val="0000FF"/>
+            <w:u w:val="single"/>
+          </w:rPr>
+          <w:t>c</w:t>
+        </w:r>
+        <w:r>
+          <w:rPr>
+            <w:rFonts w:eastAsiaTheme="minorHAnsi"/>
+            <w:color w:val="0000FF"/>
+            <w:u w:val="single"/>
+          </w:rPr>
+          <w:t>s/DOC-50438</w:t>
         </w:r>
       </w:hyperlink>
       <w:r>
@@ -2354,8 +2383,6 @@
           <w:t>https://help.github.com/en/articles/adding-a-new-ssh-key-to-your-github-account</w:t>
         </w:r>
       </w:hyperlink>
-      <w:bookmarkStart w:id="3" w:name="_GoBack"/>
-      <w:bookmarkEnd w:id="3"/>
     </w:p>
     <w:p>
       <w:pPr>
@@ -3267,11 +3294,11 @@
       <w:pPr>
         <w:pStyle w:val="Heading2"/>
       </w:pPr>
-      <w:bookmarkStart w:id="4" w:name="_Toc7959368"/>
+      <w:bookmarkStart w:id="3" w:name="_Toc7959368"/>
       <w:r>
         <w:t>Lab 4 (POSTMAN)</w:t>
       </w:r>
-      <w:bookmarkEnd w:id="4"/>
+      <w:bookmarkEnd w:id="3"/>
     </w:p>
     <w:p/>
     <w:p>
@@ -3402,7 +3429,7 @@
       <w:pPr>
         <w:pStyle w:val="Heading2"/>
       </w:pPr>
-      <w:bookmarkStart w:id="5" w:name="_Toc7959369"/>
+      <w:bookmarkStart w:id="4" w:name="_Toc7959369"/>
       <w:r>
         <w:t xml:space="preserve">Lab 5 (Charon – BIG-IP config </w:t>
       </w:r>
@@ -3412,7 +3439,7 @@
       <w:r>
         <w:t xml:space="preserve"> AS3)</w:t>
       </w:r>
-      <w:bookmarkEnd w:id="5"/>
+      <w:bookmarkEnd w:id="4"/>
     </w:p>
     <w:p/>
     <w:p>
@@ -3558,7 +3585,7 @@
       <w:pPr>
         <w:pStyle w:val="Heading2"/>
       </w:pPr>
-      <w:bookmarkStart w:id="6" w:name="_Toc7959370"/>
+      <w:bookmarkStart w:id="5" w:name="_Toc7959370"/>
       <w:r>
         <w:t xml:space="preserve">Lab </w:t>
       </w:r>
@@ -3568,7 +3595,7 @@
       <w:r>
         <w:t xml:space="preserve"> (Validating declarations)</w:t>
       </w:r>
-      <w:bookmarkEnd w:id="6"/>
+      <w:bookmarkEnd w:id="5"/>
     </w:p>
     <w:p/>
     <w:p>
@@ -3926,12 +3953,12 @@
       <w:pPr>
         <w:pStyle w:val="Heading2"/>
       </w:pPr>
-      <w:bookmarkStart w:id="7" w:name="_Toc7959371"/>
+      <w:bookmarkStart w:id="6" w:name="_Toc7959371"/>
       <w:r>
         <w:lastRenderedPageBreak/>
         <w:t>Lab 7 (UI)</w:t>
       </w:r>
-      <w:bookmarkEnd w:id="7"/>
+      <w:bookmarkEnd w:id="6"/>
     </w:p>
     <w:p/>
     <w:p>
@@ -4482,135 +4509,137 @@
       <w:pPr>
         <w:pStyle w:val="Heading2"/>
       </w:pPr>
-      <w:bookmarkStart w:id="8" w:name="_Toc7959372"/>
+      <w:bookmarkStart w:id="7" w:name="_Toc7959372"/>
       <w:r>
         <w:lastRenderedPageBreak/>
         <w:t>Extra labs</w:t>
       </w:r>
+      <w:bookmarkEnd w:id="7"/>
+    </w:p>
+    <w:p/>
+    <w:p>
+      <w:r>
+        <w:t>If your familiarity level with the above labs is high, then you can try the</w:t>
+      </w:r>
+      <w:r>
+        <w:t>se.</w:t>
+      </w:r>
+    </w:p>
+    <w:p/>
+    <w:p>
+      <w:pPr>
+        <w:pStyle w:val="ListParagraph"/>
+        <w:numPr>
+          <w:ilvl w:val="0"/>
+          <w:numId w:val="18"/>
+        </w:numPr>
+      </w:pPr>
+      <w:r>
+        <w:t xml:space="preserve">[medium difficulty] </w:t>
+      </w:r>
+      <w:r>
+        <w:t>“</w:t>
+      </w:r>
+      <w:r>
+        <w:t>CI/CD Demo lab</w:t>
+      </w:r>
+      <w:r>
+        <w:t>”</w:t>
+      </w:r>
+      <w:r>
+        <w:t xml:space="preserve"> on UDF  </w:t>
+      </w:r>
+    </w:p>
+    <w:p>
+      <w:pPr>
+        <w:pStyle w:val="ListParagraph"/>
+        <w:numPr>
+          <w:ilvl w:val="0"/>
+          <w:numId w:val="18"/>
+        </w:numPr>
+      </w:pPr>
+      <w:r>
+        <w:t xml:space="preserve">[high difficulty] Write a library in the language of your choice supporting CRUD operations for applications. The library would be a class which can be instantiated by passing </w:t>
+      </w:r>
+      <w:r>
+        <w:t xml:space="preserve">the credentials of </w:t>
+      </w:r>
+      <w:r>
+        <w:t>BIG-IQ (IP, user, pass). Some of the supported functions to think about are the following</w:t>
+      </w:r>
+      <w:r>
+        <w:t xml:space="preserve"> (think of what data should be input, and how the response should be returned)</w:t>
+      </w:r>
+      <w:r>
+        <w:t>.</w:t>
+      </w:r>
+    </w:p>
+    <w:p>
+      <w:pPr>
+        <w:pStyle w:val="ListParagraph"/>
+        <w:numPr>
+          <w:ilvl w:val="0"/>
+          <w:numId w:val="16"/>
+        </w:numPr>
+      </w:pPr>
+      <w:r>
+        <w:t>Listing all declarations</w:t>
+      </w:r>
+    </w:p>
+    <w:p>
+      <w:pPr>
+        <w:pStyle w:val="ListParagraph"/>
+        <w:numPr>
+          <w:ilvl w:val="0"/>
+          <w:numId w:val="16"/>
+        </w:numPr>
+      </w:pPr>
+      <w:r>
+        <w:t>Listing one declaration in detail</w:t>
+      </w:r>
+    </w:p>
+    <w:p>
+      <w:pPr>
+        <w:pStyle w:val="ListParagraph"/>
+        <w:numPr>
+          <w:ilvl w:val="0"/>
+          <w:numId w:val="16"/>
+        </w:numPr>
+      </w:pPr>
+      <w:r>
+        <w:t xml:space="preserve">Creating app </w:t>
+      </w:r>
+    </w:p>
+    <w:p>
+      <w:pPr>
+        <w:pStyle w:val="ListParagraph"/>
+        <w:numPr>
+          <w:ilvl w:val="0"/>
+          <w:numId w:val="16"/>
+        </w:numPr>
+      </w:pPr>
+      <w:r>
+        <w:t>Dry run apps</w:t>
+      </w:r>
+    </w:p>
+    <w:p>
+      <w:pPr>
+        <w:pStyle w:val="ListParagraph"/>
+        <w:numPr>
+          <w:ilvl w:val="0"/>
+          <w:numId w:val="16"/>
+        </w:numPr>
+      </w:pPr>
+      <w:r>
+        <w:t>Deleting apps</w:t>
+      </w:r>
+    </w:p>
+    <w:p>
+      <w:pPr>
+        <w:pStyle w:val="ListParagraph"/>
+      </w:pPr>
+      <w:bookmarkStart w:id="8" w:name="_GoBack"/>
       <w:bookmarkEnd w:id="8"/>
-    </w:p>
-    <w:p/>
-    <w:p>
-      <w:r>
-        <w:t>If your familiarity level with the above labs is high, then you can try the</w:t>
-      </w:r>
-      <w:r>
-        <w:t>se.</w:t>
-      </w:r>
-    </w:p>
-    <w:p/>
-    <w:p>
-      <w:pPr>
-        <w:pStyle w:val="ListParagraph"/>
-        <w:numPr>
-          <w:ilvl w:val="0"/>
-          <w:numId w:val="18"/>
-        </w:numPr>
-      </w:pPr>
-      <w:r>
-        <w:t xml:space="preserve">[medium difficulty] </w:t>
-      </w:r>
-      <w:r>
-        <w:t>“</w:t>
-      </w:r>
-      <w:r>
-        <w:t>CI/CD Demo lab</w:t>
-      </w:r>
-      <w:r>
-        <w:t>”</w:t>
-      </w:r>
-      <w:r>
-        <w:t xml:space="preserve"> on UDF  </w:t>
-      </w:r>
-    </w:p>
-    <w:p>
-      <w:pPr>
-        <w:pStyle w:val="ListParagraph"/>
-        <w:numPr>
-          <w:ilvl w:val="0"/>
-          <w:numId w:val="18"/>
-        </w:numPr>
-      </w:pPr>
-      <w:r>
-        <w:t xml:space="preserve">[high difficulty] Write a library in the language of your choice supporting CRUD operations for applications. The library would be a class which can be instantiated by passing </w:t>
-      </w:r>
-      <w:r>
-        <w:t xml:space="preserve">the credentials of </w:t>
-      </w:r>
-      <w:r>
-        <w:t>BIG-IQ (IP, user, pass). Some of the supported functions to think about are the following</w:t>
-      </w:r>
-      <w:r>
-        <w:t xml:space="preserve"> (think of what data should be input, and how the response should be returned)</w:t>
-      </w:r>
-      <w:r>
-        <w:t>.</w:t>
-      </w:r>
-    </w:p>
-    <w:p>
-      <w:pPr>
-        <w:pStyle w:val="ListParagraph"/>
-        <w:numPr>
-          <w:ilvl w:val="0"/>
-          <w:numId w:val="16"/>
-        </w:numPr>
-      </w:pPr>
-      <w:r>
-        <w:t>Listing all declarations</w:t>
-      </w:r>
-    </w:p>
-    <w:p>
-      <w:pPr>
-        <w:pStyle w:val="ListParagraph"/>
-        <w:numPr>
-          <w:ilvl w:val="0"/>
-          <w:numId w:val="16"/>
-        </w:numPr>
-      </w:pPr>
-      <w:r>
-        <w:t>Listing one declaration in detail</w:t>
-      </w:r>
-    </w:p>
-    <w:p>
-      <w:pPr>
-        <w:pStyle w:val="ListParagraph"/>
-        <w:numPr>
-          <w:ilvl w:val="0"/>
-          <w:numId w:val="16"/>
-        </w:numPr>
-      </w:pPr>
-      <w:r>
-        <w:t xml:space="preserve">Creating app </w:t>
-      </w:r>
-    </w:p>
-    <w:p>
-      <w:pPr>
-        <w:pStyle w:val="ListParagraph"/>
-        <w:numPr>
-          <w:ilvl w:val="0"/>
-          <w:numId w:val="16"/>
-        </w:numPr>
-      </w:pPr>
-      <w:r>
-        <w:t>Dry run apps</w:t>
-      </w:r>
-    </w:p>
-    <w:p>
-      <w:pPr>
-        <w:pStyle w:val="ListParagraph"/>
-        <w:numPr>
-          <w:ilvl w:val="0"/>
-          <w:numId w:val="16"/>
-        </w:numPr>
-      </w:pPr>
-      <w:r>
-        <w:t>Deleting apps</w:t>
-      </w:r>
-    </w:p>
-    <w:p>
-      <w:pPr>
-        <w:pStyle w:val="ListParagraph"/>
-      </w:pPr>
     </w:p>
     <w:p>
       <w:pPr>
@@ -8918,7 +8947,7 @@
 </file>
 
 <file path=customXml/itemProps1.xml><?xml version="1.0" encoding="utf-8"?>
-<ds:datastoreItem xmlns:ds="http://schemas.openxmlformats.org/officeDocument/2006/customXml" ds:itemID="{054865D4-21FE-4684-9220-19618BAF6839}">
+<ds:datastoreItem xmlns:ds="http://schemas.openxmlformats.org/officeDocument/2006/customXml" ds:itemID="{5591BD96-DEED-4B2B-8DC0-FC63688EB667}">
   <ds:schemaRefs>
     <ds:schemaRef ds:uri="http://schemas.openxmlformats.org/officeDocument/2006/bibliography"/>
   </ds:schemaRefs>

</xml_diff>

<commit_message>
specified user login to rdp machine
</commit_message>
<xml_diff>
--- a/tech-day-may/LabGuide/MayTechDayAS3LabGuide.docx
+++ b/tech-day-may/LabGuide/MayTechDayAS3LabGuide.docx
@@ -835,18 +835,22 @@
         <w:t>RDP to your windows machine in UDF</w:t>
       </w:r>
       <w:r>
-        <w:t xml:space="preserve"> (login user </w:t>
-      </w:r>
-      <w:proofErr w:type="spellStart"/>
-      <w:proofErr w:type="gramStart"/>
+        <w:t xml:space="preserve"> (login </w:t>
+      </w:r>
+      <w:r>
+        <w:t xml:space="preserve">as </w:t>
+      </w:r>
+      <w:bookmarkStart w:id="1" w:name="_GoBack"/>
+      <w:bookmarkEnd w:id="1"/>
       <w:r>
         <w:t>user</w:t>
       </w:r>
-      <w:proofErr w:type="spellEnd"/>
-      <w:r>
-        <w:t xml:space="preserve"> )</w:t>
-      </w:r>
-      <w:proofErr w:type="gramEnd"/>
+      <w:r>
+        <w:t xml:space="preserve">, </w:t>
+      </w:r>
+      <w:r>
+        <w:t>user)</w:t>
+      </w:r>
     </w:p>
     <w:p>
       <w:pPr>
@@ -1002,23 +1006,7 @@
             <w:color w:val="0000FF"/>
             <w:u w:val="single"/>
           </w:rPr>
-          <w:t>https://hive.f5.com/do</w:t>
-        </w:r>
-        <w:r>
-          <w:rPr>
-            <w:rFonts w:eastAsiaTheme="minorHAnsi"/>
-            <w:color w:val="0000FF"/>
-            <w:u w:val="single"/>
-          </w:rPr>
-          <w:t>c</w:t>
-        </w:r>
-        <w:r>
-          <w:rPr>
-            <w:rFonts w:eastAsiaTheme="minorHAnsi"/>
-            <w:color w:val="0000FF"/>
-            <w:u w:val="single"/>
-          </w:rPr>
-          <w:t>s/DOC-50438</w:t>
+          <w:t>https://hive.f5.com/docs/DOC-50438</w:t>
         </w:r>
       </w:hyperlink>
       <w:r>
@@ -1623,7 +1611,7 @@
       <w:pPr>
         <w:pStyle w:val="Heading2"/>
       </w:pPr>
-      <w:bookmarkStart w:id="1" w:name="_Toc7959366"/>
+      <w:bookmarkStart w:id="2" w:name="_Toc7959366"/>
       <w:r>
         <w:t xml:space="preserve">Lab </w:t>
       </w:r>
@@ -1645,7 +1633,7 @@
       <w:r>
         <w:t>)</w:t>
       </w:r>
-      <w:bookmarkEnd w:id="1"/>
+      <w:bookmarkEnd w:id="2"/>
     </w:p>
     <w:p/>
     <w:p>
@@ -2214,11 +2202,11 @@
       <w:pPr>
         <w:pStyle w:val="Heading2"/>
       </w:pPr>
-      <w:bookmarkStart w:id="2" w:name="_Toc7959367"/>
+      <w:bookmarkStart w:id="3" w:name="_Toc7959367"/>
       <w:r>
         <w:t>Lab 3 (GIT)</w:t>
       </w:r>
-      <w:bookmarkEnd w:id="2"/>
+      <w:bookmarkEnd w:id="3"/>
     </w:p>
     <w:p/>
     <w:p>
@@ -3294,11 +3282,11 @@
       <w:pPr>
         <w:pStyle w:val="Heading2"/>
       </w:pPr>
-      <w:bookmarkStart w:id="3" w:name="_Toc7959368"/>
+      <w:bookmarkStart w:id="4" w:name="_Toc7959368"/>
       <w:r>
         <w:t>Lab 4 (POSTMAN)</w:t>
       </w:r>
-      <w:bookmarkEnd w:id="3"/>
+      <w:bookmarkEnd w:id="4"/>
     </w:p>
     <w:p/>
     <w:p>
@@ -3429,7 +3417,7 @@
       <w:pPr>
         <w:pStyle w:val="Heading2"/>
       </w:pPr>
-      <w:bookmarkStart w:id="4" w:name="_Toc7959369"/>
+      <w:bookmarkStart w:id="5" w:name="_Toc7959369"/>
       <w:r>
         <w:t xml:space="preserve">Lab 5 (Charon – BIG-IP config </w:t>
       </w:r>
@@ -3439,7 +3427,7 @@
       <w:r>
         <w:t xml:space="preserve"> AS3)</w:t>
       </w:r>
-      <w:bookmarkEnd w:id="4"/>
+      <w:bookmarkEnd w:id="5"/>
     </w:p>
     <w:p/>
     <w:p>
@@ -3585,7 +3573,7 @@
       <w:pPr>
         <w:pStyle w:val="Heading2"/>
       </w:pPr>
-      <w:bookmarkStart w:id="5" w:name="_Toc7959370"/>
+      <w:bookmarkStart w:id="6" w:name="_Toc7959370"/>
       <w:r>
         <w:t xml:space="preserve">Lab </w:t>
       </w:r>
@@ -3595,7 +3583,7 @@
       <w:r>
         <w:t xml:space="preserve"> (Validating declarations)</w:t>
       </w:r>
-      <w:bookmarkEnd w:id="5"/>
+      <w:bookmarkEnd w:id="6"/>
     </w:p>
     <w:p/>
     <w:p>
@@ -3953,12 +3941,12 @@
       <w:pPr>
         <w:pStyle w:val="Heading2"/>
       </w:pPr>
-      <w:bookmarkStart w:id="6" w:name="_Toc7959371"/>
+      <w:bookmarkStart w:id="7" w:name="_Toc7959371"/>
       <w:r>
         <w:lastRenderedPageBreak/>
         <w:t>Lab 7 (UI)</w:t>
       </w:r>
-      <w:bookmarkEnd w:id="6"/>
+      <w:bookmarkEnd w:id="7"/>
     </w:p>
     <w:p/>
     <w:p>
@@ -4509,12 +4497,12 @@
       <w:pPr>
         <w:pStyle w:val="Heading2"/>
       </w:pPr>
-      <w:bookmarkStart w:id="7" w:name="_Toc7959372"/>
+      <w:bookmarkStart w:id="8" w:name="_Toc7959372"/>
       <w:r>
         <w:lastRenderedPageBreak/>
         <w:t>Extra labs</w:t>
       </w:r>
-      <w:bookmarkEnd w:id="7"/>
+      <w:bookmarkEnd w:id="8"/>
     </w:p>
     <w:p/>
     <w:p>
@@ -4638,8 +4626,6 @@
       <w:pPr>
         <w:pStyle w:val="ListParagraph"/>
       </w:pPr>
-      <w:bookmarkStart w:id="8" w:name="_GoBack"/>
-      <w:bookmarkEnd w:id="8"/>
     </w:p>
     <w:p>
       <w:pPr>
@@ -8947,7 +8933,7 @@
 </file>
 
 <file path=customXml/itemProps1.xml><?xml version="1.0" encoding="utf-8"?>
-<ds:datastoreItem xmlns:ds="http://schemas.openxmlformats.org/officeDocument/2006/customXml" ds:itemID="{5591BD96-DEED-4B2B-8DC0-FC63688EB667}">
+<ds:datastoreItem xmlns:ds="http://schemas.openxmlformats.org/officeDocument/2006/customXml" ds:itemID="{6D82017A-F9F5-45AE-8F6A-044DD5DC6D52}">
   <ds:schemaRefs>
     <ds:schemaRef ds:uri="http://schemas.openxmlformats.org/officeDocument/2006/bibliography"/>
   </ds:schemaRefs>

</xml_diff>